<commit_message>
Add improved algoithm and clean some
</commit_message>
<xml_diff>
--- a/Report/Metody Numeryczne.docx
+++ b/Report/Metody Numeryczne.docx
@@ -729,7 +729,7 @@
     <w:p>
       <w:r>
         <w:pict>
-          <v:shape id="Grafika 8" o:spid="_x0000_i1028" type="#_x0000_t75" style="width:10.5pt;height:9.5pt;visibility:visible" o:gfxdata="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">
+          <v:shape id="Grafika 8" o:spid="_x0000_i1028" type="#_x0000_t75" style="width:10.5pt;height:9.75pt;visibility:visible" o:gfxdata="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">
             <v:imagedata r:id="rId13" o:title="" croptop="-3810f" cropright="-2595f"/>
           </v:shape>
         </w:pict>
@@ -741,7 +741,7 @@
     <w:p>
       <w:r>
         <w:pict>
-          <v:shape id="Grafika 11" o:spid="_x0000_i1029" type="#_x0000_t75" style="width:13.5pt;height:9.5pt;visibility:visible" o:gfxdata="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">
+          <v:shape id="Grafika 11" o:spid="_x0000_i1029" type="#_x0000_t75" style="width:13.5pt;height:9.75pt;visibility:visible" o:gfxdata="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">
             <v:imagedata r:id="rId14" o:title="" croptop="-3810f" cropright="-2783f"/>
           </v:shape>
         </w:pict>
@@ -753,7 +753,7 @@
     <w:p>
       <w:r>
         <w:pict>
-          <v:shape id="Grafika 12" o:spid="_x0000_i1030" type="#_x0000_t75" style="width:9.5pt;height:9.5pt;visibility:visible" o:gfxdata="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" o:bullet="t">
+          <v:shape id="Grafika 12" o:spid="_x0000_i1030" type="#_x0000_t75" style="width:9.75pt;height:9.75pt;visibility:visible" o:gfxdata="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" o:bullet="t">
             <v:imagedata r:id="rId15" o:title="" cropbottom="-4681f"/>
           </v:shape>
         </w:pict>
@@ -968,38 +968,231 @@
       <w:pPr>
         <w:pStyle w:val="Nagwek1"/>
       </w:pPr>
-      <w:r>
-        <w:lastRenderedPageBreak/>
-        <w:t>Symulacja</w:t>
-      </w:r>
     </w:p>
     <w:p>
-      <w:r>
-        <w:t xml:space="preserve">Posiadając zgromadzone dane na temat zasady działania i analizy wskaźnika pozostaje zaimplementować </w:t>
-      </w:r>
-      <w:r>
-        <w:t xml:space="preserve">najprostszą </w:t>
-      </w:r>
-      <w:r>
-        <w:t>symulacje automatu giełdowego.</w:t>
+      <w:pPr>
+        <w:pStyle w:val="Nagwek1"/>
+      </w:pPr>
+      <w:r>
+        <w:t>Wprowadzenie do %R Williamsa</w:t>
       </w:r>
     </w:p>
     <w:p>
       <w:r>
+        <w:rPr>
+          <w:b/>
+          <w:bCs/>
+        </w:rPr>
+        <w:t>%R Williamsa</w:t>
+      </w:r>
+      <w:r>
+        <w:t>, lub </w:t>
+      </w:r>
+      <w:r>
+        <w:rPr>
+          <w:b/>
+          <w:bCs/>
+        </w:rPr>
+        <w:t>%R</w:t>
+      </w:r>
+      <w:r>
+        <w:t> – wskaźnik używany w analizie technicznej. Jest oscylatorem, który pokazuje zależność obecnej ceny zamknięcia w relacji do maksymalnej i minimalnej ceny z poprzednich N dni.</w:t>
+      </w:r>
+    </w:p>
+    <w:p>
+      <w:pPr>
+        <w:jc w:val="center"/>
+      </w:pPr>
+      <w:r>
+        <w:rPr>
+          <w:vanish/>
+        </w:rPr>
+        <w:t>{\displaystyle \%R={\frac {cena\ zamkniecia_{dzis}-cena\ maksymalna_{Ndni}}{cena\ maksymalna_{Ndni}-cena\ minimalna_{Ndni}}}\times 100}</w:t>
+      </w:r>
+      <w:r>
+        <mc:AlternateContent>
+          <mc:Choice Requires="wps">
+            <w:drawing>
+              <wp:inline distT="0" distB="0" distL="0" distR="0">
+                <wp:extent cx="304800" cy="304800"/>
+                <wp:effectExtent l="0" t="0" r="0" b="0"/>
+                <wp:docPr id="4" name="Prostokąt 4" descr="{\displaystyle \%R={\frac {cena\ zamkniecia_{dzis}-cena\ maksymalna_{Ndni}}{cena\ maksymalna_{Ndni}-cena\ minimalna_{Ndni}}}\times 100}"/>
+                <wp:cNvGraphicFramePr>
+                  <a:graphicFrameLocks xmlns:a="http://schemas.openxmlformats.org/drawingml/2006/main" noChangeAspect="1"/>
+                </wp:cNvGraphicFramePr>
+                <a:graphic xmlns:a="http://schemas.openxmlformats.org/drawingml/2006/main">
+                  <a:graphicData uri="http://schemas.microsoft.com/office/word/2010/wordprocessingShape">
+                    <wps:wsp>
+                      <wps:cNvSpPr>
+                        <a:spLocks noChangeAspect="1" noChangeArrowheads="1"/>
+                      </wps:cNvSpPr>
+                      <wps:spPr bwMode="auto">
+                        <a:xfrm>
+                          <a:off x="0" y="0"/>
+                          <a:ext cx="304800" cy="304800"/>
+                        </a:xfrm>
+                        <a:prstGeom prst="rect">
+                          <a:avLst/>
+                        </a:prstGeom>
+                        <a:noFill/>
+                        <a:ln>
+                          <a:noFill/>
+                        </a:ln>
+                        <a:extLst>
+                          <a:ext uri="{909E8E84-426E-40DD-AFC4-6F175D3DCCD1}">
+                            <a14:hiddenFill xmlns:a14="http://schemas.microsoft.com/office/drawing/2010/main">
+                              <a:solidFill>
+                                <a:srgbClr val="FFFFFF"/>
+                              </a:solidFill>
+                            </a14:hiddenFill>
+                          </a:ext>
+                          <a:ext uri="{91240B29-F687-4F45-9708-019B960494DF}">
+                            <a14:hiddenLine xmlns:a14="http://schemas.microsoft.com/office/drawing/2010/main" w="9525">
+                              <a:solidFill>
+                                <a:srgbClr val="000000"/>
+                              </a:solidFill>
+                              <a:miter lim="800000"/>
+                              <a:headEnd/>
+                              <a:tailEnd/>
+                            </a14:hiddenLine>
+                          </a:ext>
+                        </a:extLst>
+                      </wps:spPr>
+                      <wps:bodyPr rot="0" vert="horz" wrap="square" lIns="91440" tIns="45720" rIns="91440" bIns="45720" anchor="t" anchorCtr="0" upright="1">
+                        <a:noAutofit/>
+                      </wps:bodyPr>
+                    </wps:wsp>
+                  </a:graphicData>
+                </a:graphic>
+              </wp:inline>
+            </w:drawing>
+          </mc:Choice>
+          <mc:Fallback>
+            <w:pict>
+              <v:rect w14:anchorId="04279E17" id="Prostokąt 4" o:spid="_x0000_s1026" alt="{\displaystyle \%R={\frac {cena\ zamkniecia_{dzis}-cena\ maksymalna_{Ndni}}{cena\ maksymalna_{Ndni}-cena\ minimalna_{Ndni}}}\times 100}" style="width:24pt;height:24pt;visibility:visible;mso-wrap-style:square;mso-left-percent:-10001;mso-top-percent:-10001;mso-position-horizontal:absolute;mso-position-horizontal-relative:char;mso-position-vertical:absolute;mso-position-vertical-relative:line;mso-left-percent:-10001;mso-top-percent:-10001;v-text-anchor:top" o:gfxdata="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" filled="f" stroked="f">
+                <o:lock v:ext="edit" aspectratio="t"/>
+                <w10:anchorlock/>
+              </v:rect>
+            </w:pict>
+          </mc:Fallback>
+        </mc:AlternateContent>
+      </w:r>
+      <w:r>
+        <w:drawing>
+          <wp:inline distT="0" distB="0" distL="0" distR="0" wp14:anchorId="445D6C16" wp14:editId="4F0867E6">
+            <wp:extent cx="3457575" cy="333375"/>
+            <wp:effectExtent l="0" t="0" r="9525" b="9525"/>
+            <wp:docPr id="5" name="Grafika 5"/>
+            <wp:cNvGraphicFramePr>
+              <a:graphicFrameLocks xmlns:a="http://schemas.openxmlformats.org/drawingml/2006/main" noChangeAspect="1"/>
+            </wp:cNvGraphicFramePr>
+            <a:graphic xmlns:a="http://schemas.openxmlformats.org/drawingml/2006/main">
+              <a:graphicData uri="http://schemas.openxmlformats.org/drawingml/2006/picture">
+                <pic:pic xmlns:pic="http://schemas.openxmlformats.org/drawingml/2006/picture">
+                  <pic:nvPicPr>
+                    <pic:cNvPr id="1" name=""/>
+                    <pic:cNvPicPr/>
+                  </pic:nvPicPr>
+                  <pic:blipFill>
+                    <a:blip r:embed="rId17">
+                      <a:extLst>
+                        <a:ext uri="{96DAC541-7B7A-43D3-8B79-37D633B846F1}">
+                          <asvg:svgBlip xmlns:asvg="http://schemas.microsoft.com/office/drawing/2016/SVG/main" r:embed="rId18"/>
+                        </a:ext>
+                      </a:extLst>
+                    </a:blip>
+                    <a:stretch>
+                      <a:fillRect/>
+                    </a:stretch>
+                  </pic:blipFill>
+                  <pic:spPr>
+                    <a:xfrm>
+                      <a:off x="0" y="0"/>
+                      <a:ext cx="3457575" cy="333375"/>
+                    </a:xfrm>
+                    <a:prstGeom prst="rect">
+                      <a:avLst/>
+                    </a:prstGeom>
+                  </pic:spPr>
+                </pic:pic>
+              </a:graphicData>
+            </a:graphic>
+          </wp:inline>
+        </w:drawing>
+      </w:r>
+    </w:p>
+    <w:p>
+      <w:pPr>
+        <w:jc w:val="center"/>
+      </w:pPr>
+      <w:r>
+        <w:t>Oscylator przyjmuje wartości ujemne, od -100 do 0. Wartość -100 oznacza, że obecna cena zamknięcia jest najniższą z ostatnich N dni, natomiast wartość 0 oznacza, że obecna cena zamknięcia jest maksymalną z ostatnich N dni.</w:t>
+      </w:r>
+      <w:r>
+        <w:t xml:space="preserve"> Przyjmuje się że </w:t>
+      </w:r>
+      <w:r>
+        <w:rPr>
+          <w:rFonts w:ascii="Arial" w:hAnsi="Arial" w:cs="Arial"/>
+          <w:color w:val="222222"/>
+          <w:sz w:val="21"/>
+          <w:szCs w:val="21"/>
+          <w:shd w:val="clear" w:color="auto" w:fill="FFFFFF"/>
+        </w:rPr>
+        <w:t>wartości wskaźnika poniżej -80</w:t>
+      </w:r>
+      <w:r>
+        <w:rPr>
+          <w:rFonts w:ascii="Arial" w:hAnsi="Arial" w:cs="Arial"/>
+          <w:color w:val="222222"/>
+          <w:sz w:val="21"/>
+          <w:szCs w:val="21"/>
+          <w:shd w:val="clear" w:color="auto" w:fill="FFFFFF"/>
+        </w:rPr>
+        <w:t xml:space="preserve"> oznaczają wyprzedanie rynku czyli istnieje dużo miejsca na masowe wykupienia tak samo jest z -20 oznaczającego wykupienie rynku. </w:t>
+      </w:r>
+    </w:p>
+    <w:p>
+      <w:pPr>
+        <w:pStyle w:val="Nagwek1"/>
+      </w:pPr>
+      <w:r>
+        <w:t>Symulacja</w:t>
+      </w:r>
+    </w:p>
+    <w:p>
+      <w:r>
+        <w:t xml:space="preserve">Posiadając zgromadzone dane na temat zasady działania i analizy wskaźnika pozostaje zaimplementować </w:t>
+      </w:r>
+      <w:r>
+        <w:t xml:space="preserve">najprostszą </w:t>
+      </w:r>
+      <w:r>
+        <w:t>symulacje automatu giełdowego.</w:t>
+      </w:r>
+    </w:p>
+    <w:p>
+      <w:r>
         <w:t>Oto wyniki uzyskane na seriach różnych popularnych akcji również pobranych z Internetu. Przyjęto standardowe wejście czyli działanie na całym okresie, ilości jednostek na początek równej 1000 oraz sprzedaż wszystkich aktywów w ostatnim dniu okresu następnie dzieląc i wyliczając procent zysku/strat względem początku by móc ocenić działanie symulacji.</w:t>
+      </w:r>
+      <w:r>
+        <w:rPr>
+          <w:noProof/>
+        </w:rPr>
+        <w:t xml:space="preserve"> </w:t>
       </w:r>
     </w:p>
     <w:tbl>
       <w:tblPr>
         <w:tblStyle w:val="Tabelasiatki4akcent1"/>
-        <w:tblW w:w="0" w:type="auto"/>
+        <w:tblW w:w="3340" w:type="dxa"/>
         <w:jc w:val="center"/>
-        <w:tblLook w:val="04E0" w:firstRow="1" w:lastRow="1" w:firstColumn="1" w:lastColumn="0" w:noHBand="0" w:noVBand="1"/>
+        <w:tblLook w:val="04A0" w:firstRow="1" w:lastRow="0" w:firstColumn="1" w:lastColumn="0" w:noHBand="0" w:noVBand="1"/>
       </w:tblPr>
       <w:tblGrid>
-        <w:gridCol w:w="1027"/>
-        <w:gridCol w:w="1149"/>
-        <w:gridCol w:w="984"/>
+        <w:gridCol w:w="1340"/>
+        <w:gridCol w:w="986"/>
+        <w:gridCol w:w="1040"/>
       </w:tblGrid>
       <w:tr>
         <w:trPr>
@@ -1010,42 +1203,74 @@
         <w:tc>
           <w:tcPr>
             <w:cnfStyle w:val="001000000000" w:firstRow="0" w:lastRow="0" w:firstColumn="1" w:lastColumn="0" w:oddVBand="0" w:evenVBand="0" w:oddHBand="0" w:evenHBand="0" w:firstRowFirstColumn="0" w:firstRowLastColumn="0" w:lastRowFirstColumn="0" w:lastRowLastColumn="0"/>
+            <w:tcW w:w="1340" w:type="dxa"/>
+            <w:noWrap/>
+            <w:hideMark/>
+          </w:tcPr>
+          <w:p>
+            <w:pPr>
+              <w:rPr>
+                <w:rFonts w:ascii="Calibri" w:eastAsia="Times New Roman" w:hAnsi="Calibri" w:cs="Calibri"/>
+                <w:color w:val="000000"/>
+                <w:lang w:eastAsia="pl-PL"/>
+              </w:rPr>
+            </w:pPr>
+            <w:r>
+              <w:rPr>
+                <w:rFonts w:ascii="Calibri" w:eastAsia="Times New Roman" w:hAnsi="Calibri" w:cs="Calibri"/>
+                <w:color w:val="000000"/>
+                <w:lang w:eastAsia="pl-PL"/>
+              </w:rPr>
+              <w:t>Nazwa</w:t>
+            </w:r>
+          </w:p>
+        </w:tc>
+        <w:tc>
+          <w:tcPr>
             <w:tcW w:w="960" w:type="dxa"/>
             <w:noWrap/>
             <w:hideMark/>
           </w:tcPr>
           <w:p>
-            <w:r>
-              <w:t>Nazwa</w:t>
-            </w:r>
-          </w:p>
-        </w:tc>
-        <w:tc>
-          <w:tcPr>
-            <w:tcW w:w="1149" w:type="dxa"/>
-            <w:noWrap/>
-            <w:hideMark/>
-          </w:tcPr>
-          <w:p>
             <w:pPr>
               <w:cnfStyle w:val="100000000000" w:firstRow="1" w:lastRow="0" w:firstColumn="0" w:lastColumn="0" w:oddVBand="0" w:evenVBand="0" w:oddHBand="0" w:evenHBand="0" w:firstRowFirstColumn="0" w:firstRowLastColumn="0" w:lastRowFirstColumn="0" w:lastRowLastColumn="0"/>
-            </w:pPr>
-            <w:r>
+              <w:rPr>
+                <w:rFonts w:ascii="Calibri" w:eastAsia="Times New Roman" w:hAnsi="Calibri" w:cs="Calibri"/>
+                <w:color w:val="000000"/>
+                <w:lang w:eastAsia="pl-PL"/>
+              </w:rPr>
+            </w:pPr>
+            <w:r>
+              <w:rPr>
+                <w:rFonts w:ascii="Calibri" w:eastAsia="Times New Roman" w:hAnsi="Calibri" w:cs="Calibri"/>
+                <w:color w:val="000000"/>
+                <w:lang w:eastAsia="pl-PL"/>
+              </w:rPr>
               <w:t>Wynik</w:t>
             </w:r>
           </w:p>
         </w:tc>
         <w:tc>
           <w:tcPr>
-            <w:tcW w:w="960" w:type="dxa"/>
+            <w:tcW w:w="1040" w:type="dxa"/>
             <w:noWrap/>
             <w:hideMark/>
           </w:tcPr>
           <w:p>
             <w:pPr>
               <w:cnfStyle w:val="100000000000" w:firstRow="1" w:lastRow="0" w:firstColumn="0" w:lastColumn="0" w:oddVBand="0" w:evenVBand="0" w:oddHBand="0" w:evenHBand="0" w:firstRowFirstColumn="0" w:firstRowLastColumn="0" w:lastRowFirstColumn="0" w:lastRowLastColumn="0"/>
-            </w:pPr>
-            <w:r>
+              <w:rPr>
+                <w:rFonts w:ascii="Calibri" w:eastAsia="Times New Roman" w:hAnsi="Calibri" w:cs="Calibri"/>
+                <w:color w:val="000000"/>
+                <w:lang w:eastAsia="pl-PL"/>
+              </w:rPr>
+            </w:pPr>
+            <w:r>
+              <w:rPr>
+                <w:rFonts w:ascii="Calibri" w:eastAsia="Times New Roman" w:hAnsi="Calibri" w:cs="Calibri"/>
+                <w:color w:val="000000"/>
+                <w:lang w:eastAsia="pl-PL"/>
+              </w:rPr>
               <w:t>Różnica</w:t>
             </w:r>
           </w:p>
@@ -1060,43 +1285,77 @@
         <w:tc>
           <w:tcPr>
             <w:cnfStyle w:val="001000000000" w:firstRow="0" w:lastRow="0" w:firstColumn="1" w:lastColumn="0" w:oddVBand="0" w:evenVBand="0" w:oddHBand="0" w:evenHBand="0" w:firstRowFirstColumn="0" w:firstRowLastColumn="0" w:lastRowFirstColumn="0" w:lastRowLastColumn="0"/>
+            <w:tcW w:w="1340" w:type="dxa"/>
+            <w:noWrap/>
+            <w:hideMark/>
+          </w:tcPr>
+          <w:p>
+            <w:pPr>
+              <w:rPr>
+                <w:rFonts w:ascii="Calibri" w:eastAsia="Times New Roman" w:hAnsi="Calibri" w:cs="Calibri"/>
+                <w:color w:val="000000"/>
+                <w:lang w:eastAsia="pl-PL"/>
+              </w:rPr>
+            </w:pPr>
+            <w:r>
+              <w:rPr>
+                <w:rFonts w:ascii="Calibri" w:eastAsia="Times New Roman" w:hAnsi="Calibri" w:cs="Calibri"/>
+                <w:color w:val="000000"/>
+                <w:lang w:eastAsia="pl-PL"/>
+              </w:rPr>
+              <w:t>WIG20</w:t>
+            </w:r>
+          </w:p>
+        </w:tc>
+        <w:tc>
+          <w:tcPr>
             <w:tcW w:w="960" w:type="dxa"/>
             <w:noWrap/>
             <w:hideMark/>
           </w:tcPr>
           <w:p>
-            <w:r>
-              <w:t>WIG20</w:t>
-            </w:r>
-          </w:p>
-        </w:tc>
-        <w:tc>
-          <w:tcPr>
-            <w:tcW w:w="1149" w:type="dxa"/>
-            <w:noWrap/>
-            <w:hideMark/>
-          </w:tcPr>
-          <w:p>
-            <w:pPr>
+            <w:pPr>
+              <w:jc w:val="right"/>
               <w:cnfStyle w:val="000000100000" w:firstRow="0" w:lastRow="0" w:firstColumn="0" w:lastColumn="0" w:oddVBand="0" w:evenVBand="0" w:oddHBand="1" w:evenHBand="0" w:firstRowFirstColumn="0" w:firstRowLastColumn="0" w:lastRowFirstColumn="0" w:lastRowLastColumn="0"/>
-            </w:pPr>
-            <w:r>
-              <w:t>89,93%</w:t>
-            </w:r>
-          </w:p>
-        </w:tc>
-        <w:tc>
-          <w:tcPr>
-            <w:tcW w:w="960" w:type="dxa"/>
-            <w:noWrap/>
-            <w:hideMark/>
-          </w:tcPr>
-          <w:p>
-            <w:pPr>
+              <w:rPr>
+                <w:rFonts w:ascii="Calibri" w:eastAsia="Times New Roman" w:hAnsi="Calibri" w:cs="Calibri"/>
+                <w:color w:val="000000"/>
+                <w:lang w:eastAsia="pl-PL"/>
+              </w:rPr>
+            </w:pPr>
+            <w:r>
+              <w:rPr>
+                <w:rFonts w:ascii="Calibri" w:eastAsia="Times New Roman" w:hAnsi="Calibri" w:cs="Calibri"/>
+                <w:color w:val="000000"/>
+                <w:lang w:eastAsia="pl-PL"/>
+              </w:rPr>
+              <w:t>90,59%</w:t>
+            </w:r>
+          </w:p>
+        </w:tc>
+        <w:tc>
+          <w:tcPr>
+            <w:tcW w:w="1040" w:type="dxa"/>
+            <w:noWrap/>
+            <w:hideMark/>
+          </w:tcPr>
+          <w:p>
+            <w:pPr>
+              <w:jc w:val="right"/>
               <w:cnfStyle w:val="000000100000" w:firstRow="0" w:lastRow="0" w:firstColumn="0" w:lastColumn="0" w:oddVBand="0" w:evenVBand="0" w:oddHBand="1" w:evenHBand="0" w:firstRowFirstColumn="0" w:firstRowLastColumn="0" w:lastRowFirstColumn="0" w:lastRowLastColumn="0"/>
-            </w:pPr>
-            <w:r>
-              <w:t>-10,07%</w:t>
+              <w:rPr>
+                <w:rFonts w:ascii="Calibri" w:eastAsia="Times New Roman" w:hAnsi="Calibri" w:cs="Calibri"/>
+                <w:color w:val="000000"/>
+                <w:lang w:eastAsia="pl-PL"/>
+              </w:rPr>
+            </w:pPr>
+            <w:r>
+              <w:rPr>
+                <w:rFonts w:ascii="Calibri" w:eastAsia="Times New Roman" w:hAnsi="Calibri" w:cs="Calibri"/>
+                <w:color w:val="000000"/>
+                <w:lang w:eastAsia="pl-PL"/>
+              </w:rPr>
+              <w:t>-9,41%</w:t>
             </w:r>
           </w:p>
         </w:tc>
@@ -1109,46 +1368,77 @@
         <w:tc>
           <w:tcPr>
             <w:cnfStyle w:val="001000000000" w:firstRow="0" w:lastRow="0" w:firstColumn="1" w:lastColumn="0" w:oddVBand="0" w:evenVBand="0" w:oddHBand="0" w:evenHBand="0" w:firstRowFirstColumn="0" w:firstRowLastColumn="0" w:lastRowFirstColumn="0" w:lastRowLastColumn="0"/>
+            <w:tcW w:w="1340" w:type="dxa"/>
+            <w:noWrap/>
+            <w:hideMark/>
+          </w:tcPr>
+          <w:p>
+            <w:pPr>
+              <w:rPr>
+                <w:rFonts w:ascii="Calibri" w:eastAsia="Times New Roman" w:hAnsi="Calibri" w:cs="Calibri"/>
+                <w:color w:val="000000"/>
+                <w:lang w:eastAsia="pl-PL"/>
+              </w:rPr>
+            </w:pPr>
+            <w:r>
+              <w:rPr>
+                <w:rFonts w:ascii="Calibri" w:eastAsia="Times New Roman" w:hAnsi="Calibri" w:cs="Calibri"/>
+                <w:color w:val="000000"/>
+                <w:lang w:eastAsia="pl-PL"/>
+              </w:rPr>
+              <w:t>BFT</w:t>
+            </w:r>
+          </w:p>
+        </w:tc>
+        <w:tc>
+          <w:tcPr>
             <w:tcW w:w="960" w:type="dxa"/>
             <w:noWrap/>
             <w:hideMark/>
           </w:tcPr>
           <w:p>
-            <w:r>
-              <w:t>BFT</w:t>
-            </w:r>
-          </w:p>
-        </w:tc>
-        <w:tc>
-          <w:tcPr>
-            <w:tcW w:w="1149" w:type="dxa"/>
-            <w:noWrap/>
-            <w:hideMark/>
-          </w:tcPr>
-          <w:p>
-            <w:pPr>
+            <w:pPr>
+              <w:jc w:val="right"/>
               <w:cnfStyle w:val="000000000000" w:firstRow="0" w:lastRow="0" w:firstColumn="0" w:lastColumn="0" w:oddVBand="0" w:evenVBand="0" w:oddHBand="0" w:evenHBand="0" w:firstRowFirstColumn="0" w:firstRowLastColumn="0" w:lastRowFirstColumn="0" w:lastRowLastColumn="0"/>
-            </w:pPr>
-            <w:r>
-              <w:t>194,62%</w:t>
-            </w:r>
-          </w:p>
-        </w:tc>
-        <w:tc>
-          <w:tcPr>
-            <w:tcW w:w="960" w:type="dxa"/>
-            <w:noWrap/>
-            <w:hideMark/>
-          </w:tcPr>
-          <w:p>
-            <w:pPr>
+              <w:rPr>
+                <w:rFonts w:ascii="Calibri" w:eastAsia="Times New Roman" w:hAnsi="Calibri" w:cs="Calibri"/>
+                <w:color w:val="000000"/>
+                <w:lang w:eastAsia="pl-PL"/>
+              </w:rPr>
+            </w:pPr>
+            <w:r>
+              <w:rPr>
+                <w:rFonts w:ascii="Calibri" w:eastAsia="Times New Roman" w:hAnsi="Calibri" w:cs="Calibri"/>
+                <w:color w:val="000000"/>
+                <w:lang w:eastAsia="pl-PL"/>
+              </w:rPr>
+              <w:t>154,19%</w:t>
+            </w:r>
+          </w:p>
+        </w:tc>
+        <w:tc>
+          <w:tcPr>
+            <w:tcW w:w="1040" w:type="dxa"/>
+            <w:noWrap/>
+            <w:hideMark/>
+          </w:tcPr>
+          <w:p>
+            <w:pPr>
+              <w:jc w:val="right"/>
               <w:cnfStyle w:val="000000000000" w:firstRow="0" w:lastRow="0" w:firstColumn="0" w:lastColumn="0" w:oddVBand="0" w:evenVBand="0" w:oddHBand="0" w:evenHBand="0" w:firstRowFirstColumn="0" w:firstRowLastColumn="0" w:lastRowFirstColumn="0" w:lastRowLastColumn="0"/>
-            </w:pPr>
-            <w:r>
-              <w:t>+</w:t>
-            </w:r>
-            <w:r>
-              <w:t>94,62%</w:t>
+              <w:rPr>
+                <w:rFonts w:ascii="Calibri" w:eastAsia="Times New Roman" w:hAnsi="Calibri" w:cs="Calibri"/>
+                <w:color w:val="000000"/>
+                <w:lang w:eastAsia="pl-PL"/>
+              </w:rPr>
+            </w:pPr>
+            <w:r>
+              <w:rPr>
+                <w:rFonts w:ascii="Calibri" w:eastAsia="Times New Roman" w:hAnsi="Calibri" w:cs="Calibri"/>
+                <w:color w:val="000000"/>
+                <w:lang w:eastAsia="pl-PL"/>
+              </w:rPr>
+              <w:t>54,19%</w:t>
             </w:r>
           </w:p>
         </w:tc>
@@ -1162,46 +1452,77 @@
         <w:tc>
           <w:tcPr>
             <w:cnfStyle w:val="001000000000" w:firstRow="0" w:lastRow="0" w:firstColumn="1" w:lastColumn="0" w:oddVBand="0" w:evenVBand="0" w:oddHBand="0" w:evenHBand="0" w:firstRowFirstColumn="0" w:firstRowLastColumn="0" w:lastRowFirstColumn="0" w:lastRowLastColumn="0"/>
+            <w:tcW w:w="1340" w:type="dxa"/>
+            <w:noWrap/>
+            <w:hideMark/>
+          </w:tcPr>
+          <w:p>
+            <w:pPr>
+              <w:rPr>
+                <w:rFonts w:ascii="Calibri" w:eastAsia="Times New Roman" w:hAnsi="Calibri" w:cs="Calibri"/>
+                <w:color w:val="000000"/>
+                <w:lang w:eastAsia="pl-PL"/>
+              </w:rPr>
+            </w:pPr>
+            <w:r>
+              <w:rPr>
+                <w:rFonts w:ascii="Calibri" w:eastAsia="Times New Roman" w:hAnsi="Calibri" w:cs="Calibri"/>
+                <w:color w:val="000000"/>
+                <w:lang w:eastAsia="pl-PL"/>
+              </w:rPr>
+              <w:t>CDR</w:t>
+            </w:r>
+          </w:p>
+        </w:tc>
+        <w:tc>
+          <w:tcPr>
             <w:tcW w:w="960" w:type="dxa"/>
             <w:noWrap/>
             <w:hideMark/>
           </w:tcPr>
           <w:p>
-            <w:r>
-              <w:t>CDR</w:t>
-            </w:r>
-          </w:p>
-        </w:tc>
-        <w:tc>
-          <w:tcPr>
-            <w:tcW w:w="1149" w:type="dxa"/>
-            <w:noWrap/>
-            <w:hideMark/>
-          </w:tcPr>
-          <w:p>
-            <w:pPr>
+            <w:pPr>
+              <w:jc w:val="right"/>
               <w:cnfStyle w:val="000000100000" w:firstRow="0" w:lastRow="0" w:firstColumn="0" w:lastColumn="0" w:oddVBand="0" w:evenVBand="0" w:oddHBand="1" w:evenHBand="0" w:firstRowFirstColumn="0" w:firstRowLastColumn="0" w:lastRowFirstColumn="0" w:lastRowLastColumn="0"/>
-            </w:pPr>
-            <w:r>
-              <w:t>195,48%</w:t>
-            </w:r>
-          </w:p>
-        </w:tc>
-        <w:tc>
-          <w:tcPr>
-            <w:tcW w:w="960" w:type="dxa"/>
-            <w:noWrap/>
-            <w:hideMark/>
-          </w:tcPr>
-          <w:p>
-            <w:pPr>
+              <w:rPr>
+                <w:rFonts w:ascii="Calibri" w:eastAsia="Times New Roman" w:hAnsi="Calibri" w:cs="Calibri"/>
+                <w:color w:val="000000"/>
+                <w:lang w:eastAsia="pl-PL"/>
+              </w:rPr>
+            </w:pPr>
+            <w:r>
+              <w:rPr>
+                <w:rFonts w:ascii="Calibri" w:eastAsia="Times New Roman" w:hAnsi="Calibri" w:cs="Calibri"/>
+                <w:color w:val="000000"/>
+                <w:lang w:eastAsia="pl-PL"/>
+              </w:rPr>
+              <w:t>192,67%</w:t>
+            </w:r>
+          </w:p>
+        </w:tc>
+        <w:tc>
+          <w:tcPr>
+            <w:tcW w:w="1040" w:type="dxa"/>
+            <w:noWrap/>
+            <w:hideMark/>
+          </w:tcPr>
+          <w:p>
+            <w:pPr>
+              <w:jc w:val="right"/>
               <w:cnfStyle w:val="000000100000" w:firstRow="0" w:lastRow="0" w:firstColumn="0" w:lastColumn="0" w:oddVBand="0" w:evenVBand="0" w:oddHBand="1" w:evenHBand="0" w:firstRowFirstColumn="0" w:firstRowLastColumn="0" w:lastRowFirstColumn="0" w:lastRowLastColumn="0"/>
-            </w:pPr>
-            <w:r>
-              <w:t>+</w:t>
-            </w:r>
-            <w:r>
-              <w:t>95,48%</w:t>
+              <w:rPr>
+                <w:rFonts w:ascii="Calibri" w:eastAsia="Times New Roman" w:hAnsi="Calibri" w:cs="Calibri"/>
+                <w:color w:val="000000"/>
+                <w:lang w:eastAsia="pl-PL"/>
+              </w:rPr>
+            </w:pPr>
+            <w:r>
+              <w:rPr>
+                <w:rFonts w:ascii="Calibri" w:eastAsia="Times New Roman" w:hAnsi="Calibri" w:cs="Calibri"/>
+                <w:color w:val="000000"/>
+                <w:lang w:eastAsia="pl-PL"/>
+              </w:rPr>
+              <w:t>92,67%</w:t>
             </w:r>
           </w:p>
         </w:tc>
@@ -1214,46 +1535,77 @@
         <w:tc>
           <w:tcPr>
             <w:cnfStyle w:val="001000000000" w:firstRow="0" w:lastRow="0" w:firstColumn="1" w:lastColumn="0" w:oddVBand="0" w:evenVBand="0" w:oddHBand="0" w:evenHBand="0" w:firstRowFirstColumn="0" w:firstRowLastColumn="0" w:lastRowFirstColumn="0" w:lastRowLastColumn="0"/>
+            <w:tcW w:w="1340" w:type="dxa"/>
+            <w:noWrap/>
+            <w:hideMark/>
+          </w:tcPr>
+          <w:p>
+            <w:pPr>
+              <w:rPr>
+                <w:rFonts w:ascii="Calibri" w:eastAsia="Times New Roman" w:hAnsi="Calibri" w:cs="Calibri"/>
+                <w:color w:val="000000"/>
+                <w:lang w:eastAsia="pl-PL"/>
+              </w:rPr>
+            </w:pPr>
+            <w:r>
+              <w:rPr>
+                <w:rFonts w:ascii="Calibri" w:eastAsia="Times New Roman" w:hAnsi="Calibri" w:cs="Calibri"/>
+                <w:color w:val="000000"/>
+                <w:lang w:eastAsia="pl-PL"/>
+              </w:rPr>
+              <w:t>JSW</w:t>
+            </w:r>
+          </w:p>
+        </w:tc>
+        <w:tc>
+          <w:tcPr>
             <w:tcW w:w="960" w:type="dxa"/>
             <w:noWrap/>
             <w:hideMark/>
           </w:tcPr>
           <w:p>
-            <w:r>
-              <w:t>KTY</w:t>
-            </w:r>
-          </w:p>
-        </w:tc>
-        <w:tc>
-          <w:tcPr>
-            <w:tcW w:w="1149" w:type="dxa"/>
-            <w:noWrap/>
-            <w:hideMark/>
-          </w:tcPr>
-          <w:p>
-            <w:pPr>
+            <w:pPr>
+              <w:jc w:val="right"/>
               <w:cnfStyle w:val="000000000000" w:firstRow="0" w:lastRow="0" w:firstColumn="0" w:lastColumn="0" w:oddVBand="0" w:evenVBand="0" w:oddHBand="0" w:evenHBand="0" w:firstRowFirstColumn="0" w:firstRowLastColumn="0" w:lastRowFirstColumn="0" w:lastRowLastColumn="0"/>
-            </w:pPr>
-            <w:r>
-              <w:t>141,40%</w:t>
-            </w:r>
-          </w:p>
-        </w:tc>
-        <w:tc>
-          <w:tcPr>
-            <w:tcW w:w="960" w:type="dxa"/>
-            <w:noWrap/>
-            <w:hideMark/>
-          </w:tcPr>
-          <w:p>
-            <w:pPr>
+              <w:rPr>
+                <w:rFonts w:ascii="Calibri" w:eastAsia="Times New Roman" w:hAnsi="Calibri" w:cs="Calibri"/>
+                <w:color w:val="000000"/>
+                <w:lang w:eastAsia="pl-PL"/>
+              </w:rPr>
+            </w:pPr>
+            <w:r>
+              <w:rPr>
+                <w:rFonts w:ascii="Calibri" w:eastAsia="Times New Roman" w:hAnsi="Calibri" w:cs="Calibri"/>
+                <w:color w:val="000000"/>
+                <w:lang w:eastAsia="pl-PL"/>
+              </w:rPr>
+              <w:t>50,55%</w:t>
+            </w:r>
+          </w:p>
+        </w:tc>
+        <w:tc>
+          <w:tcPr>
+            <w:tcW w:w="1040" w:type="dxa"/>
+            <w:noWrap/>
+            <w:hideMark/>
+          </w:tcPr>
+          <w:p>
+            <w:pPr>
+              <w:jc w:val="right"/>
               <w:cnfStyle w:val="000000000000" w:firstRow="0" w:lastRow="0" w:firstColumn="0" w:lastColumn="0" w:oddVBand="0" w:evenVBand="0" w:oddHBand="0" w:evenHBand="0" w:firstRowFirstColumn="0" w:firstRowLastColumn="0" w:lastRowFirstColumn="0" w:lastRowLastColumn="0"/>
-            </w:pPr>
-            <w:r>
-              <w:t>+</w:t>
-            </w:r>
-            <w:r>
-              <w:t>41,40%</w:t>
+              <w:rPr>
+                <w:rFonts w:ascii="Calibri" w:eastAsia="Times New Roman" w:hAnsi="Calibri" w:cs="Calibri"/>
+                <w:color w:val="000000"/>
+                <w:lang w:eastAsia="pl-PL"/>
+              </w:rPr>
+            </w:pPr>
+            <w:r>
+              <w:rPr>
+                <w:rFonts w:ascii="Calibri" w:eastAsia="Times New Roman" w:hAnsi="Calibri" w:cs="Calibri"/>
+                <w:color w:val="000000"/>
+                <w:lang w:eastAsia="pl-PL"/>
+              </w:rPr>
+              <w:t>-49,45%</w:t>
             </w:r>
           </w:p>
         </w:tc>
@@ -1267,46 +1619,77 @@
         <w:tc>
           <w:tcPr>
             <w:cnfStyle w:val="001000000000" w:firstRow="0" w:lastRow="0" w:firstColumn="1" w:lastColumn="0" w:oddVBand="0" w:evenVBand="0" w:oddHBand="0" w:evenHBand="0" w:firstRowFirstColumn="0" w:firstRowLastColumn="0" w:lastRowFirstColumn="0" w:lastRowLastColumn="0"/>
+            <w:tcW w:w="1340" w:type="dxa"/>
+            <w:noWrap/>
+            <w:hideMark/>
+          </w:tcPr>
+          <w:p>
+            <w:pPr>
+              <w:rPr>
+                <w:rFonts w:ascii="Calibri" w:eastAsia="Times New Roman" w:hAnsi="Calibri" w:cs="Calibri"/>
+                <w:color w:val="000000"/>
+                <w:lang w:eastAsia="pl-PL"/>
+              </w:rPr>
+            </w:pPr>
+            <w:r>
+              <w:rPr>
+                <w:rFonts w:ascii="Calibri" w:eastAsia="Times New Roman" w:hAnsi="Calibri" w:cs="Calibri"/>
+                <w:color w:val="000000"/>
+                <w:lang w:eastAsia="pl-PL"/>
+              </w:rPr>
+              <w:t>KGH</w:t>
+            </w:r>
+          </w:p>
+        </w:tc>
+        <w:tc>
+          <w:tcPr>
             <w:tcW w:w="960" w:type="dxa"/>
             <w:noWrap/>
             <w:hideMark/>
           </w:tcPr>
           <w:p>
-            <w:r>
-              <w:t>LPP</w:t>
-            </w:r>
-          </w:p>
-        </w:tc>
-        <w:tc>
-          <w:tcPr>
-            <w:tcW w:w="1149" w:type="dxa"/>
-            <w:noWrap/>
-            <w:hideMark/>
-          </w:tcPr>
-          <w:p>
-            <w:pPr>
+            <w:pPr>
+              <w:jc w:val="right"/>
               <w:cnfStyle w:val="000000100000" w:firstRow="0" w:lastRow="0" w:firstColumn="0" w:lastColumn="0" w:oddVBand="0" w:evenVBand="0" w:oddHBand="1" w:evenHBand="0" w:firstRowFirstColumn="0" w:firstRowLastColumn="0" w:lastRowFirstColumn="0" w:lastRowLastColumn="0"/>
-            </w:pPr>
-            <w:r>
-              <w:t>170,20%</w:t>
-            </w:r>
-          </w:p>
-        </w:tc>
-        <w:tc>
-          <w:tcPr>
-            <w:tcW w:w="960" w:type="dxa"/>
-            <w:noWrap/>
-            <w:hideMark/>
-          </w:tcPr>
-          <w:p>
-            <w:pPr>
+              <w:rPr>
+                <w:rFonts w:ascii="Calibri" w:eastAsia="Times New Roman" w:hAnsi="Calibri" w:cs="Calibri"/>
+                <w:color w:val="000000"/>
+                <w:lang w:eastAsia="pl-PL"/>
+              </w:rPr>
+            </w:pPr>
+            <w:r>
+              <w:rPr>
+                <w:rFonts w:ascii="Calibri" w:eastAsia="Times New Roman" w:hAnsi="Calibri" w:cs="Calibri"/>
+                <w:color w:val="000000"/>
+                <w:lang w:eastAsia="pl-PL"/>
+              </w:rPr>
+              <w:t>152,58%</w:t>
+            </w:r>
+          </w:p>
+        </w:tc>
+        <w:tc>
+          <w:tcPr>
+            <w:tcW w:w="1040" w:type="dxa"/>
+            <w:noWrap/>
+            <w:hideMark/>
+          </w:tcPr>
+          <w:p>
+            <w:pPr>
+              <w:jc w:val="right"/>
               <w:cnfStyle w:val="000000100000" w:firstRow="0" w:lastRow="0" w:firstColumn="0" w:lastColumn="0" w:oddVBand="0" w:evenVBand="0" w:oddHBand="1" w:evenHBand="0" w:firstRowFirstColumn="0" w:firstRowLastColumn="0" w:lastRowFirstColumn="0" w:lastRowLastColumn="0"/>
-            </w:pPr>
-            <w:r>
-              <w:t>+</w:t>
-            </w:r>
-            <w:r>
-              <w:t>70,20%</w:t>
+              <w:rPr>
+                <w:rFonts w:ascii="Calibri" w:eastAsia="Times New Roman" w:hAnsi="Calibri" w:cs="Calibri"/>
+                <w:color w:val="000000"/>
+                <w:lang w:eastAsia="pl-PL"/>
+              </w:rPr>
+            </w:pPr>
+            <w:r>
+              <w:rPr>
+                <w:rFonts w:ascii="Calibri" w:eastAsia="Times New Roman" w:hAnsi="Calibri" w:cs="Calibri"/>
+                <w:color w:val="000000"/>
+                <w:lang w:eastAsia="pl-PL"/>
+              </w:rPr>
+              <w:t>52,58%</w:t>
             </w:r>
           </w:p>
         </w:tc>
@@ -1319,46 +1702,77 @@
         <w:tc>
           <w:tcPr>
             <w:cnfStyle w:val="001000000000" w:firstRow="0" w:lastRow="0" w:firstColumn="1" w:lastColumn="0" w:oddVBand="0" w:evenVBand="0" w:oddHBand="0" w:evenHBand="0" w:firstRowFirstColumn="0" w:firstRowLastColumn="0" w:lastRowFirstColumn="0" w:lastRowLastColumn="0"/>
+            <w:tcW w:w="1340" w:type="dxa"/>
+            <w:noWrap/>
+            <w:hideMark/>
+          </w:tcPr>
+          <w:p>
+            <w:pPr>
+              <w:rPr>
+                <w:rFonts w:ascii="Calibri" w:eastAsia="Times New Roman" w:hAnsi="Calibri" w:cs="Calibri"/>
+                <w:color w:val="000000"/>
+                <w:lang w:eastAsia="pl-PL"/>
+              </w:rPr>
+            </w:pPr>
+            <w:r>
+              <w:rPr>
+                <w:rFonts w:ascii="Calibri" w:eastAsia="Times New Roman" w:hAnsi="Calibri" w:cs="Calibri"/>
+                <w:color w:val="000000"/>
+                <w:lang w:eastAsia="pl-PL"/>
+              </w:rPr>
+              <w:t>KTY</w:t>
+            </w:r>
+          </w:p>
+        </w:tc>
+        <w:tc>
+          <w:tcPr>
             <w:tcW w:w="960" w:type="dxa"/>
             <w:noWrap/>
             <w:hideMark/>
           </w:tcPr>
           <w:p>
-            <w:r>
-              <w:t>MBK</w:t>
-            </w:r>
-          </w:p>
-        </w:tc>
-        <w:tc>
-          <w:tcPr>
-            <w:tcW w:w="1149" w:type="dxa"/>
-            <w:noWrap/>
-            <w:hideMark/>
-          </w:tcPr>
-          <w:p>
-            <w:pPr>
+            <w:pPr>
+              <w:jc w:val="right"/>
               <w:cnfStyle w:val="000000000000" w:firstRow="0" w:lastRow="0" w:firstColumn="0" w:lastColumn="0" w:oddVBand="0" w:evenVBand="0" w:oddHBand="0" w:evenHBand="0" w:firstRowFirstColumn="0" w:firstRowLastColumn="0" w:lastRowFirstColumn="0" w:lastRowLastColumn="0"/>
-            </w:pPr>
-            <w:r>
-              <w:t>128,96%</w:t>
-            </w:r>
-          </w:p>
-        </w:tc>
-        <w:tc>
-          <w:tcPr>
-            <w:tcW w:w="960" w:type="dxa"/>
-            <w:noWrap/>
-            <w:hideMark/>
-          </w:tcPr>
-          <w:p>
-            <w:pPr>
+              <w:rPr>
+                <w:rFonts w:ascii="Calibri" w:eastAsia="Times New Roman" w:hAnsi="Calibri" w:cs="Calibri"/>
+                <w:color w:val="000000"/>
+                <w:lang w:eastAsia="pl-PL"/>
+              </w:rPr>
+            </w:pPr>
+            <w:r>
+              <w:rPr>
+                <w:rFonts w:ascii="Calibri" w:eastAsia="Times New Roman" w:hAnsi="Calibri" w:cs="Calibri"/>
+                <w:color w:val="000000"/>
+                <w:lang w:eastAsia="pl-PL"/>
+              </w:rPr>
+              <w:t>82,24%</w:t>
+            </w:r>
+          </w:p>
+        </w:tc>
+        <w:tc>
+          <w:tcPr>
+            <w:tcW w:w="1040" w:type="dxa"/>
+            <w:noWrap/>
+            <w:hideMark/>
+          </w:tcPr>
+          <w:p>
+            <w:pPr>
+              <w:jc w:val="right"/>
               <w:cnfStyle w:val="000000000000" w:firstRow="0" w:lastRow="0" w:firstColumn="0" w:lastColumn="0" w:oddVBand="0" w:evenVBand="0" w:oddHBand="0" w:evenHBand="0" w:firstRowFirstColumn="0" w:firstRowLastColumn="0" w:lastRowFirstColumn="0" w:lastRowLastColumn="0"/>
-            </w:pPr>
-            <w:r>
-              <w:t>+</w:t>
-            </w:r>
-            <w:r>
-              <w:t>28,96%</w:t>
+              <w:rPr>
+                <w:rFonts w:ascii="Calibri" w:eastAsia="Times New Roman" w:hAnsi="Calibri" w:cs="Calibri"/>
+                <w:color w:val="000000"/>
+                <w:lang w:eastAsia="pl-PL"/>
+              </w:rPr>
+            </w:pPr>
+            <w:r>
+              <w:rPr>
+                <w:rFonts w:ascii="Calibri" w:eastAsia="Times New Roman" w:hAnsi="Calibri" w:cs="Calibri"/>
+                <w:color w:val="000000"/>
+                <w:lang w:eastAsia="pl-PL"/>
+              </w:rPr>
+              <w:t>-17,76%</w:t>
             </w:r>
           </w:p>
         </w:tc>
@@ -1372,43 +1786,77 @@
         <w:tc>
           <w:tcPr>
             <w:cnfStyle w:val="001000000000" w:firstRow="0" w:lastRow="0" w:firstColumn="1" w:lastColumn="0" w:oddVBand="0" w:evenVBand="0" w:oddHBand="0" w:evenHBand="0" w:firstRowFirstColumn="0" w:firstRowLastColumn="0" w:lastRowFirstColumn="0" w:lastRowLastColumn="0"/>
+            <w:tcW w:w="1340" w:type="dxa"/>
+            <w:noWrap/>
+            <w:hideMark/>
+          </w:tcPr>
+          <w:p>
+            <w:pPr>
+              <w:rPr>
+                <w:rFonts w:ascii="Calibri" w:eastAsia="Times New Roman" w:hAnsi="Calibri" w:cs="Calibri"/>
+                <w:color w:val="000000"/>
+                <w:lang w:eastAsia="pl-PL"/>
+              </w:rPr>
+            </w:pPr>
+            <w:r>
+              <w:rPr>
+                <w:rFonts w:ascii="Calibri" w:eastAsia="Times New Roman" w:hAnsi="Calibri" w:cs="Calibri"/>
+                <w:color w:val="000000"/>
+                <w:lang w:eastAsia="pl-PL"/>
+              </w:rPr>
+              <w:t>LPP</w:t>
+            </w:r>
+          </w:p>
+        </w:tc>
+        <w:tc>
+          <w:tcPr>
             <w:tcW w:w="960" w:type="dxa"/>
             <w:noWrap/>
             <w:hideMark/>
           </w:tcPr>
           <w:p>
-            <w:r>
-              <w:t>NEU</w:t>
-            </w:r>
-          </w:p>
-        </w:tc>
-        <w:tc>
-          <w:tcPr>
-            <w:tcW w:w="1149" w:type="dxa"/>
-            <w:noWrap/>
-            <w:hideMark/>
-          </w:tcPr>
-          <w:p>
-            <w:pPr>
+            <w:pPr>
+              <w:jc w:val="right"/>
               <w:cnfStyle w:val="000000100000" w:firstRow="0" w:lastRow="0" w:firstColumn="0" w:lastColumn="0" w:oddVBand="0" w:evenVBand="0" w:oddHBand="1" w:evenHBand="0" w:firstRowFirstColumn="0" w:firstRowLastColumn="0" w:lastRowFirstColumn="0" w:lastRowLastColumn="0"/>
-            </w:pPr>
-            <w:r>
-              <w:t>84,57%</w:t>
-            </w:r>
-          </w:p>
-        </w:tc>
-        <w:tc>
-          <w:tcPr>
-            <w:tcW w:w="960" w:type="dxa"/>
-            <w:noWrap/>
-            <w:hideMark/>
-          </w:tcPr>
-          <w:p>
-            <w:pPr>
+              <w:rPr>
+                <w:rFonts w:ascii="Calibri" w:eastAsia="Times New Roman" w:hAnsi="Calibri" w:cs="Calibri"/>
+                <w:color w:val="000000"/>
+                <w:lang w:eastAsia="pl-PL"/>
+              </w:rPr>
+            </w:pPr>
+            <w:r>
+              <w:rPr>
+                <w:rFonts w:ascii="Calibri" w:eastAsia="Times New Roman" w:hAnsi="Calibri" w:cs="Calibri"/>
+                <w:color w:val="000000"/>
+                <w:lang w:eastAsia="pl-PL"/>
+              </w:rPr>
+              <w:t>180,19%</w:t>
+            </w:r>
+          </w:p>
+        </w:tc>
+        <w:tc>
+          <w:tcPr>
+            <w:tcW w:w="1040" w:type="dxa"/>
+            <w:noWrap/>
+            <w:hideMark/>
+          </w:tcPr>
+          <w:p>
+            <w:pPr>
+              <w:jc w:val="right"/>
               <w:cnfStyle w:val="000000100000" w:firstRow="0" w:lastRow="0" w:firstColumn="0" w:lastColumn="0" w:oddVBand="0" w:evenVBand="0" w:oddHBand="1" w:evenHBand="0" w:firstRowFirstColumn="0" w:firstRowLastColumn="0" w:lastRowFirstColumn="0" w:lastRowLastColumn="0"/>
-            </w:pPr>
-            <w:r>
-              <w:t>-15,43%</w:t>
+              <w:rPr>
+                <w:rFonts w:ascii="Calibri" w:eastAsia="Times New Roman" w:hAnsi="Calibri" w:cs="Calibri"/>
+                <w:color w:val="000000"/>
+                <w:lang w:eastAsia="pl-PL"/>
+              </w:rPr>
+            </w:pPr>
+            <w:r>
+              <w:rPr>
+                <w:rFonts w:ascii="Calibri" w:eastAsia="Times New Roman" w:hAnsi="Calibri" w:cs="Calibri"/>
+                <w:color w:val="000000"/>
+                <w:lang w:eastAsia="pl-PL"/>
+              </w:rPr>
+              <w:t>80,19%</w:t>
             </w:r>
           </w:p>
         </w:tc>
@@ -1421,43 +1869,77 @@
         <w:tc>
           <w:tcPr>
             <w:cnfStyle w:val="001000000000" w:firstRow="0" w:lastRow="0" w:firstColumn="1" w:lastColumn="0" w:oddVBand="0" w:evenVBand="0" w:oddHBand="0" w:evenHBand="0" w:firstRowFirstColumn="0" w:firstRowLastColumn="0" w:lastRowFirstColumn="0" w:lastRowLastColumn="0"/>
+            <w:tcW w:w="1340" w:type="dxa"/>
+            <w:noWrap/>
+            <w:hideMark/>
+          </w:tcPr>
+          <w:p>
+            <w:pPr>
+              <w:rPr>
+                <w:rFonts w:ascii="Calibri" w:eastAsia="Times New Roman" w:hAnsi="Calibri" w:cs="Calibri"/>
+                <w:color w:val="000000"/>
+                <w:lang w:eastAsia="pl-PL"/>
+              </w:rPr>
+            </w:pPr>
+            <w:r>
+              <w:rPr>
+                <w:rFonts w:ascii="Calibri" w:eastAsia="Times New Roman" w:hAnsi="Calibri" w:cs="Calibri"/>
+                <w:color w:val="000000"/>
+                <w:lang w:eastAsia="pl-PL"/>
+              </w:rPr>
+              <w:t>MBK</w:t>
+            </w:r>
+          </w:p>
+        </w:tc>
+        <w:tc>
+          <w:tcPr>
             <w:tcW w:w="960" w:type="dxa"/>
             <w:noWrap/>
             <w:hideMark/>
           </w:tcPr>
           <w:p>
-            <w:r>
-              <w:t>PKN</w:t>
-            </w:r>
-          </w:p>
-        </w:tc>
-        <w:tc>
-          <w:tcPr>
-            <w:tcW w:w="1149" w:type="dxa"/>
-            <w:noWrap/>
-            <w:hideMark/>
-          </w:tcPr>
-          <w:p>
-            <w:pPr>
+            <w:pPr>
+              <w:jc w:val="right"/>
               <w:cnfStyle w:val="000000000000" w:firstRow="0" w:lastRow="0" w:firstColumn="0" w:lastColumn="0" w:oddVBand="0" w:evenVBand="0" w:oddHBand="0" w:evenHBand="0" w:firstRowFirstColumn="0" w:firstRowLastColumn="0" w:lastRowFirstColumn="0" w:lastRowLastColumn="0"/>
-            </w:pPr>
-            <w:r>
-              <w:t>94,09%</w:t>
-            </w:r>
-          </w:p>
-        </w:tc>
-        <w:tc>
-          <w:tcPr>
-            <w:tcW w:w="960" w:type="dxa"/>
-            <w:noWrap/>
-            <w:hideMark/>
-          </w:tcPr>
-          <w:p>
-            <w:pPr>
+              <w:rPr>
+                <w:rFonts w:ascii="Calibri" w:eastAsia="Times New Roman" w:hAnsi="Calibri" w:cs="Calibri"/>
+                <w:color w:val="000000"/>
+                <w:lang w:eastAsia="pl-PL"/>
+              </w:rPr>
+            </w:pPr>
+            <w:r>
+              <w:rPr>
+                <w:rFonts w:ascii="Calibri" w:eastAsia="Times New Roman" w:hAnsi="Calibri" w:cs="Calibri"/>
+                <w:color w:val="000000"/>
+                <w:lang w:eastAsia="pl-PL"/>
+              </w:rPr>
+              <w:t>129,22%</w:t>
+            </w:r>
+          </w:p>
+        </w:tc>
+        <w:tc>
+          <w:tcPr>
+            <w:tcW w:w="1040" w:type="dxa"/>
+            <w:noWrap/>
+            <w:hideMark/>
+          </w:tcPr>
+          <w:p>
+            <w:pPr>
+              <w:jc w:val="right"/>
               <w:cnfStyle w:val="000000000000" w:firstRow="0" w:lastRow="0" w:firstColumn="0" w:lastColumn="0" w:oddVBand="0" w:evenVBand="0" w:oddHBand="0" w:evenHBand="0" w:firstRowFirstColumn="0" w:firstRowLastColumn="0" w:lastRowFirstColumn="0" w:lastRowLastColumn="0"/>
-            </w:pPr>
-            <w:r>
-              <w:t>-5,91%</w:t>
+              <w:rPr>
+                <w:rFonts w:ascii="Calibri" w:eastAsia="Times New Roman" w:hAnsi="Calibri" w:cs="Calibri"/>
+                <w:color w:val="000000"/>
+                <w:lang w:eastAsia="pl-PL"/>
+              </w:rPr>
+            </w:pPr>
+            <w:r>
+              <w:rPr>
+                <w:rFonts w:ascii="Calibri" w:eastAsia="Times New Roman" w:hAnsi="Calibri" w:cs="Calibri"/>
+                <w:color w:val="000000"/>
+                <w:lang w:eastAsia="pl-PL"/>
+              </w:rPr>
+              <w:t>29,22%</w:t>
             </w:r>
           </w:p>
         </w:tc>
@@ -1471,46 +1953,77 @@
         <w:tc>
           <w:tcPr>
             <w:cnfStyle w:val="001000000000" w:firstRow="0" w:lastRow="0" w:firstColumn="1" w:lastColumn="0" w:oddVBand="0" w:evenVBand="0" w:oddHBand="0" w:evenHBand="0" w:firstRowFirstColumn="0" w:firstRowLastColumn="0" w:lastRowFirstColumn="0" w:lastRowLastColumn="0"/>
+            <w:tcW w:w="1340" w:type="dxa"/>
+            <w:noWrap/>
+            <w:hideMark/>
+          </w:tcPr>
+          <w:p>
+            <w:pPr>
+              <w:rPr>
+                <w:rFonts w:ascii="Calibri" w:eastAsia="Times New Roman" w:hAnsi="Calibri" w:cs="Calibri"/>
+                <w:color w:val="000000"/>
+                <w:lang w:eastAsia="pl-PL"/>
+              </w:rPr>
+            </w:pPr>
+            <w:r>
+              <w:rPr>
+                <w:rFonts w:ascii="Calibri" w:eastAsia="Times New Roman" w:hAnsi="Calibri" w:cs="Calibri"/>
+                <w:color w:val="000000"/>
+                <w:lang w:eastAsia="pl-PL"/>
+              </w:rPr>
+              <w:t>NEU</w:t>
+            </w:r>
+          </w:p>
+        </w:tc>
+        <w:tc>
+          <w:tcPr>
             <w:tcW w:w="960" w:type="dxa"/>
             <w:noWrap/>
             <w:hideMark/>
           </w:tcPr>
           <w:p>
-            <w:r>
-              <w:t>11B</w:t>
-            </w:r>
-          </w:p>
-        </w:tc>
-        <w:tc>
-          <w:tcPr>
-            <w:tcW w:w="1149" w:type="dxa"/>
-            <w:noWrap/>
-            <w:hideMark/>
-          </w:tcPr>
-          <w:p>
-            <w:pPr>
+            <w:pPr>
+              <w:jc w:val="right"/>
               <w:cnfStyle w:val="000000100000" w:firstRow="0" w:lastRow="0" w:firstColumn="0" w:lastColumn="0" w:oddVBand="0" w:evenVBand="0" w:oddHBand="1" w:evenHBand="0" w:firstRowFirstColumn="0" w:firstRowLastColumn="0" w:lastRowFirstColumn="0" w:lastRowLastColumn="0"/>
-            </w:pPr>
-            <w:r>
-              <w:t>113,95%</w:t>
-            </w:r>
-          </w:p>
-        </w:tc>
-        <w:tc>
-          <w:tcPr>
-            <w:tcW w:w="960" w:type="dxa"/>
-            <w:noWrap/>
-            <w:hideMark/>
-          </w:tcPr>
-          <w:p>
-            <w:pPr>
+              <w:rPr>
+                <w:rFonts w:ascii="Calibri" w:eastAsia="Times New Roman" w:hAnsi="Calibri" w:cs="Calibri"/>
+                <w:color w:val="000000"/>
+                <w:lang w:eastAsia="pl-PL"/>
+              </w:rPr>
+            </w:pPr>
+            <w:r>
+              <w:rPr>
+                <w:rFonts w:ascii="Calibri" w:eastAsia="Times New Roman" w:hAnsi="Calibri" w:cs="Calibri"/>
+                <w:color w:val="000000"/>
+                <w:lang w:eastAsia="pl-PL"/>
+              </w:rPr>
+              <w:t>94,37%</w:t>
+            </w:r>
+          </w:p>
+        </w:tc>
+        <w:tc>
+          <w:tcPr>
+            <w:tcW w:w="1040" w:type="dxa"/>
+            <w:noWrap/>
+            <w:hideMark/>
+          </w:tcPr>
+          <w:p>
+            <w:pPr>
+              <w:jc w:val="right"/>
               <w:cnfStyle w:val="000000100000" w:firstRow="0" w:lastRow="0" w:firstColumn="0" w:lastColumn="0" w:oddVBand="0" w:evenVBand="0" w:oddHBand="1" w:evenHBand="0" w:firstRowFirstColumn="0" w:firstRowLastColumn="0" w:lastRowFirstColumn="0" w:lastRowLastColumn="0"/>
-            </w:pPr>
-            <w:r>
-              <w:t>+</w:t>
-            </w:r>
-            <w:r>
-              <w:t>13,95%</w:t>
+              <w:rPr>
+                <w:rFonts w:ascii="Calibri" w:eastAsia="Times New Roman" w:hAnsi="Calibri" w:cs="Calibri"/>
+                <w:color w:val="000000"/>
+                <w:lang w:eastAsia="pl-PL"/>
+              </w:rPr>
+            </w:pPr>
+            <w:r>
+              <w:rPr>
+                <w:rFonts w:ascii="Calibri" w:eastAsia="Times New Roman" w:hAnsi="Calibri" w:cs="Calibri"/>
+                <w:color w:val="000000"/>
+                <w:lang w:eastAsia="pl-PL"/>
+              </w:rPr>
+              <w:t>-5,63%</w:t>
             </w:r>
           </w:p>
         </w:tc>
@@ -1523,43 +2036,77 @@
         <w:tc>
           <w:tcPr>
             <w:cnfStyle w:val="001000000000" w:firstRow="0" w:lastRow="0" w:firstColumn="1" w:lastColumn="0" w:oddVBand="0" w:evenVBand="0" w:oddHBand="0" w:evenHBand="0" w:firstRowFirstColumn="0" w:firstRowLastColumn="0" w:lastRowFirstColumn="0" w:lastRowLastColumn="0"/>
+            <w:tcW w:w="1340" w:type="dxa"/>
+            <w:noWrap/>
+            <w:hideMark/>
+          </w:tcPr>
+          <w:p>
+            <w:pPr>
+              <w:rPr>
+                <w:rFonts w:ascii="Calibri" w:eastAsia="Times New Roman" w:hAnsi="Calibri" w:cs="Calibri"/>
+                <w:color w:val="000000"/>
+                <w:lang w:eastAsia="pl-PL"/>
+              </w:rPr>
+            </w:pPr>
+            <w:r>
+              <w:rPr>
+                <w:rFonts w:ascii="Calibri" w:eastAsia="Times New Roman" w:hAnsi="Calibri" w:cs="Calibri"/>
+                <w:color w:val="000000"/>
+                <w:lang w:eastAsia="pl-PL"/>
+              </w:rPr>
+              <w:t>PKN</w:t>
+            </w:r>
+          </w:p>
+        </w:tc>
+        <w:tc>
+          <w:tcPr>
             <w:tcW w:w="960" w:type="dxa"/>
             <w:noWrap/>
             <w:hideMark/>
           </w:tcPr>
           <w:p>
-            <w:r>
-              <w:t>WWL</w:t>
-            </w:r>
-          </w:p>
-        </w:tc>
-        <w:tc>
-          <w:tcPr>
-            <w:tcW w:w="1149" w:type="dxa"/>
-            <w:noWrap/>
-            <w:hideMark/>
-          </w:tcPr>
-          <w:p>
-            <w:pPr>
+            <w:pPr>
+              <w:jc w:val="right"/>
               <w:cnfStyle w:val="000000000000" w:firstRow="0" w:lastRow="0" w:firstColumn="0" w:lastColumn="0" w:oddVBand="0" w:evenVBand="0" w:oddHBand="0" w:evenHBand="0" w:firstRowFirstColumn="0" w:firstRowLastColumn="0" w:lastRowFirstColumn="0" w:lastRowLastColumn="0"/>
-            </w:pPr>
-            <w:r>
-              <w:t>70,80%</w:t>
-            </w:r>
-          </w:p>
-        </w:tc>
-        <w:tc>
-          <w:tcPr>
-            <w:tcW w:w="960" w:type="dxa"/>
-            <w:noWrap/>
-            <w:hideMark/>
-          </w:tcPr>
-          <w:p>
-            <w:pPr>
+              <w:rPr>
+                <w:rFonts w:ascii="Calibri" w:eastAsia="Times New Roman" w:hAnsi="Calibri" w:cs="Calibri"/>
+                <w:color w:val="000000"/>
+                <w:lang w:eastAsia="pl-PL"/>
+              </w:rPr>
+            </w:pPr>
+            <w:r>
+              <w:rPr>
+                <w:rFonts w:ascii="Calibri" w:eastAsia="Times New Roman" w:hAnsi="Calibri" w:cs="Calibri"/>
+                <w:color w:val="000000"/>
+                <w:lang w:eastAsia="pl-PL"/>
+              </w:rPr>
+              <w:t>78,10%</w:t>
+            </w:r>
+          </w:p>
+        </w:tc>
+        <w:tc>
+          <w:tcPr>
+            <w:tcW w:w="1040" w:type="dxa"/>
+            <w:noWrap/>
+            <w:hideMark/>
+          </w:tcPr>
+          <w:p>
+            <w:pPr>
+              <w:jc w:val="right"/>
               <w:cnfStyle w:val="000000000000" w:firstRow="0" w:lastRow="0" w:firstColumn="0" w:lastColumn="0" w:oddVBand="0" w:evenVBand="0" w:oddHBand="0" w:evenHBand="0" w:firstRowFirstColumn="0" w:firstRowLastColumn="0" w:lastRowFirstColumn="0" w:lastRowLastColumn="0"/>
-            </w:pPr>
-            <w:r>
-              <w:t>-29,20%</w:t>
+              <w:rPr>
+                <w:rFonts w:ascii="Calibri" w:eastAsia="Times New Roman" w:hAnsi="Calibri" w:cs="Calibri"/>
+                <w:color w:val="000000"/>
+                <w:lang w:eastAsia="pl-PL"/>
+              </w:rPr>
+            </w:pPr>
+            <w:r>
+              <w:rPr>
+                <w:rFonts w:ascii="Calibri" w:eastAsia="Times New Roman" w:hAnsi="Calibri" w:cs="Calibri"/>
+                <w:color w:val="000000"/>
+                <w:lang w:eastAsia="pl-PL"/>
+              </w:rPr>
+              <w:t>-21,90%</w:t>
             </w:r>
           </w:p>
         </w:tc>
@@ -1573,43 +2120,77 @@
         <w:tc>
           <w:tcPr>
             <w:cnfStyle w:val="001000000000" w:firstRow="0" w:lastRow="0" w:firstColumn="1" w:lastColumn="0" w:oddVBand="0" w:evenVBand="0" w:oddHBand="0" w:evenHBand="0" w:firstRowFirstColumn="0" w:firstRowLastColumn="0" w:lastRowFirstColumn="0" w:lastRowLastColumn="0"/>
+            <w:tcW w:w="1340" w:type="dxa"/>
+            <w:noWrap/>
+            <w:hideMark/>
+          </w:tcPr>
+          <w:p>
+            <w:pPr>
+              <w:rPr>
+                <w:rFonts w:ascii="Calibri" w:eastAsia="Times New Roman" w:hAnsi="Calibri" w:cs="Calibri"/>
+                <w:color w:val="000000"/>
+                <w:lang w:eastAsia="pl-PL"/>
+              </w:rPr>
+            </w:pPr>
+            <w:r>
+              <w:rPr>
+                <w:rFonts w:ascii="Calibri" w:eastAsia="Times New Roman" w:hAnsi="Calibri" w:cs="Calibri"/>
+                <w:color w:val="000000"/>
+                <w:lang w:eastAsia="pl-PL"/>
+              </w:rPr>
+              <w:t>11B</w:t>
+            </w:r>
+          </w:p>
+        </w:tc>
+        <w:tc>
+          <w:tcPr>
             <w:tcW w:w="960" w:type="dxa"/>
             <w:noWrap/>
             <w:hideMark/>
           </w:tcPr>
           <w:p>
-            <w:r>
-              <w:t>JSW</w:t>
-            </w:r>
-          </w:p>
-        </w:tc>
-        <w:tc>
-          <w:tcPr>
-            <w:tcW w:w="1149" w:type="dxa"/>
-            <w:noWrap/>
-            <w:hideMark/>
-          </w:tcPr>
-          <w:p>
-            <w:pPr>
+            <w:pPr>
+              <w:jc w:val="right"/>
               <w:cnfStyle w:val="000000100000" w:firstRow="0" w:lastRow="0" w:firstColumn="0" w:lastColumn="0" w:oddVBand="0" w:evenVBand="0" w:oddHBand="1" w:evenHBand="0" w:firstRowFirstColumn="0" w:firstRowLastColumn="0" w:lastRowFirstColumn="0" w:lastRowLastColumn="0"/>
-            </w:pPr>
-            <w:r>
-              <w:t>38,57%</w:t>
-            </w:r>
-          </w:p>
-        </w:tc>
-        <w:tc>
-          <w:tcPr>
-            <w:tcW w:w="960" w:type="dxa"/>
-            <w:noWrap/>
-            <w:hideMark/>
-          </w:tcPr>
-          <w:p>
-            <w:pPr>
+              <w:rPr>
+                <w:rFonts w:ascii="Calibri" w:eastAsia="Times New Roman" w:hAnsi="Calibri" w:cs="Calibri"/>
+                <w:color w:val="000000"/>
+                <w:lang w:eastAsia="pl-PL"/>
+              </w:rPr>
+            </w:pPr>
+            <w:r>
+              <w:rPr>
+                <w:rFonts w:ascii="Calibri" w:eastAsia="Times New Roman" w:hAnsi="Calibri" w:cs="Calibri"/>
+                <w:color w:val="000000"/>
+                <w:lang w:eastAsia="pl-PL"/>
+              </w:rPr>
+              <w:t>294,58%</w:t>
+            </w:r>
+          </w:p>
+        </w:tc>
+        <w:tc>
+          <w:tcPr>
+            <w:tcW w:w="1040" w:type="dxa"/>
+            <w:noWrap/>
+            <w:hideMark/>
+          </w:tcPr>
+          <w:p>
+            <w:pPr>
+              <w:jc w:val="right"/>
               <w:cnfStyle w:val="000000100000" w:firstRow="0" w:lastRow="0" w:firstColumn="0" w:lastColumn="0" w:oddVBand="0" w:evenVBand="0" w:oddHBand="1" w:evenHBand="0" w:firstRowFirstColumn="0" w:firstRowLastColumn="0" w:lastRowFirstColumn="0" w:lastRowLastColumn="0"/>
-            </w:pPr>
-            <w:r>
-              <w:t>-61,43%</w:t>
+              <w:rPr>
+                <w:rFonts w:ascii="Calibri" w:eastAsia="Times New Roman" w:hAnsi="Calibri" w:cs="Calibri"/>
+                <w:color w:val="000000"/>
+                <w:lang w:eastAsia="pl-PL"/>
+              </w:rPr>
+            </w:pPr>
+            <w:r>
+              <w:rPr>
+                <w:rFonts w:ascii="Calibri" w:eastAsia="Times New Roman" w:hAnsi="Calibri" w:cs="Calibri"/>
+                <w:color w:val="000000"/>
+                <w:lang w:eastAsia="pl-PL"/>
+              </w:rPr>
+              <w:t>194,58%</w:t>
             </w:r>
           </w:p>
         </w:tc>
@@ -1622,109 +2203,944 @@
         <w:tc>
           <w:tcPr>
             <w:cnfStyle w:val="001000000000" w:firstRow="0" w:lastRow="0" w:firstColumn="1" w:lastColumn="0" w:oddVBand="0" w:evenVBand="0" w:oddHBand="0" w:evenHBand="0" w:firstRowFirstColumn="0" w:firstRowLastColumn="0" w:lastRowFirstColumn="0" w:lastRowLastColumn="0"/>
+            <w:tcW w:w="1340" w:type="dxa"/>
+            <w:noWrap/>
+            <w:hideMark/>
+          </w:tcPr>
+          <w:p>
+            <w:pPr>
+              <w:rPr>
+                <w:rFonts w:ascii="Calibri" w:eastAsia="Times New Roman" w:hAnsi="Calibri" w:cs="Calibri"/>
+                <w:color w:val="000000"/>
+                <w:lang w:eastAsia="pl-PL"/>
+              </w:rPr>
+            </w:pPr>
+            <w:r>
+              <w:rPr>
+                <w:rFonts w:ascii="Calibri" w:eastAsia="Times New Roman" w:hAnsi="Calibri" w:cs="Calibri"/>
+                <w:color w:val="000000"/>
+                <w:lang w:eastAsia="pl-PL"/>
+              </w:rPr>
+              <w:t>WWL</w:t>
+            </w:r>
+          </w:p>
+        </w:tc>
+        <w:tc>
+          <w:tcPr>
             <w:tcW w:w="960" w:type="dxa"/>
             <w:noWrap/>
             <w:hideMark/>
           </w:tcPr>
           <w:p>
-            <w:r>
-              <w:t>KGH</w:t>
-            </w:r>
-          </w:p>
-        </w:tc>
-        <w:tc>
-          <w:tcPr>
-            <w:tcW w:w="1149" w:type="dxa"/>
-            <w:noWrap/>
-            <w:hideMark/>
-          </w:tcPr>
-          <w:p>
-            <w:pPr>
+            <w:pPr>
+              <w:jc w:val="right"/>
               <w:cnfStyle w:val="000000000000" w:firstRow="0" w:lastRow="0" w:firstColumn="0" w:lastColumn="0" w:oddVBand="0" w:evenVBand="0" w:oddHBand="0" w:evenHBand="0" w:firstRowFirstColumn="0" w:firstRowLastColumn="0" w:lastRowFirstColumn="0" w:lastRowLastColumn="0"/>
-            </w:pPr>
-            <w:r>
-              <w:t>119,94%</w:t>
-            </w:r>
-          </w:p>
-        </w:tc>
-        <w:tc>
-          <w:tcPr>
-            <w:tcW w:w="960" w:type="dxa"/>
-            <w:noWrap/>
-            <w:hideMark/>
-          </w:tcPr>
-          <w:p>
-            <w:pPr>
+              <w:rPr>
+                <w:rFonts w:ascii="Calibri" w:eastAsia="Times New Roman" w:hAnsi="Calibri" w:cs="Calibri"/>
+                <w:color w:val="000000"/>
+                <w:lang w:eastAsia="pl-PL"/>
+              </w:rPr>
+            </w:pPr>
+            <w:r>
+              <w:rPr>
+                <w:rFonts w:ascii="Calibri" w:eastAsia="Times New Roman" w:hAnsi="Calibri" w:cs="Calibri"/>
+                <w:color w:val="000000"/>
+                <w:lang w:eastAsia="pl-PL"/>
+              </w:rPr>
+              <w:t>73,03%</w:t>
+            </w:r>
+          </w:p>
+        </w:tc>
+        <w:tc>
+          <w:tcPr>
+            <w:tcW w:w="1040" w:type="dxa"/>
+            <w:noWrap/>
+            <w:hideMark/>
+          </w:tcPr>
+          <w:p>
+            <w:pPr>
+              <w:jc w:val="right"/>
               <w:cnfStyle w:val="000000000000" w:firstRow="0" w:lastRow="0" w:firstColumn="0" w:lastColumn="0" w:oddVBand="0" w:evenVBand="0" w:oddHBand="0" w:evenHBand="0" w:firstRowFirstColumn="0" w:firstRowLastColumn="0" w:lastRowFirstColumn="0" w:lastRowLastColumn="0"/>
-            </w:pPr>
-            <w:r>
-              <w:t>+</w:t>
-            </w:r>
-            <w:r>
-              <w:t>19,94%</w:t>
+              <w:rPr>
+                <w:rFonts w:ascii="Calibri" w:eastAsia="Times New Roman" w:hAnsi="Calibri" w:cs="Calibri"/>
+                <w:color w:val="000000"/>
+                <w:lang w:eastAsia="pl-PL"/>
+              </w:rPr>
+            </w:pPr>
+            <w:r>
+              <w:rPr>
+                <w:rFonts w:ascii="Calibri" w:eastAsia="Times New Roman" w:hAnsi="Calibri" w:cs="Calibri"/>
+                <w:color w:val="000000"/>
+                <w:lang w:eastAsia="pl-PL"/>
+              </w:rPr>
+              <w:t>-26,97%</w:t>
             </w:r>
           </w:p>
         </w:tc>
       </w:tr>
       <w:tr>
         <w:trPr>
-          <w:cnfStyle w:val="010000000000" w:firstRow="0" w:lastRow="1" w:firstColumn="0" w:lastColumn="0" w:oddVBand="0" w:evenVBand="0" w:oddHBand="0" w:evenHBand="0" w:firstRowFirstColumn="0" w:firstRowLastColumn="0" w:lastRowFirstColumn="0" w:lastRowLastColumn="0"/>
+          <w:cnfStyle w:val="000000100000" w:firstRow="0" w:lastRow="0" w:firstColumn="0" w:lastColumn="0" w:oddVBand="0" w:evenVBand="0" w:oddHBand="1" w:evenHBand="0" w:firstRowFirstColumn="0" w:firstRowLastColumn="0" w:lastRowFirstColumn="0" w:lastRowLastColumn="0"/>
           <w:trHeight w:val="300"/>
           <w:jc w:val="center"/>
         </w:trPr>
         <w:tc>
           <w:tcPr>
             <w:cnfStyle w:val="001000000000" w:firstRow="0" w:lastRow="0" w:firstColumn="1" w:lastColumn="0" w:oddVBand="0" w:evenVBand="0" w:oddHBand="0" w:evenHBand="0" w:firstRowFirstColumn="0" w:firstRowLastColumn="0" w:lastRowFirstColumn="0" w:lastRowLastColumn="0"/>
+            <w:tcW w:w="1340" w:type="dxa"/>
+            <w:noWrap/>
+            <w:hideMark/>
+          </w:tcPr>
+          <w:p>
+            <w:pPr>
+              <w:rPr>
+                <w:rFonts w:ascii="Calibri" w:eastAsia="Times New Roman" w:hAnsi="Calibri" w:cs="Calibri"/>
+                <w:color w:val="000000"/>
+                <w:lang w:eastAsia="pl-PL"/>
+              </w:rPr>
+            </w:pPr>
+            <w:r>
+              <w:rPr>
+                <w:rFonts w:ascii="Calibri" w:eastAsia="Times New Roman" w:hAnsi="Calibri" w:cs="Calibri"/>
+                <w:color w:val="000000"/>
+                <w:lang w:eastAsia="pl-PL"/>
+              </w:rPr>
+              <w:t>PKO</w:t>
+            </w:r>
+          </w:p>
+        </w:tc>
+        <w:tc>
+          <w:tcPr>
             <w:tcW w:w="960" w:type="dxa"/>
             <w:noWrap/>
             <w:hideMark/>
           </w:tcPr>
           <w:p>
-            <w:r>
+            <w:pPr>
+              <w:jc w:val="right"/>
+              <w:cnfStyle w:val="000000100000" w:firstRow="0" w:lastRow="0" w:firstColumn="0" w:lastColumn="0" w:oddVBand="0" w:evenVBand="0" w:oddHBand="1" w:evenHBand="0" w:firstRowFirstColumn="0" w:firstRowLastColumn="0" w:lastRowFirstColumn="0" w:lastRowLastColumn="0"/>
+              <w:rPr>
+                <w:rFonts w:ascii="Calibri" w:eastAsia="Times New Roman" w:hAnsi="Calibri" w:cs="Calibri"/>
+                <w:color w:val="000000"/>
+                <w:lang w:eastAsia="pl-PL"/>
+              </w:rPr>
+            </w:pPr>
+            <w:r>
+              <w:rPr>
+                <w:rFonts w:ascii="Calibri" w:eastAsia="Times New Roman" w:hAnsi="Calibri" w:cs="Calibri"/>
+                <w:color w:val="000000"/>
+                <w:lang w:eastAsia="pl-PL"/>
+              </w:rPr>
+              <w:t>148,76%</w:t>
+            </w:r>
+          </w:p>
+        </w:tc>
+        <w:tc>
+          <w:tcPr>
+            <w:tcW w:w="1040" w:type="dxa"/>
+            <w:noWrap/>
+            <w:hideMark/>
+          </w:tcPr>
+          <w:p>
+            <w:pPr>
+              <w:jc w:val="right"/>
+              <w:cnfStyle w:val="000000100000" w:firstRow="0" w:lastRow="0" w:firstColumn="0" w:lastColumn="0" w:oddVBand="0" w:evenVBand="0" w:oddHBand="1" w:evenHBand="0" w:firstRowFirstColumn="0" w:firstRowLastColumn="0" w:lastRowFirstColumn="0" w:lastRowLastColumn="0"/>
+              <w:rPr>
+                <w:rFonts w:ascii="Calibri" w:eastAsia="Times New Roman" w:hAnsi="Calibri" w:cs="Calibri"/>
+                <w:color w:val="000000"/>
+                <w:lang w:eastAsia="pl-PL"/>
+              </w:rPr>
+            </w:pPr>
+            <w:r>
+              <w:rPr>
+                <w:rFonts w:ascii="Calibri" w:eastAsia="Times New Roman" w:hAnsi="Calibri" w:cs="Calibri"/>
+                <w:color w:val="000000"/>
+                <w:lang w:eastAsia="pl-PL"/>
+              </w:rPr>
+              <w:t>48,76%</w:t>
+            </w:r>
+          </w:p>
+        </w:tc>
+      </w:tr>
+      <w:tr>
+        <w:trPr>
+          <w:trHeight w:val="300"/>
+          <w:jc w:val="center"/>
+        </w:trPr>
+        <w:tc>
+          <w:tcPr>
+            <w:cnfStyle w:val="001000000000" w:firstRow="0" w:lastRow="0" w:firstColumn="1" w:lastColumn="0" w:oddVBand="0" w:evenVBand="0" w:oddHBand="0" w:evenHBand="0" w:firstRowFirstColumn="0" w:firstRowLastColumn="0" w:lastRowFirstColumn="0" w:lastRowLastColumn="0"/>
+            <w:tcW w:w="1340" w:type="dxa"/>
+            <w:noWrap/>
+            <w:hideMark/>
+          </w:tcPr>
+          <w:p>
+            <w:pPr>
+              <w:rPr>
+                <w:rFonts w:ascii="Calibri" w:eastAsia="Times New Roman" w:hAnsi="Calibri" w:cs="Calibri"/>
+                <w:color w:val="000000"/>
+                <w:lang w:eastAsia="pl-PL"/>
+              </w:rPr>
+            </w:pPr>
+            <w:r>
+              <w:rPr>
+                <w:rFonts w:ascii="Calibri" w:eastAsia="Times New Roman" w:hAnsi="Calibri" w:cs="Calibri"/>
+                <w:color w:val="000000"/>
+                <w:lang w:eastAsia="pl-PL"/>
+              </w:rPr>
+              <w:t>PEO</w:t>
+            </w:r>
+          </w:p>
+        </w:tc>
+        <w:tc>
+          <w:tcPr>
+            <w:tcW w:w="960" w:type="dxa"/>
+            <w:noWrap/>
+            <w:hideMark/>
+          </w:tcPr>
+          <w:p>
+            <w:pPr>
+              <w:jc w:val="right"/>
+              <w:cnfStyle w:val="000000000000" w:firstRow="0" w:lastRow="0" w:firstColumn="0" w:lastColumn="0" w:oddVBand="0" w:evenVBand="0" w:oddHBand="0" w:evenHBand="0" w:firstRowFirstColumn="0" w:firstRowLastColumn="0" w:lastRowFirstColumn="0" w:lastRowLastColumn="0"/>
+              <w:rPr>
+                <w:rFonts w:ascii="Calibri" w:eastAsia="Times New Roman" w:hAnsi="Calibri" w:cs="Calibri"/>
+                <w:color w:val="000000"/>
+                <w:lang w:eastAsia="pl-PL"/>
+              </w:rPr>
+            </w:pPr>
+            <w:r>
+              <w:rPr>
+                <w:rFonts w:ascii="Calibri" w:eastAsia="Times New Roman" w:hAnsi="Calibri" w:cs="Calibri"/>
+                <w:color w:val="000000"/>
+                <w:lang w:eastAsia="pl-PL"/>
+              </w:rPr>
+              <w:t>107,70%</w:t>
+            </w:r>
+          </w:p>
+        </w:tc>
+        <w:tc>
+          <w:tcPr>
+            <w:tcW w:w="1040" w:type="dxa"/>
+            <w:noWrap/>
+            <w:hideMark/>
+          </w:tcPr>
+          <w:p>
+            <w:pPr>
+              <w:jc w:val="right"/>
+              <w:cnfStyle w:val="000000000000" w:firstRow="0" w:lastRow="0" w:firstColumn="0" w:lastColumn="0" w:oddVBand="0" w:evenVBand="0" w:oddHBand="0" w:evenHBand="0" w:firstRowFirstColumn="0" w:firstRowLastColumn="0" w:lastRowFirstColumn="0" w:lastRowLastColumn="0"/>
+              <w:rPr>
+                <w:rFonts w:ascii="Calibri" w:eastAsia="Times New Roman" w:hAnsi="Calibri" w:cs="Calibri"/>
+                <w:color w:val="000000"/>
+                <w:lang w:eastAsia="pl-PL"/>
+              </w:rPr>
+            </w:pPr>
+            <w:r>
+              <w:rPr>
+                <w:rFonts w:ascii="Calibri" w:eastAsia="Times New Roman" w:hAnsi="Calibri" w:cs="Calibri"/>
+                <w:color w:val="000000"/>
+                <w:lang w:eastAsia="pl-PL"/>
+              </w:rPr>
+              <w:t>7,70%</w:t>
+            </w:r>
+          </w:p>
+        </w:tc>
+      </w:tr>
+      <w:tr>
+        <w:trPr>
+          <w:cnfStyle w:val="000000100000" w:firstRow="0" w:lastRow="0" w:firstColumn="0" w:lastColumn="0" w:oddVBand="0" w:evenVBand="0" w:oddHBand="1" w:evenHBand="0" w:firstRowFirstColumn="0" w:firstRowLastColumn="0" w:lastRowFirstColumn="0" w:lastRowLastColumn="0"/>
+          <w:trHeight w:val="300"/>
+          <w:jc w:val="center"/>
+        </w:trPr>
+        <w:tc>
+          <w:tcPr>
+            <w:cnfStyle w:val="001000000000" w:firstRow="0" w:lastRow="0" w:firstColumn="1" w:lastColumn="0" w:oddVBand="0" w:evenVBand="0" w:oddHBand="0" w:evenHBand="0" w:firstRowFirstColumn="0" w:firstRowLastColumn="0" w:lastRowFirstColumn="0" w:lastRowLastColumn="0"/>
+            <w:tcW w:w="1340" w:type="dxa"/>
+            <w:noWrap/>
+            <w:hideMark/>
+          </w:tcPr>
+          <w:p>
+            <w:pPr>
+              <w:rPr>
+                <w:rFonts w:ascii="Calibri" w:eastAsia="Times New Roman" w:hAnsi="Calibri" w:cs="Calibri"/>
+                <w:color w:val="000000"/>
+                <w:lang w:eastAsia="pl-PL"/>
+              </w:rPr>
+            </w:pPr>
+            <w:r>
+              <w:rPr>
+                <w:rFonts w:ascii="Calibri" w:eastAsia="Times New Roman" w:hAnsi="Calibri" w:cs="Calibri"/>
+                <w:color w:val="000000"/>
+                <w:lang w:eastAsia="pl-PL"/>
+              </w:rPr>
+              <w:t>PGE</w:t>
+            </w:r>
+          </w:p>
+        </w:tc>
+        <w:tc>
+          <w:tcPr>
+            <w:tcW w:w="960" w:type="dxa"/>
+            <w:noWrap/>
+            <w:hideMark/>
+          </w:tcPr>
+          <w:p>
+            <w:pPr>
+              <w:jc w:val="right"/>
+              <w:cnfStyle w:val="000000100000" w:firstRow="0" w:lastRow="0" w:firstColumn="0" w:lastColumn="0" w:oddVBand="0" w:evenVBand="0" w:oddHBand="1" w:evenHBand="0" w:firstRowFirstColumn="0" w:firstRowLastColumn="0" w:lastRowFirstColumn="0" w:lastRowLastColumn="0"/>
+              <w:rPr>
+                <w:rFonts w:ascii="Calibri" w:eastAsia="Times New Roman" w:hAnsi="Calibri" w:cs="Calibri"/>
+                <w:color w:val="000000"/>
+                <w:lang w:eastAsia="pl-PL"/>
+              </w:rPr>
+            </w:pPr>
+            <w:r>
+              <w:rPr>
+                <w:rFonts w:ascii="Calibri" w:eastAsia="Times New Roman" w:hAnsi="Calibri" w:cs="Calibri"/>
+                <w:color w:val="000000"/>
+                <w:lang w:eastAsia="pl-PL"/>
+              </w:rPr>
+              <w:t>74,33%</w:t>
+            </w:r>
+          </w:p>
+        </w:tc>
+        <w:tc>
+          <w:tcPr>
+            <w:tcW w:w="1040" w:type="dxa"/>
+            <w:noWrap/>
+            <w:hideMark/>
+          </w:tcPr>
+          <w:p>
+            <w:pPr>
+              <w:jc w:val="right"/>
+              <w:cnfStyle w:val="000000100000" w:firstRow="0" w:lastRow="0" w:firstColumn="0" w:lastColumn="0" w:oddVBand="0" w:evenVBand="0" w:oddHBand="1" w:evenHBand="0" w:firstRowFirstColumn="0" w:firstRowLastColumn="0" w:lastRowFirstColumn="0" w:lastRowLastColumn="0"/>
+              <w:rPr>
+                <w:rFonts w:ascii="Calibri" w:eastAsia="Times New Roman" w:hAnsi="Calibri" w:cs="Calibri"/>
+                <w:color w:val="000000"/>
+                <w:lang w:eastAsia="pl-PL"/>
+              </w:rPr>
+            </w:pPr>
+            <w:r>
+              <w:rPr>
+                <w:rFonts w:ascii="Calibri" w:eastAsia="Times New Roman" w:hAnsi="Calibri" w:cs="Calibri"/>
+                <w:color w:val="000000"/>
+                <w:lang w:eastAsia="pl-PL"/>
+              </w:rPr>
+              <w:t>-25,67%</w:t>
+            </w:r>
+          </w:p>
+        </w:tc>
+      </w:tr>
+      <w:tr>
+        <w:trPr>
+          <w:trHeight w:val="300"/>
+          <w:jc w:val="center"/>
+        </w:trPr>
+        <w:tc>
+          <w:tcPr>
+            <w:cnfStyle w:val="001000000000" w:firstRow="0" w:lastRow="0" w:firstColumn="1" w:lastColumn="0" w:oddVBand="0" w:evenVBand="0" w:oddHBand="0" w:evenHBand="0" w:firstRowFirstColumn="0" w:firstRowLastColumn="0" w:lastRowFirstColumn="0" w:lastRowLastColumn="0"/>
+            <w:tcW w:w="1340" w:type="dxa"/>
+            <w:noWrap/>
+            <w:hideMark/>
+          </w:tcPr>
+          <w:p>
+            <w:pPr>
+              <w:rPr>
+                <w:rFonts w:ascii="Calibri" w:eastAsia="Times New Roman" w:hAnsi="Calibri" w:cs="Calibri"/>
+                <w:color w:val="000000"/>
+                <w:lang w:eastAsia="pl-PL"/>
+              </w:rPr>
+            </w:pPr>
+            <w:r>
+              <w:rPr>
+                <w:rFonts w:ascii="Calibri" w:eastAsia="Times New Roman" w:hAnsi="Calibri" w:cs="Calibri"/>
+                <w:color w:val="000000"/>
+                <w:lang w:eastAsia="pl-PL"/>
+              </w:rPr>
+              <w:t>CCC</w:t>
+            </w:r>
+          </w:p>
+        </w:tc>
+        <w:tc>
+          <w:tcPr>
+            <w:tcW w:w="960" w:type="dxa"/>
+            <w:noWrap/>
+            <w:hideMark/>
+          </w:tcPr>
+          <w:p>
+            <w:pPr>
+              <w:jc w:val="right"/>
+              <w:cnfStyle w:val="000000000000" w:firstRow="0" w:lastRow="0" w:firstColumn="0" w:lastColumn="0" w:oddVBand="0" w:evenVBand="0" w:oddHBand="0" w:evenHBand="0" w:firstRowFirstColumn="0" w:firstRowLastColumn="0" w:lastRowFirstColumn="0" w:lastRowLastColumn="0"/>
+              <w:rPr>
+                <w:rFonts w:ascii="Calibri" w:eastAsia="Times New Roman" w:hAnsi="Calibri" w:cs="Calibri"/>
+                <w:color w:val="000000"/>
+                <w:lang w:eastAsia="pl-PL"/>
+              </w:rPr>
+            </w:pPr>
+            <w:r>
+              <w:rPr>
+                <w:rFonts w:ascii="Calibri" w:eastAsia="Times New Roman" w:hAnsi="Calibri" w:cs="Calibri"/>
+                <w:color w:val="000000"/>
+                <w:lang w:eastAsia="pl-PL"/>
+              </w:rPr>
+              <w:t>121,41%</w:t>
+            </w:r>
+          </w:p>
+        </w:tc>
+        <w:tc>
+          <w:tcPr>
+            <w:tcW w:w="1040" w:type="dxa"/>
+            <w:noWrap/>
+            <w:hideMark/>
+          </w:tcPr>
+          <w:p>
+            <w:pPr>
+              <w:jc w:val="right"/>
+              <w:cnfStyle w:val="000000000000" w:firstRow="0" w:lastRow="0" w:firstColumn="0" w:lastColumn="0" w:oddVBand="0" w:evenVBand="0" w:oddHBand="0" w:evenHBand="0" w:firstRowFirstColumn="0" w:firstRowLastColumn="0" w:lastRowFirstColumn="0" w:lastRowLastColumn="0"/>
+              <w:rPr>
+                <w:rFonts w:ascii="Calibri" w:eastAsia="Times New Roman" w:hAnsi="Calibri" w:cs="Calibri"/>
+                <w:color w:val="000000"/>
+                <w:lang w:eastAsia="pl-PL"/>
+              </w:rPr>
+            </w:pPr>
+            <w:r>
+              <w:rPr>
+                <w:rFonts w:ascii="Calibri" w:eastAsia="Times New Roman" w:hAnsi="Calibri" w:cs="Calibri"/>
+                <w:color w:val="000000"/>
+                <w:lang w:eastAsia="pl-PL"/>
+              </w:rPr>
+              <w:t>21,41%</w:t>
+            </w:r>
+          </w:p>
+        </w:tc>
+      </w:tr>
+      <w:tr>
+        <w:trPr>
+          <w:cnfStyle w:val="000000100000" w:firstRow="0" w:lastRow="0" w:firstColumn="0" w:lastColumn="0" w:oddVBand="0" w:evenVBand="0" w:oddHBand="1" w:evenHBand="0" w:firstRowFirstColumn="0" w:firstRowLastColumn="0" w:lastRowFirstColumn="0" w:lastRowLastColumn="0"/>
+          <w:trHeight w:val="300"/>
+          <w:jc w:val="center"/>
+        </w:trPr>
+        <w:tc>
+          <w:tcPr>
+            <w:cnfStyle w:val="001000000000" w:firstRow="0" w:lastRow="0" w:firstColumn="1" w:lastColumn="0" w:oddVBand="0" w:evenVBand="0" w:oddHBand="0" w:evenHBand="0" w:firstRowFirstColumn="0" w:firstRowLastColumn="0" w:lastRowFirstColumn="0" w:lastRowLastColumn="0"/>
+            <w:tcW w:w="1340" w:type="dxa"/>
+            <w:noWrap/>
+            <w:hideMark/>
+          </w:tcPr>
+          <w:p>
+            <w:pPr>
+              <w:rPr>
+                <w:rFonts w:ascii="Calibri" w:eastAsia="Times New Roman" w:hAnsi="Calibri" w:cs="Calibri"/>
+                <w:color w:val="000000"/>
+                <w:lang w:eastAsia="pl-PL"/>
+              </w:rPr>
+            </w:pPr>
+            <w:r>
+              <w:rPr>
+                <w:rFonts w:ascii="Calibri" w:eastAsia="Times New Roman" w:hAnsi="Calibri" w:cs="Calibri"/>
+                <w:color w:val="000000"/>
+                <w:lang w:eastAsia="pl-PL"/>
+              </w:rPr>
+              <w:t>LTS</w:t>
+            </w:r>
+          </w:p>
+        </w:tc>
+        <w:tc>
+          <w:tcPr>
+            <w:tcW w:w="960" w:type="dxa"/>
+            <w:noWrap/>
+            <w:hideMark/>
+          </w:tcPr>
+          <w:p>
+            <w:pPr>
+              <w:jc w:val="right"/>
+              <w:cnfStyle w:val="000000100000" w:firstRow="0" w:lastRow="0" w:firstColumn="0" w:lastColumn="0" w:oddVBand="0" w:evenVBand="0" w:oddHBand="1" w:evenHBand="0" w:firstRowFirstColumn="0" w:firstRowLastColumn="0" w:lastRowFirstColumn="0" w:lastRowLastColumn="0"/>
+              <w:rPr>
+                <w:rFonts w:ascii="Calibri" w:eastAsia="Times New Roman" w:hAnsi="Calibri" w:cs="Calibri"/>
+                <w:color w:val="000000"/>
+                <w:lang w:eastAsia="pl-PL"/>
+              </w:rPr>
+            </w:pPr>
+            <w:r>
+              <w:rPr>
+                <w:rFonts w:ascii="Calibri" w:eastAsia="Times New Roman" w:hAnsi="Calibri" w:cs="Calibri"/>
+                <w:color w:val="000000"/>
+                <w:lang w:eastAsia="pl-PL"/>
+              </w:rPr>
+              <w:t>96,85%</w:t>
+            </w:r>
+          </w:p>
+        </w:tc>
+        <w:tc>
+          <w:tcPr>
+            <w:tcW w:w="1040" w:type="dxa"/>
+            <w:noWrap/>
+            <w:hideMark/>
+          </w:tcPr>
+          <w:p>
+            <w:pPr>
+              <w:jc w:val="right"/>
+              <w:cnfStyle w:val="000000100000" w:firstRow="0" w:lastRow="0" w:firstColumn="0" w:lastColumn="0" w:oddVBand="0" w:evenVBand="0" w:oddHBand="1" w:evenHBand="0" w:firstRowFirstColumn="0" w:firstRowLastColumn="0" w:lastRowFirstColumn="0" w:lastRowLastColumn="0"/>
+              <w:rPr>
+                <w:rFonts w:ascii="Calibri" w:eastAsia="Times New Roman" w:hAnsi="Calibri" w:cs="Calibri"/>
+                <w:color w:val="000000"/>
+                <w:lang w:eastAsia="pl-PL"/>
+              </w:rPr>
+            </w:pPr>
+            <w:r>
+              <w:rPr>
+                <w:rFonts w:ascii="Calibri" w:eastAsia="Times New Roman" w:hAnsi="Calibri" w:cs="Calibri"/>
+                <w:color w:val="000000"/>
+                <w:lang w:eastAsia="pl-PL"/>
+              </w:rPr>
+              <w:t>-3,15%</w:t>
+            </w:r>
+          </w:p>
+        </w:tc>
+      </w:tr>
+      <w:tr>
+        <w:trPr>
+          <w:trHeight w:val="300"/>
+          <w:jc w:val="center"/>
+        </w:trPr>
+        <w:tc>
+          <w:tcPr>
+            <w:cnfStyle w:val="001000000000" w:firstRow="0" w:lastRow="0" w:firstColumn="1" w:lastColumn="0" w:oddVBand="0" w:evenVBand="0" w:oddHBand="0" w:evenHBand="0" w:firstRowFirstColumn="0" w:firstRowLastColumn="0" w:lastRowFirstColumn="0" w:lastRowLastColumn="0"/>
+            <w:tcW w:w="1340" w:type="dxa"/>
+            <w:noWrap/>
+            <w:hideMark/>
+          </w:tcPr>
+          <w:p>
+            <w:pPr>
+              <w:rPr>
+                <w:rFonts w:ascii="Calibri" w:eastAsia="Times New Roman" w:hAnsi="Calibri" w:cs="Calibri"/>
+                <w:color w:val="000000"/>
+                <w:lang w:eastAsia="pl-PL"/>
+              </w:rPr>
+            </w:pPr>
+            <w:r>
+              <w:rPr>
+                <w:rFonts w:ascii="Calibri" w:eastAsia="Times New Roman" w:hAnsi="Calibri" w:cs="Calibri"/>
+                <w:color w:val="000000"/>
+                <w:lang w:eastAsia="pl-PL"/>
+              </w:rPr>
+              <w:t>OPL</w:t>
+            </w:r>
+          </w:p>
+        </w:tc>
+        <w:tc>
+          <w:tcPr>
+            <w:tcW w:w="960" w:type="dxa"/>
+            <w:noWrap/>
+            <w:hideMark/>
+          </w:tcPr>
+          <w:p>
+            <w:pPr>
+              <w:jc w:val="right"/>
+              <w:cnfStyle w:val="000000000000" w:firstRow="0" w:lastRow="0" w:firstColumn="0" w:lastColumn="0" w:oddVBand="0" w:evenVBand="0" w:oddHBand="0" w:evenHBand="0" w:firstRowFirstColumn="0" w:firstRowLastColumn="0" w:lastRowFirstColumn="0" w:lastRowLastColumn="0"/>
+              <w:rPr>
+                <w:rFonts w:ascii="Calibri" w:eastAsia="Times New Roman" w:hAnsi="Calibri" w:cs="Calibri"/>
+                <w:color w:val="000000"/>
+                <w:lang w:eastAsia="pl-PL"/>
+              </w:rPr>
+            </w:pPr>
+            <w:r>
+              <w:rPr>
+                <w:rFonts w:ascii="Calibri" w:eastAsia="Times New Roman" w:hAnsi="Calibri" w:cs="Calibri"/>
+                <w:color w:val="000000"/>
+                <w:lang w:eastAsia="pl-PL"/>
+              </w:rPr>
+              <w:t>110,98%</w:t>
+            </w:r>
+          </w:p>
+        </w:tc>
+        <w:tc>
+          <w:tcPr>
+            <w:tcW w:w="1040" w:type="dxa"/>
+            <w:noWrap/>
+            <w:hideMark/>
+          </w:tcPr>
+          <w:p>
+            <w:pPr>
+              <w:jc w:val="right"/>
+              <w:cnfStyle w:val="000000000000" w:firstRow="0" w:lastRow="0" w:firstColumn="0" w:lastColumn="0" w:oddVBand="0" w:evenVBand="0" w:oddHBand="0" w:evenHBand="0" w:firstRowFirstColumn="0" w:firstRowLastColumn="0" w:lastRowFirstColumn="0" w:lastRowLastColumn="0"/>
+              <w:rPr>
+                <w:rFonts w:ascii="Calibri" w:eastAsia="Times New Roman" w:hAnsi="Calibri" w:cs="Calibri"/>
+                <w:color w:val="000000"/>
+                <w:lang w:eastAsia="pl-PL"/>
+              </w:rPr>
+            </w:pPr>
+            <w:r>
+              <w:rPr>
+                <w:rFonts w:ascii="Calibri" w:eastAsia="Times New Roman" w:hAnsi="Calibri" w:cs="Calibri"/>
+                <w:color w:val="000000"/>
+                <w:lang w:eastAsia="pl-PL"/>
+              </w:rPr>
+              <w:t>10,98%</w:t>
+            </w:r>
+          </w:p>
+        </w:tc>
+      </w:tr>
+      <w:tr>
+        <w:trPr>
+          <w:cnfStyle w:val="000000100000" w:firstRow="0" w:lastRow="0" w:firstColumn="0" w:lastColumn="0" w:oddVBand="0" w:evenVBand="0" w:oddHBand="1" w:evenHBand="0" w:firstRowFirstColumn="0" w:firstRowLastColumn="0" w:lastRowFirstColumn="0" w:lastRowLastColumn="0"/>
+          <w:trHeight w:val="300"/>
+          <w:jc w:val="center"/>
+        </w:trPr>
+        <w:tc>
+          <w:tcPr>
+            <w:cnfStyle w:val="001000000000" w:firstRow="0" w:lastRow="0" w:firstColumn="1" w:lastColumn="0" w:oddVBand="0" w:evenVBand="0" w:oddHBand="0" w:evenHBand="0" w:firstRowFirstColumn="0" w:firstRowLastColumn="0" w:lastRowFirstColumn="0" w:lastRowLastColumn="0"/>
+            <w:tcW w:w="1340" w:type="dxa"/>
+            <w:noWrap/>
+            <w:hideMark/>
+          </w:tcPr>
+          <w:p>
+            <w:pPr>
+              <w:rPr>
+                <w:rFonts w:ascii="Calibri" w:eastAsia="Times New Roman" w:hAnsi="Calibri" w:cs="Calibri"/>
+                <w:color w:val="000000"/>
+                <w:lang w:eastAsia="pl-PL"/>
+              </w:rPr>
+            </w:pPr>
+            <w:r>
+              <w:rPr>
+                <w:rFonts w:ascii="Calibri" w:eastAsia="Times New Roman" w:hAnsi="Calibri" w:cs="Calibri"/>
+                <w:color w:val="000000"/>
+                <w:lang w:eastAsia="pl-PL"/>
+              </w:rPr>
+              <w:t>GPW</w:t>
+            </w:r>
+          </w:p>
+        </w:tc>
+        <w:tc>
+          <w:tcPr>
+            <w:tcW w:w="960" w:type="dxa"/>
+            <w:noWrap/>
+            <w:hideMark/>
+          </w:tcPr>
+          <w:p>
+            <w:pPr>
+              <w:jc w:val="right"/>
+              <w:cnfStyle w:val="000000100000" w:firstRow="0" w:lastRow="0" w:firstColumn="0" w:lastColumn="0" w:oddVBand="0" w:evenVBand="0" w:oddHBand="1" w:evenHBand="0" w:firstRowFirstColumn="0" w:firstRowLastColumn="0" w:lastRowFirstColumn="0" w:lastRowLastColumn="0"/>
+              <w:rPr>
+                <w:rFonts w:ascii="Calibri" w:eastAsia="Times New Roman" w:hAnsi="Calibri" w:cs="Calibri"/>
+                <w:color w:val="000000"/>
+                <w:lang w:eastAsia="pl-PL"/>
+              </w:rPr>
+            </w:pPr>
+            <w:r>
+              <w:rPr>
+                <w:rFonts w:ascii="Calibri" w:eastAsia="Times New Roman" w:hAnsi="Calibri" w:cs="Calibri"/>
+                <w:color w:val="000000"/>
+                <w:lang w:eastAsia="pl-PL"/>
+              </w:rPr>
+              <w:t>127,79%</w:t>
+            </w:r>
+          </w:p>
+        </w:tc>
+        <w:tc>
+          <w:tcPr>
+            <w:tcW w:w="1040" w:type="dxa"/>
+            <w:noWrap/>
+            <w:hideMark/>
+          </w:tcPr>
+          <w:p>
+            <w:pPr>
+              <w:jc w:val="right"/>
+              <w:cnfStyle w:val="000000100000" w:firstRow="0" w:lastRow="0" w:firstColumn="0" w:lastColumn="0" w:oddVBand="0" w:evenVBand="0" w:oddHBand="1" w:evenHBand="0" w:firstRowFirstColumn="0" w:firstRowLastColumn="0" w:lastRowFirstColumn="0" w:lastRowLastColumn="0"/>
+              <w:rPr>
+                <w:rFonts w:ascii="Calibri" w:eastAsia="Times New Roman" w:hAnsi="Calibri" w:cs="Calibri"/>
+                <w:color w:val="000000"/>
+                <w:lang w:eastAsia="pl-PL"/>
+              </w:rPr>
+            </w:pPr>
+            <w:r>
+              <w:rPr>
+                <w:rFonts w:ascii="Calibri" w:eastAsia="Times New Roman" w:hAnsi="Calibri" w:cs="Calibri"/>
+                <w:color w:val="000000"/>
+                <w:lang w:eastAsia="pl-PL"/>
+              </w:rPr>
+              <w:t>27,79%</w:t>
+            </w:r>
+          </w:p>
+        </w:tc>
+      </w:tr>
+      <w:tr>
+        <w:trPr>
+          <w:trHeight w:val="300"/>
+          <w:jc w:val="center"/>
+        </w:trPr>
+        <w:tc>
+          <w:tcPr>
+            <w:cnfStyle w:val="001000000000" w:firstRow="0" w:lastRow="0" w:firstColumn="1" w:lastColumn="0" w:oddVBand="0" w:evenVBand="0" w:oddHBand="0" w:evenHBand="0" w:firstRowFirstColumn="0" w:firstRowLastColumn="0" w:lastRowFirstColumn="0" w:lastRowLastColumn="0"/>
+            <w:tcW w:w="1340" w:type="dxa"/>
+            <w:noWrap/>
+            <w:hideMark/>
+          </w:tcPr>
+          <w:p>
+            <w:pPr>
+              <w:rPr>
+                <w:rFonts w:ascii="Calibri" w:eastAsia="Times New Roman" w:hAnsi="Calibri" w:cs="Calibri"/>
+                <w:color w:val="000000"/>
+                <w:lang w:eastAsia="pl-PL"/>
+              </w:rPr>
+            </w:pPr>
+            <w:r>
+              <w:rPr>
+                <w:rFonts w:ascii="Calibri" w:eastAsia="Times New Roman" w:hAnsi="Calibri" w:cs="Calibri"/>
+                <w:color w:val="000000"/>
+                <w:lang w:eastAsia="pl-PL"/>
+              </w:rPr>
+              <w:t>MIL</w:t>
+            </w:r>
+          </w:p>
+        </w:tc>
+        <w:tc>
+          <w:tcPr>
+            <w:tcW w:w="960" w:type="dxa"/>
+            <w:noWrap/>
+            <w:hideMark/>
+          </w:tcPr>
+          <w:p>
+            <w:pPr>
+              <w:jc w:val="right"/>
+              <w:cnfStyle w:val="000000000000" w:firstRow="0" w:lastRow="0" w:firstColumn="0" w:lastColumn="0" w:oddVBand="0" w:evenVBand="0" w:oddHBand="0" w:evenHBand="0" w:firstRowFirstColumn="0" w:firstRowLastColumn="0" w:lastRowFirstColumn="0" w:lastRowLastColumn="0"/>
+              <w:rPr>
+                <w:rFonts w:ascii="Calibri" w:eastAsia="Times New Roman" w:hAnsi="Calibri" w:cs="Calibri"/>
+                <w:color w:val="000000"/>
+                <w:lang w:eastAsia="pl-PL"/>
+              </w:rPr>
+            </w:pPr>
+            <w:r>
+              <w:rPr>
+                <w:rFonts w:ascii="Calibri" w:eastAsia="Times New Roman" w:hAnsi="Calibri" w:cs="Calibri"/>
+                <w:color w:val="000000"/>
+                <w:lang w:eastAsia="pl-PL"/>
+              </w:rPr>
+              <w:t>94,34%</w:t>
+            </w:r>
+          </w:p>
+        </w:tc>
+        <w:tc>
+          <w:tcPr>
+            <w:tcW w:w="1040" w:type="dxa"/>
+            <w:noWrap/>
+            <w:hideMark/>
+          </w:tcPr>
+          <w:p>
+            <w:pPr>
+              <w:jc w:val="right"/>
+              <w:cnfStyle w:val="000000000000" w:firstRow="0" w:lastRow="0" w:firstColumn="0" w:lastColumn="0" w:oddVBand="0" w:evenVBand="0" w:oddHBand="0" w:evenHBand="0" w:firstRowFirstColumn="0" w:firstRowLastColumn="0" w:lastRowFirstColumn="0" w:lastRowLastColumn="0"/>
+              <w:rPr>
+                <w:rFonts w:ascii="Calibri" w:eastAsia="Times New Roman" w:hAnsi="Calibri" w:cs="Calibri"/>
+                <w:color w:val="000000"/>
+                <w:lang w:eastAsia="pl-PL"/>
+              </w:rPr>
+            </w:pPr>
+            <w:r>
+              <w:rPr>
+                <w:rFonts w:ascii="Calibri" w:eastAsia="Times New Roman" w:hAnsi="Calibri" w:cs="Calibri"/>
+                <w:color w:val="000000"/>
+                <w:lang w:eastAsia="pl-PL"/>
+              </w:rPr>
+              <w:t>-5,66%</w:t>
+            </w:r>
+          </w:p>
+        </w:tc>
+      </w:tr>
+      <w:tr>
+        <w:trPr>
+          <w:cnfStyle w:val="000000100000" w:firstRow="0" w:lastRow="0" w:firstColumn="0" w:lastColumn="0" w:oddVBand="0" w:evenVBand="0" w:oddHBand="1" w:evenHBand="0" w:firstRowFirstColumn="0" w:firstRowLastColumn="0" w:lastRowFirstColumn="0" w:lastRowLastColumn="0"/>
+          <w:trHeight w:val="300"/>
+          <w:jc w:val="center"/>
+        </w:trPr>
+        <w:tc>
+          <w:tcPr>
+            <w:cnfStyle w:val="001000000000" w:firstRow="0" w:lastRow="0" w:firstColumn="1" w:lastColumn="0" w:oddVBand="0" w:evenVBand="0" w:oddHBand="0" w:evenHBand="0" w:firstRowFirstColumn="0" w:firstRowLastColumn="0" w:lastRowFirstColumn="0" w:lastRowLastColumn="0"/>
+            <w:tcW w:w="1340" w:type="dxa"/>
+            <w:noWrap/>
+            <w:hideMark/>
+          </w:tcPr>
+          <w:p>
+            <w:pPr>
+              <w:rPr>
+                <w:rFonts w:ascii="Calibri" w:eastAsia="Times New Roman" w:hAnsi="Calibri" w:cs="Calibri"/>
+                <w:color w:val="000000"/>
+                <w:lang w:eastAsia="pl-PL"/>
+              </w:rPr>
+            </w:pPr>
+            <w:r>
+              <w:rPr>
+                <w:rFonts w:ascii="Calibri" w:eastAsia="Times New Roman" w:hAnsi="Calibri" w:cs="Calibri"/>
+                <w:color w:val="000000"/>
+                <w:lang w:eastAsia="pl-PL"/>
+              </w:rPr>
               <w:t>ŚREDNIA</w:t>
             </w:r>
           </w:p>
         </w:tc>
         <w:tc>
           <w:tcPr>
-            <w:tcW w:w="1149" w:type="dxa"/>
-            <w:noWrap/>
-            <w:hideMark/>
-          </w:tcPr>
-          <w:p>
-            <w:pPr>
-              <w:cnfStyle w:val="010000000000" w:firstRow="0" w:lastRow="1" w:firstColumn="0" w:lastColumn="0" w:oddVBand="0" w:evenVBand="0" w:oddHBand="0" w:evenHBand="0" w:firstRowFirstColumn="0" w:firstRowLastColumn="0" w:lastRowFirstColumn="0" w:lastRowLastColumn="0"/>
-            </w:pPr>
-            <w:r>
-              <w:t>132,67%</w:t>
-            </w:r>
-          </w:p>
-        </w:tc>
-        <w:tc>
-          <w:tcPr>
             <w:tcW w:w="960" w:type="dxa"/>
             <w:noWrap/>
             <w:hideMark/>
           </w:tcPr>
           <w:p>
             <w:pPr>
-              <w:cnfStyle w:val="010000000000" w:firstRow="0" w:lastRow="1" w:firstColumn="0" w:lastColumn="0" w:oddVBand="0" w:evenVBand="0" w:oddHBand="0" w:evenHBand="0" w:firstRowFirstColumn="0" w:firstRowLastColumn="0" w:lastRowFirstColumn="0" w:lastRowLastColumn="0"/>
-            </w:pPr>
-            <w:r>
-              <w:t>22,96%</w:t>
+              <w:jc w:val="right"/>
+              <w:cnfStyle w:val="000000100000" w:firstRow="0" w:lastRow="0" w:firstColumn="0" w:lastColumn="0" w:oddVBand="0" w:evenVBand="0" w:oddHBand="1" w:evenHBand="0" w:firstRowFirstColumn="0" w:firstRowLastColumn="0" w:lastRowFirstColumn="0" w:lastRowLastColumn="0"/>
+              <w:rPr>
+                <w:rFonts w:ascii="Calibri" w:eastAsia="Times New Roman" w:hAnsi="Calibri" w:cs="Calibri"/>
+                <w:color w:val="000000"/>
+                <w:lang w:eastAsia="pl-PL"/>
+              </w:rPr>
+            </w:pPr>
+            <w:r>
+              <w:rPr>
+                <w:rFonts w:ascii="Calibri" w:eastAsia="Times New Roman" w:hAnsi="Calibri" w:cs="Calibri"/>
+                <w:color w:val="000000"/>
+                <w:lang w:eastAsia="pl-PL"/>
+              </w:rPr>
+              <w:t>122,72%</w:t>
+            </w:r>
+          </w:p>
+        </w:tc>
+        <w:tc>
+          <w:tcPr>
+            <w:tcW w:w="1040" w:type="dxa"/>
+            <w:noWrap/>
+            <w:hideMark/>
+          </w:tcPr>
+          <w:p>
+            <w:pPr>
+              <w:jc w:val="right"/>
+              <w:cnfStyle w:val="000000100000" w:firstRow="0" w:lastRow="0" w:firstColumn="0" w:lastColumn="0" w:oddVBand="0" w:evenVBand="0" w:oddHBand="1" w:evenHBand="0" w:firstRowFirstColumn="0" w:firstRowLastColumn="0" w:lastRowFirstColumn="0" w:lastRowLastColumn="0"/>
+              <w:rPr>
+                <w:rFonts w:ascii="Calibri" w:eastAsia="Times New Roman" w:hAnsi="Calibri" w:cs="Calibri"/>
+                <w:color w:val="000000"/>
+                <w:lang w:eastAsia="pl-PL"/>
+              </w:rPr>
+            </w:pPr>
+            <w:r>
+              <w:rPr>
+                <w:rFonts w:ascii="Calibri" w:eastAsia="Times New Roman" w:hAnsi="Calibri" w:cs="Calibri"/>
+                <w:color w:val="000000"/>
+                <w:lang w:eastAsia="pl-PL"/>
+              </w:rPr>
+              <w:t>22,72%</w:t>
+            </w:r>
+          </w:p>
+        </w:tc>
+      </w:tr>
+      <w:tr>
+        <w:trPr>
+          <w:trHeight w:val="300"/>
+          <w:jc w:val="center"/>
+        </w:trPr>
+        <w:tc>
+          <w:tcPr>
+            <w:cnfStyle w:val="001000000000" w:firstRow="0" w:lastRow="0" w:firstColumn="1" w:lastColumn="0" w:oddVBand="0" w:evenVBand="0" w:oddHBand="0" w:evenHBand="0" w:firstRowFirstColumn="0" w:firstRowLastColumn="0" w:lastRowFirstColumn="0" w:lastRowLastColumn="0"/>
+            <w:tcW w:w="1340" w:type="dxa"/>
+            <w:noWrap/>
+            <w:hideMark/>
+          </w:tcPr>
+          <w:p>
+            <w:pPr>
+              <w:rPr>
+                <w:rFonts w:ascii="Calibri" w:eastAsia="Times New Roman" w:hAnsi="Calibri" w:cs="Calibri"/>
+                <w:color w:val="000000"/>
+                <w:lang w:eastAsia="pl-PL"/>
+              </w:rPr>
+            </w:pPr>
+            <w:r>
+              <w:rPr>
+                <w:rFonts w:ascii="Calibri" w:eastAsia="Times New Roman" w:hAnsi="Calibri" w:cs="Calibri"/>
+                <w:color w:val="000000"/>
+                <w:lang w:eastAsia="pl-PL"/>
+              </w:rPr>
+              <w:t>MEDIANA</w:t>
+            </w:r>
+          </w:p>
+        </w:tc>
+        <w:tc>
+          <w:tcPr>
+            <w:tcW w:w="960" w:type="dxa"/>
+            <w:noWrap/>
+            <w:hideMark/>
+          </w:tcPr>
+          <w:p>
+            <w:pPr>
+              <w:jc w:val="right"/>
+              <w:cnfStyle w:val="000000000000" w:firstRow="0" w:lastRow="0" w:firstColumn="0" w:lastColumn="0" w:oddVBand="0" w:evenVBand="0" w:oddHBand="0" w:evenHBand="0" w:firstRowFirstColumn="0" w:firstRowLastColumn="0" w:lastRowFirstColumn="0" w:lastRowLastColumn="0"/>
+              <w:rPr>
+                <w:rFonts w:ascii="Calibri" w:eastAsia="Times New Roman" w:hAnsi="Calibri" w:cs="Calibri"/>
+                <w:color w:val="000000"/>
+                <w:lang w:eastAsia="pl-PL"/>
+              </w:rPr>
+            </w:pPr>
+            <w:r>
+              <w:rPr>
+                <w:rFonts w:ascii="Calibri" w:eastAsia="Times New Roman" w:hAnsi="Calibri" w:cs="Calibri"/>
+                <w:color w:val="000000"/>
+                <w:lang w:eastAsia="pl-PL"/>
+              </w:rPr>
+              <w:t>109,34%</w:t>
+            </w:r>
+          </w:p>
+        </w:tc>
+        <w:tc>
+          <w:tcPr>
+            <w:tcW w:w="1040" w:type="dxa"/>
+            <w:noWrap/>
+            <w:hideMark/>
+          </w:tcPr>
+          <w:p>
+            <w:pPr>
+              <w:jc w:val="right"/>
+              <w:cnfStyle w:val="000000000000" w:firstRow="0" w:lastRow="0" w:firstColumn="0" w:lastColumn="0" w:oddVBand="0" w:evenVBand="0" w:oddHBand="0" w:evenHBand="0" w:firstRowFirstColumn="0" w:firstRowLastColumn="0" w:lastRowFirstColumn="0" w:lastRowLastColumn="0"/>
+              <w:rPr>
+                <w:rFonts w:ascii="Calibri" w:eastAsia="Times New Roman" w:hAnsi="Calibri" w:cs="Calibri"/>
+                <w:color w:val="000000"/>
+                <w:lang w:eastAsia="pl-PL"/>
+              </w:rPr>
+            </w:pPr>
+            <w:r>
+              <w:rPr>
+                <w:rFonts w:ascii="Calibri" w:eastAsia="Times New Roman" w:hAnsi="Calibri" w:cs="Calibri"/>
+                <w:color w:val="000000"/>
+                <w:lang w:eastAsia="pl-PL"/>
+              </w:rPr>
+              <w:t>9,34%</w:t>
             </w:r>
           </w:p>
         </w:tc>
       </w:tr>
     </w:tbl>
+    <w:p/>
     <w:p>
       <w:r>
-        <w:t xml:space="preserve">Jak widać rezultaty są różne w zależności od charakterystyki danego kursu. Rozbieżność jest tutaj całkiem spora bowiem dochodzi ona nawet do różnicy rzędu 60% względem początku. Na ogół jednak widać że symulacja w wyniku inwestycji długoterminowych osiąga średnio zysk na poziomie 23% wydaje się to więc być bardzo dobrym wynikiem. </w:t>
+        <w:t xml:space="preserve">Jak widać rezultaty są różne w zależności od charakterystyki danego kursu. Rozbieżność jest tutaj całkiem spora bowiem dochodzi ona nawet do różnicy rzędu </w:t>
+      </w:r>
+      <w:r>
+        <w:t>prawie 30</w:t>
+      </w:r>
+      <w:r>
+        <w:t>0% względem początku. Na ogół jednak widać że symulacja w wyniku inwestycji długoterminowych osiąga średnio zysk na poziomie 2</w:t>
+      </w:r>
+      <w:r>
+        <w:t>2</w:t>
+      </w:r>
+      <w:r>
+        <w:t xml:space="preserve">% wydaje się to więc być bardzo dobrym wynikiem. </w:t>
       </w:r>
     </w:p>
     <w:p>
       <w:r>
         <w:t xml:space="preserve">Warto jednak zwrócić uwagę na fakt iż wyniki te bardzo zależą od pewnych stałych jakie przyjmiemy w naszej symulacji na przykład ustawiając limit transakcji tygodniowych, zwiększając wymagany odchył sygnału od linii 0. Możemy w ten sposób zmniejszyć zysk ale graniczyć straty czy dostosowywać program pod konkretną dynamikę, pogarszając tym samym wyniki w reszcie charakterystyk. </w:t>
+      </w:r>
+      <w:r>
+        <w:t xml:space="preserve">Dodatkowo bardzo trudno </w:t>
+      </w:r>
+      <w:r>
+        <w:t xml:space="preserve">wykorygować algorytm na takiej ilości danych bowiem niektóre akcje znacznie zawyżają średnią dlatego została dodana mediana tych wyników aby móc wypośrodkować wszystkie przypadki i wprowadzić większą dynamikę na wyjściu informującą o użyteczności algorytmu </w:t>
       </w:r>
     </w:p>
     <w:p>
@@ -1732,11 +3148,1983 @@
         <w:pStyle w:val="Nagwek1"/>
       </w:pPr>
       <w:r>
-        <w:t>Podsumowanie</w:t>
+        <w:t>Propozycja ulepszonego algorytmu</w:t>
+      </w:r>
+    </w:p>
+    <w:p>
+      <w:r>
+        <w:t xml:space="preserve">Przedstawiony </w:t>
+      </w:r>
+      <w:r>
+        <w:t>wyżej podstaw</w:t>
+      </w:r>
+      <w:bookmarkStart w:id="0" w:name="_GoBack"/>
+      <w:bookmarkEnd w:id="0"/>
+      <w:r>
+        <w:t xml:space="preserve">owy algorytm wydaje się być nawet użyteczny jednak z pewnością jest on nieidealny i posiada sporo wad. Aby część z nich ograniczyć zaproponowałem jego ulepszoną wersję. Nowy algorytm predykcji gry giełdowej oprócz podstawowego wskaźnika MACD zakłada korzystanie z dodatkowego wskaźnika %R Williamsa. </w:t>
+      </w:r>
+      <w:r>
+        <w:br/>
+        <w:t>Sygnał kupna nie jest teraz wyznaczany wyłączenie poprzez przecięcie sygnałów MACD ale dodatkowo s</w:t>
+      </w:r>
+      <w:r>
+        <w:t>prawdzany jest stan wyprzedania rynku jeżeli jest on duży oznacza to że istnieje duża szansa że ceny „chcą” poszybować w górę i prawdopodobnie niedługo to się stanie. Dzięki temu część fałszywych sygnałów może zostać wyeliminowana.</w:t>
+      </w:r>
+    </w:p>
+    <w:tbl>
+      <w:tblPr>
+        <w:tblStyle w:val="Tabelasiatki4akcent1"/>
+        <w:tblW w:w="3609" w:type="dxa"/>
+        <w:jc w:val="center"/>
+        <w:tblLook w:val="04A0" w:firstRow="1" w:lastRow="0" w:firstColumn="1" w:lastColumn="0" w:noHBand="0" w:noVBand="1"/>
+      </w:tblPr>
+      <w:tblGrid>
+        <w:gridCol w:w="1163"/>
+        <w:gridCol w:w="1427"/>
+        <w:gridCol w:w="1019"/>
+      </w:tblGrid>
+      <w:tr>
+        <w:trPr>
+          <w:cnfStyle w:val="100000000000" w:firstRow="1" w:lastRow="0" w:firstColumn="0" w:lastColumn="0" w:oddVBand="0" w:evenVBand="0" w:oddHBand="0" w:evenHBand="0" w:firstRowFirstColumn="0" w:firstRowLastColumn="0" w:lastRowFirstColumn="0" w:lastRowLastColumn="0"/>
+          <w:trHeight w:val="261"/>
+          <w:jc w:val="center"/>
+        </w:trPr>
+        <w:tc>
+          <w:tcPr>
+            <w:cnfStyle w:val="001000000000" w:firstRow="0" w:lastRow="0" w:firstColumn="1" w:lastColumn="0" w:oddVBand="0" w:evenVBand="0" w:oddHBand="0" w:evenHBand="0" w:firstRowFirstColumn="0" w:firstRowLastColumn="0" w:lastRowFirstColumn="0" w:lastRowLastColumn="0"/>
+            <w:tcW w:w="1163" w:type="dxa"/>
+            <w:noWrap/>
+            <w:hideMark/>
+          </w:tcPr>
+          <w:p>
+            <w:pPr>
+              <w:rPr>
+                <w:rFonts w:ascii="Calibri" w:eastAsia="Times New Roman" w:hAnsi="Calibri" w:cs="Calibri"/>
+                <w:color w:val="000000"/>
+                <w:lang w:eastAsia="pl-PL"/>
+              </w:rPr>
+            </w:pPr>
+            <w:r>
+              <w:rPr>
+                <w:rFonts w:ascii="Calibri" w:eastAsia="Times New Roman" w:hAnsi="Calibri" w:cs="Calibri"/>
+                <w:color w:val="000000"/>
+                <w:lang w:eastAsia="pl-PL"/>
+              </w:rPr>
+              <w:t>Nazwa</w:t>
+            </w:r>
+          </w:p>
+        </w:tc>
+        <w:tc>
+          <w:tcPr>
+            <w:tcW w:w="1427" w:type="dxa"/>
+            <w:noWrap/>
+            <w:hideMark/>
+          </w:tcPr>
+          <w:p>
+            <w:pPr>
+              <w:cnfStyle w:val="100000000000" w:firstRow="1" w:lastRow="0" w:firstColumn="0" w:lastColumn="0" w:oddVBand="0" w:evenVBand="0" w:oddHBand="0" w:evenHBand="0" w:firstRowFirstColumn="0" w:firstRowLastColumn="0" w:lastRowFirstColumn="0" w:lastRowLastColumn="0"/>
+              <w:rPr>
+                <w:rFonts w:ascii="Calibri" w:eastAsia="Times New Roman" w:hAnsi="Calibri" w:cs="Calibri"/>
+                <w:color w:val="000000"/>
+                <w:lang w:eastAsia="pl-PL"/>
+              </w:rPr>
+            </w:pPr>
+            <w:r>
+              <w:rPr>
+                <w:rFonts w:ascii="Calibri" w:eastAsia="Times New Roman" w:hAnsi="Calibri" w:cs="Calibri"/>
+                <w:color w:val="000000"/>
+                <w:lang w:eastAsia="pl-PL"/>
+              </w:rPr>
+              <w:t>Wynik</w:t>
+            </w:r>
+          </w:p>
+        </w:tc>
+        <w:tc>
+          <w:tcPr>
+            <w:tcW w:w="1019" w:type="dxa"/>
+            <w:noWrap/>
+            <w:hideMark/>
+          </w:tcPr>
+          <w:p>
+            <w:pPr>
+              <w:cnfStyle w:val="100000000000" w:firstRow="1" w:lastRow="0" w:firstColumn="0" w:lastColumn="0" w:oddVBand="0" w:evenVBand="0" w:oddHBand="0" w:evenHBand="0" w:firstRowFirstColumn="0" w:firstRowLastColumn="0" w:lastRowFirstColumn="0" w:lastRowLastColumn="0"/>
+              <w:rPr>
+                <w:rFonts w:ascii="Calibri" w:eastAsia="Times New Roman" w:hAnsi="Calibri" w:cs="Calibri"/>
+                <w:color w:val="000000"/>
+                <w:lang w:eastAsia="pl-PL"/>
+              </w:rPr>
+            </w:pPr>
+            <w:r>
+              <w:rPr>
+                <w:rFonts w:ascii="Calibri" w:eastAsia="Times New Roman" w:hAnsi="Calibri" w:cs="Calibri"/>
+                <w:color w:val="000000"/>
+                <w:lang w:eastAsia="pl-PL"/>
+              </w:rPr>
+              <w:t>Różnica</w:t>
+            </w:r>
+          </w:p>
+        </w:tc>
+      </w:tr>
+      <w:tr>
+        <w:trPr>
+          <w:cnfStyle w:val="000000100000" w:firstRow="0" w:lastRow="0" w:firstColumn="0" w:lastColumn="0" w:oddVBand="0" w:evenVBand="0" w:oddHBand="1" w:evenHBand="0" w:firstRowFirstColumn="0" w:firstRowLastColumn="0" w:lastRowFirstColumn="0" w:lastRowLastColumn="0"/>
+          <w:trHeight w:val="261"/>
+          <w:jc w:val="center"/>
+        </w:trPr>
+        <w:tc>
+          <w:tcPr>
+            <w:cnfStyle w:val="001000000000" w:firstRow="0" w:lastRow="0" w:firstColumn="1" w:lastColumn="0" w:oddVBand="0" w:evenVBand="0" w:oddHBand="0" w:evenHBand="0" w:firstRowFirstColumn="0" w:firstRowLastColumn="0" w:lastRowFirstColumn="0" w:lastRowLastColumn="0"/>
+            <w:tcW w:w="1163" w:type="dxa"/>
+            <w:noWrap/>
+            <w:hideMark/>
+          </w:tcPr>
+          <w:p>
+            <w:pPr>
+              <w:rPr>
+                <w:rFonts w:ascii="Calibri" w:eastAsia="Times New Roman" w:hAnsi="Calibri" w:cs="Calibri"/>
+                <w:color w:val="000000"/>
+                <w:lang w:eastAsia="pl-PL"/>
+              </w:rPr>
+            </w:pPr>
+            <w:r>
+              <w:rPr>
+                <w:rFonts w:ascii="Calibri" w:eastAsia="Times New Roman" w:hAnsi="Calibri" w:cs="Calibri"/>
+                <w:color w:val="000000"/>
+                <w:lang w:eastAsia="pl-PL"/>
+              </w:rPr>
+              <w:t>WIG20</w:t>
+            </w:r>
+          </w:p>
+        </w:tc>
+        <w:tc>
+          <w:tcPr>
+            <w:tcW w:w="1427" w:type="dxa"/>
+            <w:noWrap/>
+            <w:hideMark/>
+          </w:tcPr>
+          <w:p>
+            <w:pPr>
+              <w:jc w:val="right"/>
+              <w:cnfStyle w:val="000000100000" w:firstRow="0" w:lastRow="0" w:firstColumn="0" w:lastColumn="0" w:oddVBand="0" w:evenVBand="0" w:oddHBand="1" w:evenHBand="0" w:firstRowFirstColumn="0" w:firstRowLastColumn="0" w:lastRowFirstColumn="0" w:lastRowLastColumn="0"/>
+              <w:rPr>
+                <w:rFonts w:ascii="Calibri" w:eastAsia="Times New Roman" w:hAnsi="Calibri" w:cs="Calibri"/>
+                <w:color w:val="000000"/>
+                <w:lang w:eastAsia="pl-PL"/>
+              </w:rPr>
+            </w:pPr>
+            <w:r>
+              <w:rPr>
+                <w:rFonts w:ascii="Calibri" w:eastAsia="Times New Roman" w:hAnsi="Calibri" w:cs="Calibri"/>
+                <w:color w:val="000000"/>
+                <w:lang w:eastAsia="pl-PL"/>
+              </w:rPr>
+              <w:t>102,74%</w:t>
+            </w:r>
+          </w:p>
+        </w:tc>
+        <w:tc>
+          <w:tcPr>
+            <w:tcW w:w="1019" w:type="dxa"/>
+            <w:noWrap/>
+            <w:hideMark/>
+          </w:tcPr>
+          <w:p>
+            <w:pPr>
+              <w:jc w:val="right"/>
+              <w:cnfStyle w:val="000000100000" w:firstRow="0" w:lastRow="0" w:firstColumn="0" w:lastColumn="0" w:oddVBand="0" w:evenVBand="0" w:oddHBand="1" w:evenHBand="0" w:firstRowFirstColumn="0" w:firstRowLastColumn="0" w:lastRowFirstColumn="0" w:lastRowLastColumn="0"/>
+              <w:rPr>
+                <w:rFonts w:ascii="Calibri" w:eastAsia="Times New Roman" w:hAnsi="Calibri" w:cs="Calibri"/>
+                <w:color w:val="000000"/>
+                <w:lang w:eastAsia="pl-PL"/>
+              </w:rPr>
+            </w:pPr>
+            <w:r>
+              <w:rPr>
+                <w:rFonts w:ascii="Calibri" w:eastAsia="Times New Roman" w:hAnsi="Calibri" w:cs="Calibri"/>
+                <w:color w:val="000000"/>
+                <w:lang w:eastAsia="pl-PL"/>
+              </w:rPr>
+              <w:t>2,74%</w:t>
+            </w:r>
+          </w:p>
+        </w:tc>
+      </w:tr>
+      <w:tr>
+        <w:trPr>
+          <w:trHeight w:val="261"/>
+          <w:jc w:val="center"/>
+        </w:trPr>
+        <w:tc>
+          <w:tcPr>
+            <w:cnfStyle w:val="001000000000" w:firstRow="0" w:lastRow="0" w:firstColumn="1" w:lastColumn="0" w:oddVBand="0" w:evenVBand="0" w:oddHBand="0" w:evenHBand="0" w:firstRowFirstColumn="0" w:firstRowLastColumn="0" w:lastRowFirstColumn="0" w:lastRowLastColumn="0"/>
+            <w:tcW w:w="1163" w:type="dxa"/>
+            <w:noWrap/>
+            <w:hideMark/>
+          </w:tcPr>
+          <w:p>
+            <w:pPr>
+              <w:rPr>
+                <w:rFonts w:ascii="Calibri" w:eastAsia="Times New Roman" w:hAnsi="Calibri" w:cs="Calibri"/>
+                <w:color w:val="000000"/>
+                <w:lang w:eastAsia="pl-PL"/>
+              </w:rPr>
+            </w:pPr>
+            <w:r>
+              <w:rPr>
+                <w:rFonts w:ascii="Calibri" w:eastAsia="Times New Roman" w:hAnsi="Calibri" w:cs="Calibri"/>
+                <w:color w:val="000000"/>
+                <w:lang w:eastAsia="pl-PL"/>
+              </w:rPr>
+              <w:t>BFT</w:t>
+            </w:r>
+          </w:p>
+        </w:tc>
+        <w:tc>
+          <w:tcPr>
+            <w:tcW w:w="1427" w:type="dxa"/>
+            <w:noWrap/>
+            <w:hideMark/>
+          </w:tcPr>
+          <w:p>
+            <w:pPr>
+              <w:jc w:val="right"/>
+              <w:cnfStyle w:val="000000000000" w:firstRow="0" w:lastRow="0" w:firstColumn="0" w:lastColumn="0" w:oddVBand="0" w:evenVBand="0" w:oddHBand="0" w:evenHBand="0" w:firstRowFirstColumn="0" w:firstRowLastColumn="0" w:lastRowFirstColumn="0" w:lastRowLastColumn="0"/>
+              <w:rPr>
+                <w:rFonts w:ascii="Calibri" w:eastAsia="Times New Roman" w:hAnsi="Calibri" w:cs="Calibri"/>
+                <w:color w:val="000000"/>
+                <w:lang w:eastAsia="pl-PL"/>
+              </w:rPr>
+            </w:pPr>
+            <w:r>
+              <w:rPr>
+                <w:rFonts w:ascii="Calibri" w:eastAsia="Times New Roman" w:hAnsi="Calibri" w:cs="Calibri"/>
+                <w:color w:val="000000"/>
+                <w:lang w:eastAsia="pl-PL"/>
+              </w:rPr>
+              <w:t>90,33%</w:t>
+            </w:r>
+          </w:p>
+        </w:tc>
+        <w:tc>
+          <w:tcPr>
+            <w:tcW w:w="1019" w:type="dxa"/>
+            <w:noWrap/>
+            <w:hideMark/>
+          </w:tcPr>
+          <w:p>
+            <w:pPr>
+              <w:jc w:val="right"/>
+              <w:cnfStyle w:val="000000000000" w:firstRow="0" w:lastRow="0" w:firstColumn="0" w:lastColumn="0" w:oddVBand="0" w:evenVBand="0" w:oddHBand="0" w:evenHBand="0" w:firstRowFirstColumn="0" w:firstRowLastColumn="0" w:lastRowFirstColumn="0" w:lastRowLastColumn="0"/>
+              <w:rPr>
+                <w:rFonts w:ascii="Calibri" w:eastAsia="Times New Roman" w:hAnsi="Calibri" w:cs="Calibri"/>
+                <w:color w:val="000000"/>
+                <w:lang w:eastAsia="pl-PL"/>
+              </w:rPr>
+            </w:pPr>
+            <w:r>
+              <w:rPr>
+                <w:rFonts w:ascii="Calibri" w:eastAsia="Times New Roman" w:hAnsi="Calibri" w:cs="Calibri"/>
+                <w:color w:val="000000"/>
+                <w:lang w:eastAsia="pl-PL"/>
+              </w:rPr>
+              <w:t>-9,67%</w:t>
+            </w:r>
+          </w:p>
+        </w:tc>
+      </w:tr>
+      <w:tr>
+        <w:trPr>
+          <w:cnfStyle w:val="000000100000" w:firstRow="0" w:lastRow="0" w:firstColumn="0" w:lastColumn="0" w:oddVBand="0" w:evenVBand="0" w:oddHBand="1" w:evenHBand="0" w:firstRowFirstColumn="0" w:firstRowLastColumn="0" w:lastRowFirstColumn="0" w:lastRowLastColumn="0"/>
+          <w:trHeight w:val="261"/>
+          <w:jc w:val="center"/>
+        </w:trPr>
+        <w:tc>
+          <w:tcPr>
+            <w:cnfStyle w:val="001000000000" w:firstRow="0" w:lastRow="0" w:firstColumn="1" w:lastColumn="0" w:oddVBand="0" w:evenVBand="0" w:oddHBand="0" w:evenHBand="0" w:firstRowFirstColumn="0" w:firstRowLastColumn="0" w:lastRowFirstColumn="0" w:lastRowLastColumn="0"/>
+            <w:tcW w:w="1163" w:type="dxa"/>
+            <w:noWrap/>
+            <w:hideMark/>
+          </w:tcPr>
+          <w:p>
+            <w:pPr>
+              <w:rPr>
+                <w:rFonts w:ascii="Calibri" w:eastAsia="Times New Roman" w:hAnsi="Calibri" w:cs="Calibri"/>
+                <w:color w:val="000000"/>
+                <w:lang w:eastAsia="pl-PL"/>
+              </w:rPr>
+            </w:pPr>
+            <w:r>
+              <w:rPr>
+                <w:rFonts w:ascii="Calibri" w:eastAsia="Times New Roman" w:hAnsi="Calibri" w:cs="Calibri"/>
+                <w:color w:val="000000"/>
+                <w:lang w:eastAsia="pl-PL"/>
+              </w:rPr>
+              <w:t>CDR</w:t>
+            </w:r>
+          </w:p>
+        </w:tc>
+        <w:tc>
+          <w:tcPr>
+            <w:tcW w:w="1427" w:type="dxa"/>
+            <w:noWrap/>
+            <w:hideMark/>
+          </w:tcPr>
+          <w:p>
+            <w:pPr>
+              <w:jc w:val="right"/>
+              <w:cnfStyle w:val="000000100000" w:firstRow="0" w:lastRow="0" w:firstColumn="0" w:lastColumn="0" w:oddVBand="0" w:evenVBand="0" w:oddHBand="1" w:evenHBand="0" w:firstRowFirstColumn="0" w:firstRowLastColumn="0" w:lastRowFirstColumn="0" w:lastRowLastColumn="0"/>
+              <w:rPr>
+                <w:rFonts w:ascii="Calibri" w:eastAsia="Times New Roman" w:hAnsi="Calibri" w:cs="Calibri"/>
+                <w:color w:val="000000"/>
+                <w:lang w:eastAsia="pl-PL"/>
+              </w:rPr>
+            </w:pPr>
+            <w:r>
+              <w:rPr>
+                <w:rFonts w:ascii="Calibri" w:eastAsia="Times New Roman" w:hAnsi="Calibri" w:cs="Calibri"/>
+                <w:color w:val="000000"/>
+                <w:lang w:eastAsia="pl-PL"/>
+              </w:rPr>
+              <w:t>183,96%</w:t>
+            </w:r>
+          </w:p>
+        </w:tc>
+        <w:tc>
+          <w:tcPr>
+            <w:tcW w:w="1019" w:type="dxa"/>
+            <w:noWrap/>
+            <w:hideMark/>
+          </w:tcPr>
+          <w:p>
+            <w:pPr>
+              <w:jc w:val="right"/>
+              <w:cnfStyle w:val="000000100000" w:firstRow="0" w:lastRow="0" w:firstColumn="0" w:lastColumn="0" w:oddVBand="0" w:evenVBand="0" w:oddHBand="1" w:evenHBand="0" w:firstRowFirstColumn="0" w:firstRowLastColumn="0" w:lastRowFirstColumn="0" w:lastRowLastColumn="0"/>
+              <w:rPr>
+                <w:rFonts w:ascii="Calibri" w:eastAsia="Times New Roman" w:hAnsi="Calibri" w:cs="Calibri"/>
+                <w:color w:val="000000"/>
+                <w:lang w:eastAsia="pl-PL"/>
+              </w:rPr>
+            </w:pPr>
+            <w:r>
+              <w:rPr>
+                <w:rFonts w:ascii="Calibri" w:eastAsia="Times New Roman" w:hAnsi="Calibri" w:cs="Calibri"/>
+                <w:color w:val="000000"/>
+                <w:lang w:eastAsia="pl-PL"/>
+              </w:rPr>
+              <w:t>83,96%</w:t>
+            </w:r>
+          </w:p>
+        </w:tc>
+      </w:tr>
+      <w:tr>
+        <w:trPr>
+          <w:trHeight w:val="261"/>
+          <w:jc w:val="center"/>
+        </w:trPr>
+        <w:tc>
+          <w:tcPr>
+            <w:cnfStyle w:val="001000000000" w:firstRow="0" w:lastRow="0" w:firstColumn="1" w:lastColumn="0" w:oddVBand="0" w:evenVBand="0" w:oddHBand="0" w:evenHBand="0" w:firstRowFirstColumn="0" w:firstRowLastColumn="0" w:lastRowFirstColumn="0" w:lastRowLastColumn="0"/>
+            <w:tcW w:w="1163" w:type="dxa"/>
+            <w:noWrap/>
+            <w:hideMark/>
+          </w:tcPr>
+          <w:p>
+            <w:pPr>
+              <w:rPr>
+                <w:rFonts w:ascii="Calibri" w:eastAsia="Times New Roman" w:hAnsi="Calibri" w:cs="Calibri"/>
+                <w:color w:val="000000"/>
+                <w:lang w:eastAsia="pl-PL"/>
+              </w:rPr>
+            </w:pPr>
+            <w:r>
+              <w:rPr>
+                <w:rFonts w:ascii="Calibri" w:eastAsia="Times New Roman" w:hAnsi="Calibri" w:cs="Calibri"/>
+                <w:color w:val="000000"/>
+                <w:lang w:eastAsia="pl-PL"/>
+              </w:rPr>
+              <w:t>JSW</w:t>
+            </w:r>
+          </w:p>
+        </w:tc>
+        <w:tc>
+          <w:tcPr>
+            <w:tcW w:w="1427" w:type="dxa"/>
+            <w:noWrap/>
+            <w:hideMark/>
+          </w:tcPr>
+          <w:p>
+            <w:pPr>
+              <w:jc w:val="right"/>
+              <w:cnfStyle w:val="000000000000" w:firstRow="0" w:lastRow="0" w:firstColumn="0" w:lastColumn="0" w:oddVBand="0" w:evenVBand="0" w:oddHBand="0" w:evenHBand="0" w:firstRowFirstColumn="0" w:firstRowLastColumn="0" w:lastRowFirstColumn="0" w:lastRowLastColumn="0"/>
+              <w:rPr>
+                <w:rFonts w:ascii="Calibri" w:eastAsia="Times New Roman" w:hAnsi="Calibri" w:cs="Calibri"/>
+                <w:color w:val="000000"/>
+                <w:lang w:eastAsia="pl-PL"/>
+              </w:rPr>
+            </w:pPr>
+            <w:r>
+              <w:rPr>
+                <w:rFonts w:ascii="Calibri" w:eastAsia="Times New Roman" w:hAnsi="Calibri" w:cs="Calibri"/>
+                <w:color w:val="000000"/>
+                <w:lang w:eastAsia="pl-PL"/>
+              </w:rPr>
+              <w:t>23,93%</w:t>
+            </w:r>
+          </w:p>
+        </w:tc>
+        <w:tc>
+          <w:tcPr>
+            <w:tcW w:w="1019" w:type="dxa"/>
+            <w:noWrap/>
+            <w:hideMark/>
+          </w:tcPr>
+          <w:p>
+            <w:pPr>
+              <w:jc w:val="right"/>
+              <w:cnfStyle w:val="000000000000" w:firstRow="0" w:lastRow="0" w:firstColumn="0" w:lastColumn="0" w:oddVBand="0" w:evenVBand="0" w:oddHBand="0" w:evenHBand="0" w:firstRowFirstColumn="0" w:firstRowLastColumn="0" w:lastRowFirstColumn="0" w:lastRowLastColumn="0"/>
+              <w:rPr>
+                <w:rFonts w:ascii="Calibri" w:eastAsia="Times New Roman" w:hAnsi="Calibri" w:cs="Calibri"/>
+                <w:color w:val="000000"/>
+                <w:lang w:eastAsia="pl-PL"/>
+              </w:rPr>
+            </w:pPr>
+            <w:r>
+              <w:rPr>
+                <w:rFonts w:ascii="Calibri" w:eastAsia="Times New Roman" w:hAnsi="Calibri" w:cs="Calibri"/>
+                <w:color w:val="000000"/>
+                <w:lang w:eastAsia="pl-PL"/>
+              </w:rPr>
+              <w:t>-76,07%</w:t>
+            </w:r>
+          </w:p>
+        </w:tc>
+      </w:tr>
+      <w:tr>
+        <w:trPr>
+          <w:cnfStyle w:val="000000100000" w:firstRow="0" w:lastRow="0" w:firstColumn="0" w:lastColumn="0" w:oddVBand="0" w:evenVBand="0" w:oddHBand="1" w:evenHBand="0" w:firstRowFirstColumn="0" w:firstRowLastColumn="0" w:lastRowFirstColumn="0" w:lastRowLastColumn="0"/>
+          <w:trHeight w:val="261"/>
+          <w:jc w:val="center"/>
+        </w:trPr>
+        <w:tc>
+          <w:tcPr>
+            <w:cnfStyle w:val="001000000000" w:firstRow="0" w:lastRow="0" w:firstColumn="1" w:lastColumn="0" w:oddVBand="0" w:evenVBand="0" w:oddHBand="0" w:evenHBand="0" w:firstRowFirstColumn="0" w:firstRowLastColumn="0" w:lastRowFirstColumn="0" w:lastRowLastColumn="0"/>
+            <w:tcW w:w="1163" w:type="dxa"/>
+            <w:noWrap/>
+            <w:hideMark/>
+          </w:tcPr>
+          <w:p>
+            <w:pPr>
+              <w:rPr>
+                <w:rFonts w:ascii="Calibri" w:eastAsia="Times New Roman" w:hAnsi="Calibri" w:cs="Calibri"/>
+                <w:color w:val="000000"/>
+                <w:lang w:eastAsia="pl-PL"/>
+              </w:rPr>
+            </w:pPr>
+            <w:r>
+              <w:rPr>
+                <w:rFonts w:ascii="Calibri" w:eastAsia="Times New Roman" w:hAnsi="Calibri" w:cs="Calibri"/>
+                <w:color w:val="000000"/>
+                <w:lang w:eastAsia="pl-PL"/>
+              </w:rPr>
+              <w:t>KGH</w:t>
+            </w:r>
+          </w:p>
+        </w:tc>
+        <w:tc>
+          <w:tcPr>
+            <w:tcW w:w="1427" w:type="dxa"/>
+            <w:noWrap/>
+            <w:hideMark/>
+          </w:tcPr>
+          <w:p>
+            <w:pPr>
+              <w:jc w:val="right"/>
+              <w:cnfStyle w:val="000000100000" w:firstRow="0" w:lastRow="0" w:firstColumn="0" w:lastColumn="0" w:oddVBand="0" w:evenVBand="0" w:oddHBand="1" w:evenHBand="0" w:firstRowFirstColumn="0" w:firstRowLastColumn="0" w:lastRowFirstColumn="0" w:lastRowLastColumn="0"/>
+              <w:rPr>
+                <w:rFonts w:ascii="Calibri" w:eastAsia="Times New Roman" w:hAnsi="Calibri" w:cs="Calibri"/>
+                <w:color w:val="000000"/>
+                <w:lang w:eastAsia="pl-PL"/>
+              </w:rPr>
+            </w:pPr>
+            <w:r>
+              <w:rPr>
+                <w:rFonts w:ascii="Calibri" w:eastAsia="Times New Roman" w:hAnsi="Calibri" w:cs="Calibri"/>
+                <w:color w:val="000000"/>
+                <w:lang w:eastAsia="pl-PL"/>
+              </w:rPr>
+              <w:t>233,76%</w:t>
+            </w:r>
+          </w:p>
+        </w:tc>
+        <w:tc>
+          <w:tcPr>
+            <w:tcW w:w="1019" w:type="dxa"/>
+            <w:noWrap/>
+            <w:hideMark/>
+          </w:tcPr>
+          <w:p>
+            <w:pPr>
+              <w:jc w:val="right"/>
+              <w:cnfStyle w:val="000000100000" w:firstRow="0" w:lastRow="0" w:firstColumn="0" w:lastColumn="0" w:oddVBand="0" w:evenVBand="0" w:oddHBand="1" w:evenHBand="0" w:firstRowFirstColumn="0" w:firstRowLastColumn="0" w:lastRowFirstColumn="0" w:lastRowLastColumn="0"/>
+              <w:rPr>
+                <w:rFonts w:ascii="Calibri" w:eastAsia="Times New Roman" w:hAnsi="Calibri" w:cs="Calibri"/>
+                <w:color w:val="000000"/>
+                <w:lang w:eastAsia="pl-PL"/>
+              </w:rPr>
+            </w:pPr>
+            <w:r>
+              <w:rPr>
+                <w:rFonts w:ascii="Calibri" w:eastAsia="Times New Roman" w:hAnsi="Calibri" w:cs="Calibri"/>
+                <w:color w:val="000000"/>
+                <w:lang w:eastAsia="pl-PL"/>
+              </w:rPr>
+              <w:t>133,76%</w:t>
+            </w:r>
+          </w:p>
+        </w:tc>
+      </w:tr>
+      <w:tr>
+        <w:trPr>
+          <w:trHeight w:val="261"/>
+          <w:jc w:val="center"/>
+        </w:trPr>
+        <w:tc>
+          <w:tcPr>
+            <w:cnfStyle w:val="001000000000" w:firstRow="0" w:lastRow="0" w:firstColumn="1" w:lastColumn="0" w:oddVBand="0" w:evenVBand="0" w:oddHBand="0" w:evenHBand="0" w:firstRowFirstColumn="0" w:firstRowLastColumn="0" w:lastRowFirstColumn="0" w:lastRowLastColumn="0"/>
+            <w:tcW w:w="1163" w:type="dxa"/>
+            <w:noWrap/>
+            <w:hideMark/>
+          </w:tcPr>
+          <w:p>
+            <w:pPr>
+              <w:rPr>
+                <w:rFonts w:ascii="Calibri" w:eastAsia="Times New Roman" w:hAnsi="Calibri" w:cs="Calibri"/>
+                <w:color w:val="000000"/>
+                <w:lang w:eastAsia="pl-PL"/>
+              </w:rPr>
+            </w:pPr>
+            <w:r>
+              <w:rPr>
+                <w:rFonts w:ascii="Calibri" w:eastAsia="Times New Roman" w:hAnsi="Calibri" w:cs="Calibri"/>
+                <w:color w:val="000000"/>
+                <w:lang w:eastAsia="pl-PL"/>
+              </w:rPr>
+              <w:t>KTY</w:t>
+            </w:r>
+          </w:p>
+        </w:tc>
+        <w:tc>
+          <w:tcPr>
+            <w:tcW w:w="1427" w:type="dxa"/>
+            <w:noWrap/>
+            <w:hideMark/>
+          </w:tcPr>
+          <w:p>
+            <w:pPr>
+              <w:jc w:val="right"/>
+              <w:cnfStyle w:val="000000000000" w:firstRow="0" w:lastRow="0" w:firstColumn="0" w:lastColumn="0" w:oddVBand="0" w:evenVBand="0" w:oddHBand="0" w:evenHBand="0" w:firstRowFirstColumn="0" w:firstRowLastColumn="0" w:lastRowFirstColumn="0" w:lastRowLastColumn="0"/>
+              <w:rPr>
+                <w:rFonts w:ascii="Calibri" w:eastAsia="Times New Roman" w:hAnsi="Calibri" w:cs="Calibri"/>
+                <w:color w:val="000000"/>
+                <w:lang w:eastAsia="pl-PL"/>
+              </w:rPr>
+            </w:pPr>
+            <w:r>
+              <w:rPr>
+                <w:rFonts w:ascii="Calibri" w:eastAsia="Times New Roman" w:hAnsi="Calibri" w:cs="Calibri"/>
+                <w:color w:val="000000"/>
+                <w:lang w:eastAsia="pl-PL"/>
+              </w:rPr>
+              <w:t>157,09%</w:t>
+            </w:r>
+          </w:p>
+        </w:tc>
+        <w:tc>
+          <w:tcPr>
+            <w:tcW w:w="1019" w:type="dxa"/>
+            <w:noWrap/>
+            <w:hideMark/>
+          </w:tcPr>
+          <w:p>
+            <w:pPr>
+              <w:jc w:val="right"/>
+              <w:cnfStyle w:val="000000000000" w:firstRow="0" w:lastRow="0" w:firstColumn="0" w:lastColumn="0" w:oddVBand="0" w:evenVBand="0" w:oddHBand="0" w:evenHBand="0" w:firstRowFirstColumn="0" w:firstRowLastColumn="0" w:lastRowFirstColumn="0" w:lastRowLastColumn="0"/>
+              <w:rPr>
+                <w:rFonts w:ascii="Calibri" w:eastAsia="Times New Roman" w:hAnsi="Calibri" w:cs="Calibri"/>
+                <w:color w:val="000000"/>
+                <w:lang w:eastAsia="pl-PL"/>
+              </w:rPr>
+            </w:pPr>
+            <w:r>
+              <w:rPr>
+                <w:rFonts w:ascii="Calibri" w:eastAsia="Times New Roman" w:hAnsi="Calibri" w:cs="Calibri"/>
+                <w:color w:val="000000"/>
+                <w:lang w:eastAsia="pl-PL"/>
+              </w:rPr>
+              <w:t>57,09%</w:t>
+            </w:r>
+          </w:p>
+        </w:tc>
+      </w:tr>
+      <w:tr>
+        <w:trPr>
+          <w:cnfStyle w:val="000000100000" w:firstRow="0" w:lastRow="0" w:firstColumn="0" w:lastColumn="0" w:oddVBand="0" w:evenVBand="0" w:oddHBand="1" w:evenHBand="0" w:firstRowFirstColumn="0" w:firstRowLastColumn="0" w:lastRowFirstColumn="0" w:lastRowLastColumn="0"/>
+          <w:trHeight w:val="261"/>
+          <w:jc w:val="center"/>
+        </w:trPr>
+        <w:tc>
+          <w:tcPr>
+            <w:cnfStyle w:val="001000000000" w:firstRow="0" w:lastRow="0" w:firstColumn="1" w:lastColumn="0" w:oddVBand="0" w:evenVBand="0" w:oddHBand="0" w:evenHBand="0" w:firstRowFirstColumn="0" w:firstRowLastColumn="0" w:lastRowFirstColumn="0" w:lastRowLastColumn="0"/>
+            <w:tcW w:w="1163" w:type="dxa"/>
+            <w:noWrap/>
+            <w:hideMark/>
+          </w:tcPr>
+          <w:p>
+            <w:pPr>
+              <w:rPr>
+                <w:rFonts w:ascii="Calibri" w:eastAsia="Times New Roman" w:hAnsi="Calibri" w:cs="Calibri"/>
+                <w:color w:val="000000"/>
+                <w:lang w:eastAsia="pl-PL"/>
+              </w:rPr>
+            </w:pPr>
+            <w:r>
+              <w:rPr>
+                <w:rFonts w:ascii="Calibri" w:eastAsia="Times New Roman" w:hAnsi="Calibri" w:cs="Calibri"/>
+                <w:color w:val="000000"/>
+                <w:lang w:eastAsia="pl-PL"/>
+              </w:rPr>
+              <w:t>LPP</w:t>
+            </w:r>
+          </w:p>
+        </w:tc>
+        <w:tc>
+          <w:tcPr>
+            <w:tcW w:w="1427" w:type="dxa"/>
+            <w:noWrap/>
+            <w:hideMark/>
+          </w:tcPr>
+          <w:p>
+            <w:pPr>
+              <w:jc w:val="right"/>
+              <w:cnfStyle w:val="000000100000" w:firstRow="0" w:lastRow="0" w:firstColumn="0" w:lastColumn="0" w:oddVBand="0" w:evenVBand="0" w:oddHBand="1" w:evenHBand="0" w:firstRowFirstColumn="0" w:firstRowLastColumn="0" w:lastRowFirstColumn="0" w:lastRowLastColumn="0"/>
+              <w:rPr>
+                <w:rFonts w:ascii="Calibri" w:eastAsia="Times New Roman" w:hAnsi="Calibri" w:cs="Calibri"/>
+                <w:color w:val="000000"/>
+                <w:lang w:eastAsia="pl-PL"/>
+              </w:rPr>
+            </w:pPr>
+            <w:r>
+              <w:rPr>
+                <w:rFonts w:ascii="Calibri" w:eastAsia="Times New Roman" w:hAnsi="Calibri" w:cs="Calibri"/>
+                <w:color w:val="000000"/>
+                <w:lang w:eastAsia="pl-PL"/>
+              </w:rPr>
+              <w:t>122,66%</w:t>
+            </w:r>
+          </w:p>
+        </w:tc>
+        <w:tc>
+          <w:tcPr>
+            <w:tcW w:w="1019" w:type="dxa"/>
+            <w:noWrap/>
+            <w:hideMark/>
+          </w:tcPr>
+          <w:p>
+            <w:pPr>
+              <w:jc w:val="right"/>
+              <w:cnfStyle w:val="000000100000" w:firstRow="0" w:lastRow="0" w:firstColumn="0" w:lastColumn="0" w:oddVBand="0" w:evenVBand="0" w:oddHBand="1" w:evenHBand="0" w:firstRowFirstColumn="0" w:firstRowLastColumn="0" w:lastRowFirstColumn="0" w:lastRowLastColumn="0"/>
+              <w:rPr>
+                <w:rFonts w:ascii="Calibri" w:eastAsia="Times New Roman" w:hAnsi="Calibri" w:cs="Calibri"/>
+                <w:color w:val="000000"/>
+                <w:lang w:eastAsia="pl-PL"/>
+              </w:rPr>
+            </w:pPr>
+            <w:r>
+              <w:rPr>
+                <w:rFonts w:ascii="Calibri" w:eastAsia="Times New Roman" w:hAnsi="Calibri" w:cs="Calibri"/>
+                <w:color w:val="000000"/>
+                <w:lang w:eastAsia="pl-PL"/>
+              </w:rPr>
+              <w:t>22,66%</w:t>
+            </w:r>
+          </w:p>
+        </w:tc>
+      </w:tr>
+      <w:tr>
+        <w:trPr>
+          <w:trHeight w:val="261"/>
+          <w:jc w:val="center"/>
+        </w:trPr>
+        <w:tc>
+          <w:tcPr>
+            <w:cnfStyle w:val="001000000000" w:firstRow="0" w:lastRow="0" w:firstColumn="1" w:lastColumn="0" w:oddVBand="0" w:evenVBand="0" w:oddHBand="0" w:evenHBand="0" w:firstRowFirstColumn="0" w:firstRowLastColumn="0" w:lastRowFirstColumn="0" w:lastRowLastColumn="0"/>
+            <w:tcW w:w="1163" w:type="dxa"/>
+            <w:noWrap/>
+            <w:hideMark/>
+          </w:tcPr>
+          <w:p>
+            <w:pPr>
+              <w:rPr>
+                <w:rFonts w:ascii="Calibri" w:eastAsia="Times New Roman" w:hAnsi="Calibri" w:cs="Calibri"/>
+                <w:color w:val="000000"/>
+                <w:lang w:eastAsia="pl-PL"/>
+              </w:rPr>
+            </w:pPr>
+            <w:r>
+              <w:rPr>
+                <w:rFonts w:ascii="Calibri" w:eastAsia="Times New Roman" w:hAnsi="Calibri" w:cs="Calibri"/>
+                <w:color w:val="000000"/>
+                <w:lang w:eastAsia="pl-PL"/>
+              </w:rPr>
+              <w:t>MBK</w:t>
+            </w:r>
+          </w:p>
+        </w:tc>
+        <w:tc>
+          <w:tcPr>
+            <w:tcW w:w="1427" w:type="dxa"/>
+            <w:noWrap/>
+            <w:hideMark/>
+          </w:tcPr>
+          <w:p>
+            <w:pPr>
+              <w:jc w:val="right"/>
+              <w:cnfStyle w:val="000000000000" w:firstRow="0" w:lastRow="0" w:firstColumn="0" w:lastColumn="0" w:oddVBand="0" w:evenVBand="0" w:oddHBand="0" w:evenHBand="0" w:firstRowFirstColumn="0" w:firstRowLastColumn="0" w:lastRowFirstColumn="0" w:lastRowLastColumn="0"/>
+              <w:rPr>
+                <w:rFonts w:ascii="Calibri" w:eastAsia="Times New Roman" w:hAnsi="Calibri" w:cs="Calibri"/>
+                <w:color w:val="000000"/>
+                <w:lang w:eastAsia="pl-PL"/>
+              </w:rPr>
+            </w:pPr>
+            <w:r>
+              <w:rPr>
+                <w:rFonts w:ascii="Calibri" w:eastAsia="Times New Roman" w:hAnsi="Calibri" w:cs="Calibri"/>
+                <w:color w:val="000000"/>
+                <w:lang w:eastAsia="pl-PL"/>
+              </w:rPr>
+              <w:t>222,58%</w:t>
+            </w:r>
+          </w:p>
+        </w:tc>
+        <w:tc>
+          <w:tcPr>
+            <w:tcW w:w="1019" w:type="dxa"/>
+            <w:noWrap/>
+            <w:hideMark/>
+          </w:tcPr>
+          <w:p>
+            <w:pPr>
+              <w:jc w:val="right"/>
+              <w:cnfStyle w:val="000000000000" w:firstRow="0" w:lastRow="0" w:firstColumn="0" w:lastColumn="0" w:oddVBand="0" w:evenVBand="0" w:oddHBand="0" w:evenHBand="0" w:firstRowFirstColumn="0" w:firstRowLastColumn="0" w:lastRowFirstColumn="0" w:lastRowLastColumn="0"/>
+              <w:rPr>
+                <w:rFonts w:ascii="Calibri" w:eastAsia="Times New Roman" w:hAnsi="Calibri" w:cs="Calibri"/>
+                <w:color w:val="000000"/>
+                <w:lang w:eastAsia="pl-PL"/>
+              </w:rPr>
+            </w:pPr>
+            <w:r>
+              <w:rPr>
+                <w:rFonts w:ascii="Calibri" w:eastAsia="Times New Roman" w:hAnsi="Calibri" w:cs="Calibri"/>
+                <w:color w:val="000000"/>
+                <w:lang w:eastAsia="pl-PL"/>
+              </w:rPr>
+              <w:t>122,58%</w:t>
+            </w:r>
+          </w:p>
+        </w:tc>
+      </w:tr>
+      <w:tr>
+        <w:trPr>
+          <w:cnfStyle w:val="000000100000" w:firstRow="0" w:lastRow="0" w:firstColumn="0" w:lastColumn="0" w:oddVBand="0" w:evenVBand="0" w:oddHBand="1" w:evenHBand="0" w:firstRowFirstColumn="0" w:firstRowLastColumn="0" w:lastRowFirstColumn="0" w:lastRowLastColumn="0"/>
+          <w:trHeight w:val="261"/>
+          <w:jc w:val="center"/>
+        </w:trPr>
+        <w:tc>
+          <w:tcPr>
+            <w:cnfStyle w:val="001000000000" w:firstRow="0" w:lastRow="0" w:firstColumn="1" w:lastColumn="0" w:oddVBand="0" w:evenVBand="0" w:oddHBand="0" w:evenHBand="0" w:firstRowFirstColumn="0" w:firstRowLastColumn="0" w:lastRowFirstColumn="0" w:lastRowLastColumn="0"/>
+            <w:tcW w:w="1163" w:type="dxa"/>
+            <w:noWrap/>
+            <w:hideMark/>
+          </w:tcPr>
+          <w:p>
+            <w:pPr>
+              <w:rPr>
+                <w:rFonts w:ascii="Calibri" w:eastAsia="Times New Roman" w:hAnsi="Calibri" w:cs="Calibri"/>
+                <w:color w:val="000000"/>
+                <w:lang w:eastAsia="pl-PL"/>
+              </w:rPr>
+            </w:pPr>
+            <w:r>
+              <w:rPr>
+                <w:rFonts w:ascii="Calibri" w:eastAsia="Times New Roman" w:hAnsi="Calibri" w:cs="Calibri"/>
+                <w:color w:val="000000"/>
+                <w:lang w:eastAsia="pl-PL"/>
+              </w:rPr>
+              <w:t>NEU</w:t>
+            </w:r>
+          </w:p>
+        </w:tc>
+        <w:tc>
+          <w:tcPr>
+            <w:tcW w:w="1427" w:type="dxa"/>
+            <w:noWrap/>
+            <w:hideMark/>
+          </w:tcPr>
+          <w:p>
+            <w:pPr>
+              <w:jc w:val="right"/>
+              <w:cnfStyle w:val="000000100000" w:firstRow="0" w:lastRow="0" w:firstColumn="0" w:lastColumn="0" w:oddVBand="0" w:evenVBand="0" w:oddHBand="1" w:evenHBand="0" w:firstRowFirstColumn="0" w:firstRowLastColumn="0" w:lastRowFirstColumn="0" w:lastRowLastColumn="0"/>
+              <w:rPr>
+                <w:rFonts w:ascii="Calibri" w:eastAsia="Times New Roman" w:hAnsi="Calibri" w:cs="Calibri"/>
+                <w:color w:val="000000"/>
+                <w:lang w:eastAsia="pl-PL"/>
+              </w:rPr>
+            </w:pPr>
+            <w:r>
+              <w:rPr>
+                <w:rFonts w:ascii="Calibri" w:eastAsia="Times New Roman" w:hAnsi="Calibri" w:cs="Calibri"/>
+                <w:color w:val="000000"/>
+                <w:lang w:eastAsia="pl-PL"/>
+              </w:rPr>
+              <w:t>125,11%</w:t>
+            </w:r>
+          </w:p>
+        </w:tc>
+        <w:tc>
+          <w:tcPr>
+            <w:tcW w:w="1019" w:type="dxa"/>
+            <w:noWrap/>
+            <w:hideMark/>
+          </w:tcPr>
+          <w:p>
+            <w:pPr>
+              <w:jc w:val="right"/>
+              <w:cnfStyle w:val="000000100000" w:firstRow="0" w:lastRow="0" w:firstColumn="0" w:lastColumn="0" w:oddVBand="0" w:evenVBand="0" w:oddHBand="1" w:evenHBand="0" w:firstRowFirstColumn="0" w:firstRowLastColumn="0" w:lastRowFirstColumn="0" w:lastRowLastColumn="0"/>
+              <w:rPr>
+                <w:rFonts w:ascii="Calibri" w:eastAsia="Times New Roman" w:hAnsi="Calibri" w:cs="Calibri"/>
+                <w:color w:val="000000"/>
+                <w:lang w:eastAsia="pl-PL"/>
+              </w:rPr>
+            </w:pPr>
+            <w:r>
+              <w:rPr>
+                <w:rFonts w:ascii="Calibri" w:eastAsia="Times New Roman" w:hAnsi="Calibri" w:cs="Calibri"/>
+                <w:color w:val="000000"/>
+                <w:lang w:eastAsia="pl-PL"/>
+              </w:rPr>
+              <w:t>25,11%</w:t>
+            </w:r>
+          </w:p>
+        </w:tc>
+      </w:tr>
+      <w:tr>
+        <w:trPr>
+          <w:trHeight w:val="261"/>
+          <w:jc w:val="center"/>
+        </w:trPr>
+        <w:tc>
+          <w:tcPr>
+            <w:cnfStyle w:val="001000000000" w:firstRow="0" w:lastRow="0" w:firstColumn="1" w:lastColumn="0" w:oddVBand="0" w:evenVBand="0" w:oddHBand="0" w:evenHBand="0" w:firstRowFirstColumn="0" w:firstRowLastColumn="0" w:lastRowFirstColumn="0" w:lastRowLastColumn="0"/>
+            <w:tcW w:w="1163" w:type="dxa"/>
+            <w:noWrap/>
+            <w:hideMark/>
+          </w:tcPr>
+          <w:p>
+            <w:pPr>
+              <w:rPr>
+                <w:rFonts w:ascii="Calibri" w:eastAsia="Times New Roman" w:hAnsi="Calibri" w:cs="Calibri"/>
+                <w:color w:val="000000"/>
+                <w:lang w:eastAsia="pl-PL"/>
+              </w:rPr>
+            </w:pPr>
+            <w:r>
+              <w:rPr>
+                <w:rFonts w:ascii="Calibri" w:eastAsia="Times New Roman" w:hAnsi="Calibri" w:cs="Calibri"/>
+                <w:color w:val="000000"/>
+                <w:lang w:eastAsia="pl-PL"/>
+              </w:rPr>
+              <w:t>PKN</w:t>
+            </w:r>
+          </w:p>
+        </w:tc>
+        <w:tc>
+          <w:tcPr>
+            <w:tcW w:w="1427" w:type="dxa"/>
+            <w:noWrap/>
+            <w:hideMark/>
+          </w:tcPr>
+          <w:p>
+            <w:pPr>
+              <w:jc w:val="right"/>
+              <w:cnfStyle w:val="000000000000" w:firstRow="0" w:lastRow="0" w:firstColumn="0" w:lastColumn="0" w:oddVBand="0" w:evenVBand="0" w:oddHBand="0" w:evenHBand="0" w:firstRowFirstColumn="0" w:firstRowLastColumn="0" w:lastRowFirstColumn="0" w:lastRowLastColumn="0"/>
+              <w:rPr>
+                <w:rFonts w:ascii="Calibri" w:eastAsia="Times New Roman" w:hAnsi="Calibri" w:cs="Calibri"/>
+                <w:color w:val="000000"/>
+                <w:lang w:eastAsia="pl-PL"/>
+              </w:rPr>
+            </w:pPr>
+            <w:r>
+              <w:rPr>
+                <w:rFonts w:ascii="Calibri" w:eastAsia="Times New Roman" w:hAnsi="Calibri" w:cs="Calibri"/>
+                <w:color w:val="000000"/>
+                <w:lang w:eastAsia="pl-PL"/>
+              </w:rPr>
+              <w:t>94,49%</w:t>
+            </w:r>
+          </w:p>
+        </w:tc>
+        <w:tc>
+          <w:tcPr>
+            <w:tcW w:w="1019" w:type="dxa"/>
+            <w:noWrap/>
+            <w:hideMark/>
+          </w:tcPr>
+          <w:p>
+            <w:pPr>
+              <w:jc w:val="right"/>
+              <w:cnfStyle w:val="000000000000" w:firstRow="0" w:lastRow="0" w:firstColumn="0" w:lastColumn="0" w:oddVBand="0" w:evenVBand="0" w:oddHBand="0" w:evenHBand="0" w:firstRowFirstColumn="0" w:firstRowLastColumn="0" w:lastRowFirstColumn="0" w:lastRowLastColumn="0"/>
+              <w:rPr>
+                <w:rFonts w:ascii="Calibri" w:eastAsia="Times New Roman" w:hAnsi="Calibri" w:cs="Calibri"/>
+                <w:color w:val="000000"/>
+                <w:lang w:eastAsia="pl-PL"/>
+              </w:rPr>
+            </w:pPr>
+            <w:r>
+              <w:rPr>
+                <w:rFonts w:ascii="Calibri" w:eastAsia="Times New Roman" w:hAnsi="Calibri" w:cs="Calibri"/>
+                <w:color w:val="000000"/>
+                <w:lang w:eastAsia="pl-PL"/>
+              </w:rPr>
+              <w:t>-5,51%</w:t>
+            </w:r>
+          </w:p>
+        </w:tc>
+      </w:tr>
+      <w:tr>
+        <w:trPr>
+          <w:cnfStyle w:val="000000100000" w:firstRow="0" w:lastRow="0" w:firstColumn="0" w:lastColumn="0" w:oddVBand="0" w:evenVBand="0" w:oddHBand="1" w:evenHBand="0" w:firstRowFirstColumn="0" w:firstRowLastColumn="0" w:lastRowFirstColumn="0" w:lastRowLastColumn="0"/>
+          <w:trHeight w:val="261"/>
+          <w:jc w:val="center"/>
+        </w:trPr>
+        <w:tc>
+          <w:tcPr>
+            <w:cnfStyle w:val="001000000000" w:firstRow="0" w:lastRow="0" w:firstColumn="1" w:lastColumn="0" w:oddVBand="0" w:evenVBand="0" w:oddHBand="0" w:evenHBand="0" w:firstRowFirstColumn="0" w:firstRowLastColumn="0" w:lastRowFirstColumn="0" w:lastRowLastColumn="0"/>
+            <w:tcW w:w="1163" w:type="dxa"/>
+            <w:noWrap/>
+            <w:hideMark/>
+          </w:tcPr>
+          <w:p>
+            <w:pPr>
+              <w:rPr>
+                <w:rFonts w:ascii="Calibri" w:eastAsia="Times New Roman" w:hAnsi="Calibri" w:cs="Calibri"/>
+                <w:color w:val="000000"/>
+                <w:lang w:eastAsia="pl-PL"/>
+              </w:rPr>
+            </w:pPr>
+            <w:r>
+              <w:rPr>
+                <w:rFonts w:ascii="Calibri" w:eastAsia="Times New Roman" w:hAnsi="Calibri" w:cs="Calibri"/>
+                <w:color w:val="000000"/>
+                <w:lang w:eastAsia="pl-PL"/>
+              </w:rPr>
+              <w:t>11B</w:t>
+            </w:r>
+          </w:p>
+        </w:tc>
+        <w:tc>
+          <w:tcPr>
+            <w:tcW w:w="1427" w:type="dxa"/>
+            <w:noWrap/>
+            <w:hideMark/>
+          </w:tcPr>
+          <w:p>
+            <w:pPr>
+              <w:jc w:val="right"/>
+              <w:cnfStyle w:val="000000100000" w:firstRow="0" w:lastRow="0" w:firstColumn="0" w:lastColumn="0" w:oddVBand="0" w:evenVBand="0" w:oddHBand="1" w:evenHBand="0" w:firstRowFirstColumn="0" w:firstRowLastColumn="0" w:lastRowFirstColumn="0" w:lastRowLastColumn="0"/>
+              <w:rPr>
+                <w:rFonts w:ascii="Calibri" w:eastAsia="Times New Roman" w:hAnsi="Calibri" w:cs="Calibri"/>
+                <w:color w:val="000000"/>
+                <w:lang w:eastAsia="pl-PL"/>
+              </w:rPr>
+            </w:pPr>
+            <w:r>
+              <w:rPr>
+                <w:rFonts w:ascii="Calibri" w:eastAsia="Times New Roman" w:hAnsi="Calibri" w:cs="Calibri"/>
+                <w:color w:val="000000"/>
+                <w:lang w:eastAsia="pl-PL"/>
+              </w:rPr>
+              <w:t>325,77%</w:t>
+            </w:r>
+          </w:p>
+        </w:tc>
+        <w:tc>
+          <w:tcPr>
+            <w:tcW w:w="1019" w:type="dxa"/>
+            <w:noWrap/>
+            <w:hideMark/>
+          </w:tcPr>
+          <w:p>
+            <w:pPr>
+              <w:jc w:val="right"/>
+              <w:cnfStyle w:val="000000100000" w:firstRow="0" w:lastRow="0" w:firstColumn="0" w:lastColumn="0" w:oddVBand="0" w:evenVBand="0" w:oddHBand="1" w:evenHBand="0" w:firstRowFirstColumn="0" w:firstRowLastColumn="0" w:lastRowFirstColumn="0" w:lastRowLastColumn="0"/>
+              <w:rPr>
+                <w:rFonts w:ascii="Calibri" w:eastAsia="Times New Roman" w:hAnsi="Calibri" w:cs="Calibri"/>
+                <w:color w:val="000000"/>
+                <w:lang w:eastAsia="pl-PL"/>
+              </w:rPr>
+            </w:pPr>
+            <w:r>
+              <w:rPr>
+                <w:rFonts w:ascii="Calibri" w:eastAsia="Times New Roman" w:hAnsi="Calibri" w:cs="Calibri"/>
+                <w:color w:val="000000"/>
+                <w:lang w:eastAsia="pl-PL"/>
+              </w:rPr>
+              <w:t>225,77%</w:t>
+            </w:r>
+          </w:p>
+        </w:tc>
+      </w:tr>
+      <w:tr>
+        <w:trPr>
+          <w:trHeight w:val="261"/>
+          <w:jc w:val="center"/>
+        </w:trPr>
+        <w:tc>
+          <w:tcPr>
+            <w:cnfStyle w:val="001000000000" w:firstRow="0" w:lastRow="0" w:firstColumn="1" w:lastColumn="0" w:oddVBand="0" w:evenVBand="0" w:oddHBand="0" w:evenHBand="0" w:firstRowFirstColumn="0" w:firstRowLastColumn="0" w:lastRowFirstColumn="0" w:lastRowLastColumn="0"/>
+            <w:tcW w:w="1163" w:type="dxa"/>
+            <w:noWrap/>
+            <w:hideMark/>
+          </w:tcPr>
+          <w:p>
+            <w:pPr>
+              <w:rPr>
+                <w:rFonts w:ascii="Calibri" w:eastAsia="Times New Roman" w:hAnsi="Calibri" w:cs="Calibri"/>
+                <w:color w:val="000000"/>
+                <w:lang w:eastAsia="pl-PL"/>
+              </w:rPr>
+            </w:pPr>
+            <w:r>
+              <w:rPr>
+                <w:rFonts w:ascii="Calibri" w:eastAsia="Times New Roman" w:hAnsi="Calibri" w:cs="Calibri"/>
+                <w:color w:val="000000"/>
+                <w:lang w:eastAsia="pl-PL"/>
+              </w:rPr>
+              <w:t>WWL</w:t>
+            </w:r>
+          </w:p>
+        </w:tc>
+        <w:tc>
+          <w:tcPr>
+            <w:tcW w:w="1427" w:type="dxa"/>
+            <w:noWrap/>
+            <w:hideMark/>
+          </w:tcPr>
+          <w:p>
+            <w:pPr>
+              <w:jc w:val="right"/>
+              <w:cnfStyle w:val="000000000000" w:firstRow="0" w:lastRow="0" w:firstColumn="0" w:lastColumn="0" w:oddVBand="0" w:evenVBand="0" w:oddHBand="0" w:evenHBand="0" w:firstRowFirstColumn="0" w:firstRowLastColumn="0" w:lastRowFirstColumn="0" w:lastRowLastColumn="0"/>
+              <w:rPr>
+                <w:rFonts w:ascii="Calibri" w:eastAsia="Times New Roman" w:hAnsi="Calibri" w:cs="Calibri"/>
+                <w:color w:val="000000"/>
+                <w:lang w:eastAsia="pl-PL"/>
+              </w:rPr>
+            </w:pPr>
+            <w:r>
+              <w:rPr>
+                <w:rFonts w:ascii="Calibri" w:eastAsia="Times New Roman" w:hAnsi="Calibri" w:cs="Calibri"/>
+                <w:color w:val="000000"/>
+                <w:lang w:eastAsia="pl-PL"/>
+              </w:rPr>
+              <w:t>86,27%</w:t>
+            </w:r>
+          </w:p>
+        </w:tc>
+        <w:tc>
+          <w:tcPr>
+            <w:tcW w:w="1019" w:type="dxa"/>
+            <w:noWrap/>
+            <w:hideMark/>
+          </w:tcPr>
+          <w:p>
+            <w:pPr>
+              <w:jc w:val="right"/>
+              <w:cnfStyle w:val="000000000000" w:firstRow="0" w:lastRow="0" w:firstColumn="0" w:lastColumn="0" w:oddVBand="0" w:evenVBand="0" w:oddHBand="0" w:evenHBand="0" w:firstRowFirstColumn="0" w:firstRowLastColumn="0" w:lastRowFirstColumn="0" w:lastRowLastColumn="0"/>
+              <w:rPr>
+                <w:rFonts w:ascii="Calibri" w:eastAsia="Times New Roman" w:hAnsi="Calibri" w:cs="Calibri"/>
+                <w:color w:val="000000"/>
+                <w:lang w:eastAsia="pl-PL"/>
+              </w:rPr>
+            </w:pPr>
+            <w:r>
+              <w:rPr>
+                <w:rFonts w:ascii="Calibri" w:eastAsia="Times New Roman" w:hAnsi="Calibri" w:cs="Calibri"/>
+                <w:color w:val="000000"/>
+                <w:lang w:eastAsia="pl-PL"/>
+              </w:rPr>
+              <w:t>-13,73%</w:t>
+            </w:r>
+          </w:p>
+        </w:tc>
+      </w:tr>
+      <w:tr>
+        <w:trPr>
+          <w:cnfStyle w:val="000000100000" w:firstRow="0" w:lastRow="0" w:firstColumn="0" w:lastColumn="0" w:oddVBand="0" w:evenVBand="0" w:oddHBand="1" w:evenHBand="0" w:firstRowFirstColumn="0" w:firstRowLastColumn="0" w:lastRowFirstColumn="0" w:lastRowLastColumn="0"/>
+          <w:trHeight w:val="261"/>
+          <w:jc w:val="center"/>
+        </w:trPr>
+        <w:tc>
+          <w:tcPr>
+            <w:cnfStyle w:val="001000000000" w:firstRow="0" w:lastRow="0" w:firstColumn="1" w:lastColumn="0" w:oddVBand="0" w:evenVBand="0" w:oddHBand="0" w:evenHBand="0" w:firstRowFirstColumn="0" w:firstRowLastColumn="0" w:lastRowFirstColumn="0" w:lastRowLastColumn="0"/>
+            <w:tcW w:w="1163" w:type="dxa"/>
+            <w:noWrap/>
+            <w:hideMark/>
+          </w:tcPr>
+          <w:p>
+            <w:pPr>
+              <w:rPr>
+                <w:rFonts w:ascii="Calibri" w:eastAsia="Times New Roman" w:hAnsi="Calibri" w:cs="Calibri"/>
+                <w:color w:val="000000"/>
+                <w:lang w:eastAsia="pl-PL"/>
+              </w:rPr>
+            </w:pPr>
+            <w:r>
+              <w:rPr>
+                <w:rFonts w:ascii="Calibri" w:eastAsia="Times New Roman" w:hAnsi="Calibri" w:cs="Calibri"/>
+                <w:color w:val="000000"/>
+                <w:lang w:eastAsia="pl-PL"/>
+              </w:rPr>
+              <w:t>PKO</w:t>
+            </w:r>
+          </w:p>
+        </w:tc>
+        <w:tc>
+          <w:tcPr>
+            <w:tcW w:w="1427" w:type="dxa"/>
+            <w:noWrap/>
+            <w:hideMark/>
+          </w:tcPr>
+          <w:p>
+            <w:pPr>
+              <w:jc w:val="right"/>
+              <w:cnfStyle w:val="000000100000" w:firstRow="0" w:lastRow="0" w:firstColumn="0" w:lastColumn="0" w:oddVBand="0" w:evenVBand="0" w:oddHBand="1" w:evenHBand="0" w:firstRowFirstColumn="0" w:firstRowLastColumn="0" w:lastRowFirstColumn="0" w:lastRowLastColumn="0"/>
+              <w:rPr>
+                <w:rFonts w:ascii="Calibri" w:eastAsia="Times New Roman" w:hAnsi="Calibri" w:cs="Calibri"/>
+                <w:color w:val="000000"/>
+                <w:lang w:eastAsia="pl-PL"/>
+              </w:rPr>
+            </w:pPr>
+            <w:r>
+              <w:rPr>
+                <w:rFonts w:ascii="Calibri" w:eastAsia="Times New Roman" w:hAnsi="Calibri" w:cs="Calibri"/>
+                <w:color w:val="000000"/>
+                <w:lang w:eastAsia="pl-PL"/>
+              </w:rPr>
+              <w:t>182,12%</w:t>
+            </w:r>
+          </w:p>
+        </w:tc>
+        <w:tc>
+          <w:tcPr>
+            <w:tcW w:w="1019" w:type="dxa"/>
+            <w:noWrap/>
+            <w:hideMark/>
+          </w:tcPr>
+          <w:p>
+            <w:pPr>
+              <w:jc w:val="right"/>
+              <w:cnfStyle w:val="000000100000" w:firstRow="0" w:lastRow="0" w:firstColumn="0" w:lastColumn="0" w:oddVBand="0" w:evenVBand="0" w:oddHBand="1" w:evenHBand="0" w:firstRowFirstColumn="0" w:firstRowLastColumn="0" w:lastRowFirstColumn="0" w:lastRowLastColumn="0"/>
+              <w:rPr>
+                <w:rFonts w:ascii="Calibri" w:eastAsia="Times New Roman" w:hAnsi="Calibri" w:cs="Calibri"/>
+                <w:color w:val="000000"/>
+                <w:lang w:eastAsia="pl-PL"/>
+              </w:rPr>
+            </w:pPr>
+            <w:r>
+              <w:rPr>
+                <w:rFonts w:ascii="Calibri" w:eastAsia="Times New Roman" w:hAnsi="Calibri" w:cs="Calibri"/>
+                <w:color w:val="000000"/>
+                <w:lang w:eastAsia="pl-PL"/>
+              </w:rPr>
+              <w:t>82,12%</w:t>
+            </w:r>
+          </w:p>
+        </w:tc>
+      </w:tr>
+      <w:tr>
+        <w:trPr>
+          <w:trHeight w:val="261"/>
+          <w:jc w:val="center"/>
+        </w:trPr>
+        <w:tc>
+          <w:tcPr>
+            <w:cnfStyle w:val="001000000000" w:firstRow="0" w:lastRow="0" w:firstColumn="1" w:lastColumn="0" w:oddVBand="0" w:evenVBand="0" w:oddHBand="0" w:evenHBand="0" w:firstRowFirstColumn="0" w:firstRowLastColumn="0" w:lastRowFirstColumn="0" w:lastRowLastColumn="0"/>
+            <w:tcW w:w="1163" w:type="dxa"/>
+            <w:noWrap/>
+            <w:hideMark/>
+          </w:tcPr>
+          <w:p>
+            <w:pPr>
+              <w:rPr>
+                <w:rFonts w:ascii="Calibri" w:eastAsia="Times New Roman" w:hAnsi="Calibri" w:cs="Calibri"/>
+                <w:color w:val="000000"/>
+                <w:lang w:eastAsia="pl-PL"/>
+              </w:rPr>
+            </w:pPr>
+            <w:r>
+              <w:rPr>
+                <w:rFonts w:ascii="Calibri" w:eastAsia="Times New Roman" w:hAnsi="Calibri" w:cs="Calibri"/>
+                <w:color w:val="000000"/>
+                <w:lang w:eastAsia="pl-PL"/>
+              </w:rPr>
+              <w:t>PEO</w:t>
+            </w:r>
+          </w:p>
+        </w:tc>
+        <w:tc>
+          <w:tcPr>
+            <w:tcW w:w="1427" w:type="dxa"/>
+            <w:noWrap/>
+            <w:hideMark/>
+          </w:tcPr>
+          <w:p>
+            <w:pPr>
+              <w:jc w:val="right"/>
+              <w:cnfStyle w:val="000000000000" w:firstRow="0" w:lastRow="0" w:firstColumn="0" w:lastColumn="0" w:oddVBand="0" w:evenVBand="0" w:oddHBand="0" w:evenHBand="0" w:firstRowFirstColumn="0" w:firstRowLastColumn="0" w:lastRowFirstColumn="0" w:lastRowLastColumn="0"/>
+              <w:rPr>
+                <w:rFonts w:ascii="Calibri" w:eastAsia="Times New Roman" w:hAnsi="Calibri" w:cs="Calibri"/>
+                <w:color w:val="000000"/>
+                <w:lang w:eastAsia="pl-PL"/>
+              </w:rPr>
+            </w:pPr>
+            <w:r>
+              <w:rPr>
+                <w:rFonts w:ascii="Calibri" w:eastAsia="Times New Roman" w:hAnsi="Calibri" w:cs="Calibri"/>
+                <w:color w:val="000000"/>
+                <w:lang w:eastAsia="pl-PL"/>
+              </w:rPr>
+              <w:t>113,05%</w:t>
+            </w:r>
+          </w:p>
+        </w:tc>
+        <w:tc>
+          <w:tcPr>
+            <w:tcW w:w="1019" w:type="dxa"/>
+            <w:noWrap/>
+            <w:hideMark/>
+          </w:tcPr>
+          <w:p>
+            <w:pPr>
+              <w:jc w:val="right"/>
+              <w:cnfStyle w:val="000000000000" w:firstRow="0" w:lastRow="0" w:firstColumn="0" w:lastColumn="0" w:oddVBand="0" w:evenVBand="0" w:oddHBand="0" w:evenHBand="0" w:firstRowFirstColumn="0" w:firstRowLastColumn="0" w:lastRowFirstColumn="0" w:lastRowLastColumn="0"/>
+              <w:rPr>
+                <w:rFonts w:ascii="Calibri" w:eastAsia="Times New Roman" w:hAnsi="Calibri" w:cs="Calibri"/>
+                <w:color w:val="000000"/>
+                <w:lang w:eastAsia="pl-PL"/>
+              </w:rPr>
+            </w:pPr>
+            <w:r>
+              <w:rPr>
+                <w:rFonts w:ascii="Calibri" w:eastAsia="Times New Roman" w:hAnsi="Calibri" w:cs="Calibri"/>
+                <w:color w:val="000000"/>
+                <w:lang w:eastAsia="pl-PL"/>
+              </w:rPr>
+              <w:t>13,05%</w:t>
+            </w:r>
+          </w:p>
+        </w:tc>
+      </w:tr>
+      <w:tr>
+        <w:trPr>
+          <w:cnfStyle w:val="000000100000" w:firstRow="0" w:lastRow="0" w:firstColumn="0" w:lastColumn="0" w:oddVBand="0" w:evenVBand="0" w:oddHBand="1" w:evenHBand="0" w:firstRowFirstColumn="0" w:firstRowLastColumn="0" w:lastRowFirstColumn="0" w:lastRowLastColumn="0"/>
+          <w:trHeight w:val="261"/>
+          <w:jc w:val="center"/>
+        </w:trPr>
+        <w:tc>
+          <w:tcPr>
+            <w:cnfStyle w:val="001000000000" w:firstRow="0" w:lastRow="0" w:firstColumn="1" w:lastColumn="0" w:oddVBand="0" w:evenVBand="0" w:oddHBand="0" w:evenHBand="0" w:firstRowFirstColumn="0" w:firstRowLastColumn="0" w:lastRowFirstColumn="0" w:lastRowLastColumn="0"/>
+            <w:tcW w:w="1163" w:type="dxa"/>
+            <w:noWrap/>
+            <w:hideMark/>
+          </w:tcPr>
+          <w:p>
+            <w:pPr>
+              <w:rPr>
+                <w:rFonts w:ascii="Calibri" w:eastAsia="Times New Roman" w:hAnsi="Calibri" w:cs="Calibri"/>
+                <w:color w:val="000000"/>
+                <w:lang w:eastAsia="pl-PL"/>
+              </w:rPr>
+            </w:pPr>
+            <w:r>
+              <w:rPr>
+                <w:rFonts w:ascii="Calibri" w:eastAsia="Times New Roman" w:hAnsi="Calibri" w:cs="Calibri"/>
+                <w:color w:val="000000"/>
+                <w:lang w:eastAsia="pl-PL"/>
+              </w:rPr>
+              <w:t>PGE</w:t>
+            </w:r>
+          </w:p>
+        </w:tc>
+        <w:tc>
+          <w:tcPr>
+            <w:tcW w:w="1427" w:type="dxa"/>
+            <w:noWrap/>
+            <w:hideMark/>
+          </w:tcPr>
+          <w:p>
+            <w:pPr>
+              <w:jc w:val="right"/>
+              <w:cnfStyle w:val="000000100000" w:firstRow="0" w:lastRow="0" w:firstColumn="0" w:lastColumn="0" w:oddVBand="0" w:evenVBand="0" w:oddHBand="1" w:evenHBand="0" w:firstRowFirstColumn="0" w:firstRowLastColumn="0" w:lastRowFirstColumn="0" w:lastRowLastColumn="0"/>
+              <w:rPr>
+                <w:rFonts w:ascii="Calibri" w:eastAsia="Times New Roman" w:hAnsi="Calibri" w:cs="Calibri"/>
+                <w:color w:val="000000"/>
+                <w:lang w:eastAsia="pl-PL"/>
+              </w:rPr>
+            </w:pPr>
+            <w:r>
+              <w:rPr>
+                <w:rFonts w:ascii="Calibri" w:eastAsia="Times New Roman" w:hAnsi="Calibri" w:cs="Calibri"/>
+                <w:color w:val="000000"/>
+                <w:lang w:eastAsia="pl-PL"/>
+              </w:rPr>
+              <w:t>50,48%</w:t>
+            </w:r>
+          </w:p>
+        </w:tc>
+        <w:tc>
+          <w:tcPr>
+            <w:tcW w:w="1019" w:type="dxa"/>
+            <w:noWrap/>
+            <w:hideMark/>
+          </w:tcPr>
+          <w:p>
+            <w:pPr>
+              <w:jc w:val="right"/>
+              <w:cnfStyle w:val="000000100000" w:firstRow="0" w:lastRow="0" w:firstColumn="0" w:lastColumn="0" w:oddVBand="0" w:evenVBand="0" w:oddHBand="1" w:evenHBand="0" w:firstRowFirstColumn="0" w:firstRowLastColumn="0" w:lastRowFirstColumn="0" w:lastRowLastColumn="0"/>
+              <w:rPr>
+                <w:rFonts w:ascii="Calibri" w:eastAsia="Times New Roman" w:hAnsi="Calibri" w:cs="Calibri"/>
+                <w:color w:val="000000"/>
+                <w:lang w:eastAsia="pl-PL"/>
+              </w:rPr>
+            </w:pPr>
+            <w:r>
+              <w:rPr>
+                <w:rFonts w:ascii="Calibri" w:eastAsia="Times New Roman" w:hAnsi="Calibri" w:cs="Calibri"/>
+                <w:color w:val="000000"/>
+                <w:lang w:eastAsia="pl-PL"/>
+              </w:rPr>
+              <w:t>-49,52%</w:t>
+            </w:r>
+          </w:p>
+        </w:tc>
+      </w:tr>
+      <w:tr>
+        <w:trPr>
+          <w:trHeight w:val="261"/>
+          <w:jc w:val="center"/>
+        </w:trPr>
+        <w:tc>
+          <w:tcPr>
+            <w:cnfStyle w:val="001000000000" w:firstRow="0" w:lastRow="0" w:firstColumn="1" w:lastColumn="0" w:oddVBand="0" w:evenVBand="0" w:oddHBand="0" w:evenHBand="0" w:firstRowFirstColumn="0" w:firstRowLastColumn="0" w:lastRowFirstColumn="0" w:lastRowLastColumn="0"/>
+            <w:tcW w:w="1163" w:type="dxa"/>
+            <w:noWrap/>
+            <w:hideMark/>
+          </w:tcPr>
+          <w:p>
+            <w:pPr>
+              <w:rPr>
+                <w:rFonts w:ascii="Calibri" w:eastAsia="Times New Roman" w:hAnsi="Calibri" w:cs="Calibri"/>
+                <w:color w:val="000000"/>
+                <w:lang w:eastAsia="pl-PL"/>
+              </w:rPr>
+            </w:pPr>
+            <w:r>
+              <w:rPr>
+                <w:rFonts w:ascii="Calibri" w:eastAsia="Times New Roman" w:hAnsi="Calibri" w:cs="Calibri"/>
+                <w:color w:val="000000"/>
+                <w:lang w:eastAsia="pl-PL"/>
+              </w:rPr>
+              <w:t>CCC</w:t>
+            </w:r>
+          </w:p>
+        </w:tc>
+        <w:tc>
+          <w:tcPr>
+            <w:tcW w:w="1427" w:type="dxa"/>
+            <w:noWrap/>
+            <w:hideMark/>
+          </w:tcPr>
+          <w:p>
+            <w:pPr>
+              <w:jc w:val="right"/>
+              <w:cnfStyle w:val="000000000000" w:firstRow="0" w:lastRow="0" w:firstColumn="0" w:lastColumn="0" w:oddVBand="0" w:evenVBand="0" w:oddHBand="0" w:evenHBand="0" w:firstRowFirstColumn="0" w:firstRowLastColumn="0" w:lastRowFirstColumn="0" w:lastRowLastColumn="0"/>
+              <w:rPr>
+                <w:rFonts w:ascii="Calibri" w:eastAsia="Times New Roman" w:hAnsi="Calibri" w:cs="Calibri"/>
+                <w:color w:val="000000"/>
+                <w:lang w:eastAsia="pl-PL"/>
+              </w:rPr>
+            </w:pPr>
+            <w:r>
+              <w:rPr>
+                <w:rFonts w:ascii="Calibri" w:eastAsia="Times New Roman" w:hAnsi="Calibri" w:cs="Calibri"/>
+                <w:color w:val="000000"/>
+                <w:lang w:eastAsia="pl-PL"/>
+              </w:rPr>
+              <w:t>33,23%</w:t>
+            </w:r>
+          </w:p>
+        </w:tc>
+        <w:tc>
+          <w:tcPr>
+            <w:tcW w:w="1019" w:type="dxa"/>
+            <w:noWrap/>
+            <w:hideMark/>
+          </w:tcPr>
+          <w:p>
+            <w:pPr>
+              <w:jc w:val="right"/>
+              <w:cnfStyle w:val="000000000000" w:firstRow="0" w:lastRow="0" w:firstColumn="0" w:lastColumn="0" w:oddVBand="0" w:evenVBand="0" w:oddHBand="0" w:evenHBand="0" w:firstRowFirstColumn="0" w:firstRowLastColumn="0" w:lastRowFirstColumn="0" w:lastRowLastColumn="0"/>
+              <w:rPr>
+                <w:rFonts w:ascii="Calibri" w:eastAsia="Times New Roman" w:hAnsi="Calibri" w:cs="Calibri"/>
+                <w:color w:val="000000"/>
+                <w:lang w:eastAsia="pl-PL"/>
+              </w:rPr>
+            </w:pPr>
+            <w:r>
+              <w:rPr>
+                <w:rFonts w:ascii="Calibri" w:eastAsia="Times New Roman" w:hAnsi="Calibri" w:cs="Calibri"/>
+                <w:color w:val="000000"/>
+                <w:lang w:eastAsia="pl-PL"/>
+              </w:rPr>
+              <w:t>-66,77%</w:t>
+            </w:r>
+          </w:p>
+        </w:tc>
+      </w:tr>
+      <w:tr>
+        <w:trPr>
+          <w:cnfStyle w:val="000000100000" w:firstRow="0" w:lastRow="0" w:firstColumn="0" w:lastColumn="0" w:oddVBand="0" w:evenVBand="0" w:oddHBand="1" w:evenHBand="0" w:firstRowFirstColumn="0" w:firstRowLastColumn="0" w:lastRowFirstColumn="0" w:lastRowLastColumn="0"/>
+          <w:trHeight w:val="261"/>
+          <w:jc w:val="center"/>
+        </w:trPr>
+        <w:tc>
+          <w:tcPr>
+            <w:cnfStyle w:val="001000000000" w:firstRow="0" w:lastRow="0" w:firstColumn="1" w:lastColumn="0" w:oddVBand="0" w:evenVBand="0" w:oddHBand="0" w:evenHBand="0" w:firstRowFirstColumn="0" w:firstRowLastColumn="0" w:lastRowFirstColumn="0" w:lastRowLastColumn="0"/>
+            <w:tcW w:w="1163" w:type="dxa"/>
+            <w:noWrap/>
+            <w:hideMark/>
+          </w:tcPr>
+          <w:p>
+            <w:pPr>
+              <w:rPr>
+                <w:rFonts w:ascii="Calibri" w:eastAsia="Times New Roman" w:hAnsi="Calibri" w:cs="Calibri"/>
+                <w:color w:val="000000"/>
+                <w:lang w:eastAsia="pl-PL"/>
+              </w:rPr>
+            </w:pPr>
+            <w:r>
+              <w:rPr>
+                <w:rFonts w:ascii="Calibri" w:eastAsia="Times New Roman" w:hAnsi="Calibri" w:cs="Calibri"/>
+                <w:color w:val="000000"/>
+                <w:lang w:eastAsia="pl-PL"/>
+              </w:rPr>
+              <w:t>LTS</w:t>
+            </w:r>
+          </w:p>
+        </w:tc>
+        <w:tc>
+          <w:tcPr>
+            <w:tcW w:w="1427" w:type="dxa"/>
+            <w:noWrap/>
+            <w:hideMark/>
+          </w:tcPr>
+          <w:p>
+            <w:pPr>
+              <w:jc w:val="right"/>
+              <w:cnfStyle w:val="000000100000" w:firstRow="0" w:lastRow="0" w:firstColumn="0" w:lastColumn="0" w:oddVBand="0" w:evenVBand="0" w:oddHBand="1" w:evenHBand="0" w:firstRowFirstColumn="0" w:firstRowLastColumn="0" w:lastRowFirstColumn="0" w:lastRowLastColumn="0"/>
+              <w:rPr>
+                <w:rFonts w:ascii="Calibri" w:eastAsia="Times New Roman" w:hAnsi="Calibri" w:cs="Calibri"/>
+                <w:color w:val="000000"/>
+                <w:lang w:eastAsia="pl-PL"/>
+              </w:rPr>
+            </w:pPr>
+            <w:r>
+              <w:rPr>
+                <w:rFonts w:ascii="Calibri" w:eastAsia="Times New Roman" w:hAnsi="Calibri" w:cs="Calibri"/>
+                <w:color w:val="000000"/>
+                <w:lang w:eastAsia="pl-PL"/>
+              </w:rPr>
+              <w:t>180,71%</w:t>
+            </w:r>
+          </w:p>
+        </w:tc>
+        <w:tc>
+          <w:tcPr>
+            <w:tcW w:w="1019" w:type="dxa"/>
+            <w:noWrap/>
+            <w:hideMark/>
+          </w:tcPr>
+          <w:p>
+            <w:pPr>
+              <w:jc w:val="right"/>
+              <w:cnfStyle w:val="000000100000" w:firstRow="0" w:lastRow="0" w:firstColumn="0" w:lastColumn="0" w:oddVBand="0" w:evenVBand="0" w:oddHBand="1" w:evenHBand="0" w:firstRowFirstColumn="0" w:firstRowLastColumn="0" w:lastRowFirstColumn="0" w:lastRowLastColumn="0"/>
+              <w:rPr>
+                <w:rFonts w:ascii="Calibri" w:eastAsia="Times New Roman" w:hAnsi="Calibri" w:cs="Calibri"/>
+                <w:color w:val="000000"/>
+                <w:lang w:eastAsia="pl-PL"/>
+              </w:rPr>
+            </w:pPr>
+            <w:r>
+              <w:rPr>
+                <w:rFonts w:ascii="Calibri" w:eastAsia="Times New Roman" w:hAnsi="Calibri" w:cs="Calibri"/>
+                <w:color w:val="000000"/>
+                <w:lang w:eastAsia="pl-PL"/>
+              </w:rPr>
+              <w:t>80,71%</w:t>
+            </w:r>
+          </w:p>
+        </w:tc>
+      </w:tr>
+      <w:tr>
+        <w:trPr>
+          <w:trHeight w:val="261"/>
+          <w:jc w:val="center"/>
+        </w:trPr>
+        <w:tc>
+          <w:tcPr>
+            <w:cnfStyle w:val="001000000000" w:firstRow="0" w:lastRow="0" w:firstColumn="1" w:lastColumn="0" w:oddVBand="0" w:evenVBand="0" w:oddHBand="0" w:evenHBand="0" w:firstRowFirstColumn="0" w:firstRowLastColumn="0" w:lastRowFirstColumn="0" w:lastRowLastColumn="0"/>
+            <w:tcW w:w="1163" w:type="dxa"/>
+            <w:noWrap/>
+            <w:hideMark/>
+          </w:tcPr>
+          <w:p>
+            <w:pPr>
+              <w:rPr>
+                <w:rFonts w:ascii="Calibri" w:eastAsia="Times New Roman" w:hAnsi="Calibri" w:cs="Calibri"/>
+                <w:color w:val="000000"/>
+                <w:lang w:eastAsia="pl-PL"/>
+              </w:rPr>
+            </w:pPr>
+            <w:r>
+              <w:rPr>
+                <w:rFonts w:ascii="Calibri" w:eastAsia="Times New Roman" w:hAnsi="Calibri" w:cs="Calibri"/>
+                <w:color w:val="000000"/>
+                <w:lang w:eastAsia="pl-PL"/>
+              </w:rPr>
+              <w:t>OPL</w:t>
+            </w:r>
+          </w:p>
+        </w:tc>
+        <w:tc>
+          <w:tcPr>
+            <w:tcW w:w="1427" w:type="dxa"/>
+            <w:noWrap/>
+            <w:hideMark/>
+          </w:tcPr>
+          <w:p>
+            <w:pPr>
+              <w:jc w:val="right"/>
+              <w:cnfStyle w:val="000000000000" w:firstRow="0" w:lastRow="0" w:firstColumn="0" w:lastColumn="0" w:oddVBand="0" w:evenVBand="0" w:oddHBand="0" w:evenHBand="0" w:firstRowFirstColumn="0" w:firstRowLastColumn="0" w:lastRowFirstColumn="0" w:lastRowLastColumn="0"/>
+              <w:rPr>
+                <w:rFonts w:ascii="Calibri" w:eastAsia="Times New Roman" w:hAnsi="Calibri" w:cs="Calibri"/>
+                <w:color w:val="000000"/>
+                <w:lang w:eastAsia="pl-PL"/>
+              </w:rPr>
+            </w:pPr>
+            <w:r>
+              <w:rPr>
+                <w:rFonts w:ascii="Calibri" w:eastAsia="Times New Roman" w:hAnsi="Calibri" w:cs="Calibri"/>
+                <w:color w:val="000000"/>
+                <w:lang w:eastAsia="pl-PL"/>
+              </w:rPr>
+              <w:t>129,67%</w:t>
+            </w:r>
+          </w:p>
+        </w:tc>
+        <w:tc>
+          <w:tcPr>
+            <w:tcW w:w="1019" w:type="dxa"/>
+            <w:noWrap/>
+            <w:hideMark/>
+          </w:tcPr>
+          <w:p>
+            <w:pPr>
+              <w:jc w:val="right"/>
+              <w:cnfStyle w:val="000000000000" w:firstRow="0" w:lastRow="0" w:firstColumn="0" w:lastColumn="0" w:oddVBand="0" w:evenVBand="0" w:oddHBand="0" w:evenHBand="0" w:firstRowFirstColumn="0" w:firstRowLastColumn="0" w:lastRowFirstColumn="0" w:lastRowLastColumn="0"/>
+              <w:rPr>
+                <w:rFonts w:ascii="Calibri" w:eastAsia="Times New Roman" w:hAnsi="Calibri" w:cs="Calibri"/>
+                <w:color w:val="000000"/>
+                <w:lang w:eastAsia="pl-PL"/>
+              </w:rPr>
+            </w:pPr>
+            <w:r>
+              <w:rPr>
+                <w:rFonts w:ascii="Calibri" w:eastAsia="Times New Roman" w:hAnsi="Calibri" w:cs="Calibri"/>
+                <w:color w:val="000000"/>
+                <w:lang w:eastAsia="pl-PL"/>
+              </w:rPr>
+              <w:t>29,67%</w:t>
+            </w:r>
+          </w:p>
+        </w:tc>
+      </w:tr>
+      <w:tr>
+        <w:trPr>
+          <w:cnfStyle w:val="000000100000" w:firstRow="0" w:lastRow="0" w:firstColumn="0" w:lastColumn="0" w:oddVBand="0" w:evenVBand="0" w:oddHBand="1" w:evenHBand="0" w:firstRowFirstColumn="0" w:firstRowLastColumn="0" w:lastRowFirstColumn="0" w:lastRowLastColumn="0"/>
+          <w:trHeight w:val="261"/>
+          <w:jc w:val="center"/>
+        </w:trPr>
+        <w:tc>
+          <w:tcPr>
+            <w:cnfStyle w:val="001000000000" w:firstRow="0" w:lastRow="0" w:firstColumn="1" w:lastColumn="0" w:oddVBand="0" w:evenVBand="0" w:oddHBand="0" w:evenHBand="0" w:firstRowFirstColumn="0" w:firstRowLastColumn="0" w:lastRowFirstColumn="0" w:lastRowLastColumn="0"/>
+            <w:tcW w:w="1163" w:type="dxa"/>
+            <w:noWrap/>
+            <w:hideMark/>
+          </w:tcPr>
+          <w:p>
+            <w:pPr>
+              <w:rPr>
+                <w:rFonts w:ascii="Calibri" w:eastAsia="Times New Roman" w:hAnsi="Calibri" w:cs="Calibri"/>
+                <w:color w:val="000000"/>
+                <w:lang w:eastAsia="pl-PL"/>
+              </w:rPr>
+            </w:pPr>
+            <w:r>
+              <w:rPr>
+                <w:rFonts w:ascii="Calibri" w:eastAsia="Times New Roman" w:hAnsi="Calibri" w:cs="Calibri"/>
+                <w:color w:val="000000"/>
+                <w:lang w:eastAsia="pl-PL"/>
+              </w:rPr>
+              <w:t>GPW</w:t>
+            </w:r>
+          </w:p>
+        </w:tc>
+        <w:tc>
+          <w:tcPr>
+            <w:tcW w:w="1427" w:type="dxa"/>
+            <w:noWrap/>
+            <w:hideMark/>
+          </w:tcPr>
+          <w:p>
+            <w:pPr>
+              <w:jc w:val="right"/>
+              <w:cnfStyle w:val="000000100000" w:firstRow="0" w:lastRow="0" w:firstColumn="0" w:lastColumn="0" w:oddVBand="0" w:evenVBand="0" w:oddHBand="1" w:evenHBand="0" w:firstRowFirstColumn="0" w:firstRowLastColumn="0" w:lastRowFirstColumn="0" w:lastRowLastColumn="0"/>
+              <w:rPr>
+                <w:rFonts w:ascii="Calibri" w:eastAsia="Times New Roman" w:hAnsi="Calibri" w:cs="Calibri"/>
+                <w:color w:val="000000"/>
+                <w:lang w:eastAsia="pl-PL"/>
+              </w:rPr>
+            </w:pPr>
+            <w:r>
+              <w:rPr>
+                <w:rFonts w:ascii="Calibri" w:eastAsia="Times New Roman" w:hAnsi="Calibri" w:cs="Calibri"/>
+                <w:color w:val="000000"/>
+                <w:lang w:eastAsia="pl-PL"/>
+              </w:rPr>
+              <w:t>119,76%</w:t>
+            </w:r>
+          </w:p>
+        </w:tc>
+        <w:tc>
+          <w:tcPr>
+            <w:tcW w:w="1019" w:type="dxa"/>
+            <w:noWrap/>
+            <w:hideMark/>
+          </w:tcPr>
+          <w:p>
+            <w:pPr>
+              <w:jc w:val="right"/>
+              <w:cnfStyle w:val="000000100000" w:firstRow="0" w:lastRow="0" w:firstColumn="0" w:lastColumn="0" w:oddVBand="0" w:evenVBand="0" w:oddHBand="1" w:evenHBand="0" w:firstRowFirstColumn="0" w:firstRowLastColumn="0" w:lastRowFirstColumn="0" w:lastRowLastColumn="0"/>
+              <w:rPr>
+                <w:rFonts w:ascii="Calibri" w:eastAsia="Times New Roman" w:hAnsi="Calibri" w:cs="Calibri"/>
+                <w:color w:val="000000"/>
+                <w:lang w:eastAsia="pl-PL"/>
+              </w:rPr>
+            </w:pPr>
+            <w:r>
+              <w:rPr>
+                <w:rFonts w:ascii="Calibri" w:eastAsia="Times New Roman" w:hAnsi="Calibri" w:cs="Calibri"/>
+                <w:color w:val="000000"/>
+                <w:lang w:eastAsia="pl-PL"/>
+              </w:rPr>
+              <w:t>19,76%</w:t>
+            </w:r>
+          </w:p>
+        </w:tc>
+      </w:tr>
+      <w:tr>
+        <w:trPr>
+          <w:trHeight w:val="261"/>
+          <w:jc w:val="center"/>
+        </w:trPr>
+        <w:tc>
+          <w:tcPr>
+            <w:cnfStyle w:val="001000000000" w:firstRow="0" w:lastRow="0" w:firstColumn="1" w:lastColumn="0" w:oddVBand="0" w:evenVBand="0" w:oddHBand="0" w:evenHBand="0" w:firstRowFirstColumn="0" w:firstRowLastColumn="0" w:lastRowFirstColumn="0" w:lastRowLastColumn="0"/>
+            <w:tcW w:w="1163" w:type="dxa"/>
+            <w:noWrap/>
+            <w:hideMark/>
+          </w:tcPr>
+          <w:p>
+            <w:pPr>
+              <w:rPr>
+                <w:rFonts w:ascii="Calibri" w:eastAsia="Times New Roman" w:hAnsi="Calibri" w:cs="Calibri"/>
+                <w:color w:val="000000"/>
+                <w:lang w:eastAsia="pl-PL"/>
+              </w:rPr>
+            </w:pPr>
+            <w:r>
+              <w:rPr>
+                <w:rFonts w:ascii="Calibri" w:eastAsia="Times New Roman" w:hAnsi="Calibri" w:cs="Calibri"/>
+                <w:color w:val="000000"/>
+                <w:lang w:eastAsia="pl-PL"/>
+              </w:rPr>
+              <w:t>MIL</w:t>
+            </w:r>
+          </w:p>
+        </w:tc>
+        <w:tc>
+          <w:tcPr>
+            <w:tcW w:w="1427" w:type="dxa"/>
+            <w:noWrap/>
+            <w:hideMark/>
+          </w:tcPr>
+          <w:p>
+            <w:pPr>
+              <w:jc w:val="right"/>
+              <w:cnfStyle w:val="000000000000" w:firstRow="0" w:lastRow="0" w:firstColumn="0" w:lastColumn="0" w:oddVBand="0" w:evenVBand="0" w:oddHBand="0" w:evenHBand="0" w:firstRowFirstColumn="0" w:firstRowLastColumn="0" w:lastRowFirstColumn="0" w:lastRowLastColumn="0"/>
+              <w:rPr>
+                <w:rFonts w:ascii="Calibri" w:eastAsia="Times New Roman" w:hAnsi="Calibri" w:cs="Calibri"/>
+                <w:color w:val="000000"/>
+                <w:lang w:eastAsia="pl-PL"/>
+              </w:rPr>
+            </w:pPr>
+            <w:r>
+              <w:rPr>
+                <w:rFonts w:ascii="Calibri" w:eastAsia="Times New Roman" w:hAnsi="Calibri" w:cs="Calibri"/>
+                <w:color w:val="000000"/>
+                <w:lang w:eastAsia="pl-PL"/>
+              </w:rPr>
+              <w:t>78,30%</w:t>
+            </w:r>
+          </w:p>
+        </w:tc>
+        <w:tc>
+          <w:tcPr>
+            <w:tcW w:w="1019" w:type="dxa"/>
+            <w:noWrap/>
+            <w:hideMark/>
+          </w:tcPr>
+          <w:p>
+            <w:pPr>
+              <w:jc w:val="right"/>
+              <w:cnfStyle w:val="000000000000" w:firstRow="0" w:lastRow="0" w:firstColumn="0" w:lastColumn="0" w:oddVBand="0" w:evenVBand="0" w:oddHBand="0" w:evenHBand="0" w:firstRowFirstColumn="0" w:firstRowLastColumn="0" w:lastRowFirstColumn="0" w:lastRowLastColumn="0"/>
+              <w:rPr>
+                <w:rFonts w:ascii="Calibri" w:eastAsia="Times New Roman" w:hAnsi="Calibri" w:cs="Calibri"/>
+                <w:color w:val="000000"/>
+                <w:lang w:eastAsia="pl-PL"/>
+              </w:rPr>
+            </w:pPr>
+            <w:r>
+              <w:rPr>
+                <w:rFonts w:ascii="Calibri" w:eastAsia="Times New Roman" w:hAnsi="Calibri" w:cs="Calibri"/>
+                <w:color w:val="000000"/>
+                <w:lang w:eastAsia="pl-PL"/>
+              </w:rPr>
+              <w:t>-21,70%</w:t>
+            </w:r>
+          </w:p>
+        </w:tc>
+      </w:tr>
+      <w:tr>
+        <w:trPr>
+          <w:cnfStyle w:val="000000100000" w:firstRow="0" w:lastRow="0" w:firstColumn="0" w:lastColumn="0" w:oddVBand="0" w:evenVBand="0" w:oddHBand="1" w:evenHBand="0" w:firstRowFirstColumn="0" w:firstRowLastColumn="0" w:lastRowFirstColumn="0" w:lastRowLastColumn="0"/>
+          <w:trHeight w:val="261"/>
+          <w:jc w:val="center"/>
+        </w:trPr>
+        <w:tc>
+          <w:tcPr>
+            <w:cnfStyle w:val="001000000000" w:firstRow="0" w:lastRow="0" w:firstColumn="1" w:lastColumn="0" w:oddVBand="0" w:evenVBand="0" w:oddHBand="0" w:evenHBand="0" w:firstRowFirstColumn="0" w:firstRowLastColumn="0" w:lastRowFirstColumn="0" w:lastRowLastColumn="0"/>
+            <w:tcW w:w="1163" w:type="dxa"/>
+            <w:noWrap/>
+            <w:hideMark/>
+          </w:tcPr>
+          <w:p>
+            <w:pPr>
+              <w:rPr>
+                <w:rFonts w:ascii="Calibri" w:eastAsia="Times New Roman" w:hAnsi="Calibri" w:cs="Calibri"/>
+                <w:color w:val="000000"/>
+                <w:lang w:eastAsia="pl-PL"/>
+              </w:rPr>
+            </w:pPr>
+            <w:r>
+              <w:rPr>
+                <w:rFonts w:ascii="Calibri" w:eastAsia="Times New Roman" w:hAnsi="Calibri" w:cs="Calibri"/>
+                <w:color w:val="000000"/>
+                <w:lang w:eastAsia="pl-PL"/>
+              </w:rPr>
+              <w:t>ŚREDNIA</w:t>
+            </w:r>
+          </w:p>
+        </w:tc>
+        <w:tc>
+          <w:tcPr>
+            <w:tcW w:w="1427" w:type="dxa"/>
+            <w:noWrap/>
+            <w:hideMark/>
+          </w:tcPr>
+          <w:p>
+            <w:pPr>
+              <w:jc w:val="right"/>
+              <w:cnfStyle w:val="000000100000" w:firstRow="0" w:lastRow="0" w:firstColumn="0" w:lastColumn="0" w:oddVBand="0" w:evenVBand="0" w:oddHBand="1" w:evenHBand="0" w:firstRowFirstColumn="0" w:firstRowLastColumn="0" w:lastRowFirstColumn="0" w:lastRowLastColumn="0"/>
+              <w:rPr>
+                <w:rFonts w:ascii="Calibri" w:eastAsia="Times New Roman" w:hAnsi="Calibri" w:cs="Calibri"/>
+                <w:color w:val="000000"/>
+                <w:lang w:eastAsia="pl-PL"/>
+              </w:rPr>
+            </w:pPr>
+            <w:r>
+              <w:rPr>
+                <w:rFonts w:ascii="Calibri" w:eastAsia="Times New Roman" w:hAnsi="Calibri" w:cs="Calibri"/>
+                <w:color w:val="000000"/>
+                <w:lang w:eastAsia="pl-PL"/>
+              </w:rPr>
+              <w:t>132,80%</w:t>
+            </w:r>
+          </w:p>
+        </w:tc>
+        <w:tc>
+          <w:tcPr>
+            <w:tcW w:w="1019" w:type="dxa"/>
+            <w:noWrap/>
+            <w:hideMark/>
+          </w:tcPr>
+          <w:p>
+            <w:pPr>
+              <w:jc w:val="right"/>
+              <w:cnfStyle w:val="000000100000" w:firstRow="0" w:lastRow="0" w:firstColumn="0" w:lastColumn="0" w:oddVBand="0" w:evenVBand="0" w:oddHBand="1" w:evenHBand="0" w:firstRowFirstColumn="0" w:firstRowLastColumn="0" w:lastRowFirstColumn="0" w:lastRowLastColumn="0"/>
+              <w:rPr>
+                <w:rFonts w:ascii="Calibri" w:eastAsia="Times New Roman" w:hAnsi="Calibri" w:cs="Calibri"/>
+                <w:color w:val="000000"/>
+                <w:lang w:eastAsia="pl-PL"/>
+              </w:rPr>
+            </w:pPr>
+            <w:r>
+              <w:rPr>
+                <w:rFonts w:ascii="Calibri" w:eastAsia="Times New Roman" w:hAnsi="Calibri" w:cs="Calibri"/>
+                <w:color w:val="000000"/>
+                <w:lang w:eastAsia="pl-PL"/>
+              </w:rPr>
+              <w:t>32,80%</w:t>
+            </w:r>
+          </w:p>
+        </w:tc>
+      </w:tr>
+      <w:tr>
+        <w:trPr>
+          <w:trHeight w:val="261"/>
+          <w:jc w:val="center"/>
+        </w:trPr>
+        <w:tc>
+          <w:tcPr>
+            <w:cnfStyle w:val="001000000000" w:firstRow="0" w:lastRow="0" w:firstColumn="1" w:lastColumn="0" w:oddVBand="0" w:evenVBand="0" w:oddHBand="0" w:evenHBand="0" w:firstRowFirstColumn="0" w:firstRowLastColumn="0" w:lastRowFirstColumn="0" w:lastRowLastColumn="0"/>
+            <w:tcW w:w="1163" w:type="dxa"/>
+            <w:noWrap/>
+            <w:hideMark/>
+          </w:tcPr>
+          <w:p>
+            <w:pPr>
+              <w:rPr>
+                <w:rFonts w:ascii="Calibri" w:eastAsia="Times New Roman" w:hAnsi="Calibri" w:cs="Calibri"/>
+                <w:color w:val="000000"/>
+                <w:lang w:eastAsia="pl-PL"/>
+              </w:rPr>
+            </w:pPr>
+            <w:r>
+              <w:rPr>
+                <w:rFonts w:ascii="Calibri" w:eastAsia="Times New Roman" w:hAnsi="Calibri" w:cs="Calibri"/>
+                <w:color w:val="000000"/>
+                <w:lang w:eastAsia="pl-PL"/>
+              </w:rPr>
+              <w:t>MEDIANA</w:t>
+            </w:r>
+          </w:p>
+        </w:tc>
+        <w:tc>
+          <w:tcPr>
+            <w:tcW w:w="1427" w:type="dxa"/>
+            <w:noWrap/>
+            <w:hideMark/>
+          </w:tcPr>
+          <w:p>
+            <w:pPr>
+              <w:jc w:val="right"/>
+              <w:cnfStyle w:val="000000000000" w:firstRow="0" w:lastRow="0" w:firstColumn="0" w:lastColumn="0" w:oddVBand="0" w:evenVBand="0" w:oddHBand="0" w:evenHBand="0" w:firstRowFirstColumn="0" w:firstRowLastColumn="0" w:lastRowFirstColumn="0" w:lastRowLastColumn="0"/>
+              <w:rPr>
+                <w:rFonts w:ascii="Calibri" w:eastAsia="Times New Roman" w:hAnsi="Calibri" w:cs="Calibri"/>
+                <w:color w:val="000000"/>
+                <w:lang w:eastAsia="pl-PL"/>
+              </w:rPr>
+            </w:pPr>
+            <w:r>
+              <w:rPr>
+                <w:rFonts w:ascii="Calibri" w:eastAsia="Times New Roman" w:hAnsi="Calibri" w:cs="Calibri"/>
+                <w:color w:val="000000"/>
+                <w:lang w:eastAsia="pl-PL"/>
+              </w:rPr>
+              <w:t>121,21%</w:t>
+            </w:r>
+          </w:p>
+        </w:tc>
+        <w:tc>
+          <w:tcPr>
+            <w:tcW w:w="1019" w:type="dxa"/>
+            <w:noWrap/>
+            <w:hideMark/>
+          </w:tcPr>
+          <w:p>
+            <w:pPr>
+              <w:jc w:val="right"/>
+              <w:cnfStyle w:val="000000000000" w:firstRow="0" w:lastRow="0" w:firstColumn="0" w:lastColumn="0" w:oddVBand="0" w:evenVBand="0" w:oddHBand="0" w:evenHBand="0" w:firstRowFirstColumn="0" w:firstRowLastColumn="0" w:lastRowFirstColumn="0" w:lastRowLastColumn="0"/>
+              <w:rPr>
+                <w:rFonts w:ascii="Calibri" w:eastAsia="Times New Roman" w:hAnsi="Calibri" w:cs="Calibri"/>
+                <w:color w:val="000000"/>
+                <w:lang w:eastAsia="pl-PL"/>
+              </w:rPr>
+            </w:pPr>
+            <w:r>
+              <w:rPr>
+                <w:rFonts w:ascii="Calibri" w:eastAsia="Times New Roman" w:hAnsi="Calibri" w:cs="Calibri"/>
+                <w:color w:val="000000"/>
+                <w:lang w:eastAsia="pl-PL"/>
+              </w:rPr>
+              <w:t>21,21%</w:t>
+            </w:r>
+          </w:p>
+        </w:tc>
+      </w:tr>
+    </w:tbl>
+    <w:p>
+      <w:r>
+        <w:lastRenderedPageBreak/>
+        <w:t>Jak widać w porównaniu z poprzednim algorytmem ten poradził sobie znacznie lepiej bo aż o 10 punktów procentowych więcej średnio udało mu się zdobyć.  Biorąc pod uwagę fakt że jest to tylko prosta filtracja tych sygnałów algorytm wydaję się być bardzo obiecujący</w:t>
+      </w:r>
+      <w:r>
+        <w:t>, a ulepszenie warte zastosowania</w:t>
+      </w:r>
+      <w:r>
+        <w:t xml:space="preserve">. </w:t>
       </w:r>
     </w:p>
     <w:p>
       <w:pPr>
+        <w:pStyle w:val="Nagwek1"/>
+      </w:pPr>
+      <w:r>
+        <w:t>Podsumowanie</w:t>
+      </w:r>
+    </w:p>
+    <w:p>
+      <w:pPr>
         <w:rPr>
           <w:b/>
           <w:bCs/>
@@ -1782,12 +5170,7 @@
         <w:t xml:space="preserve"> </w:t>
       </w:r>
       <w:r>
-        <w:t>MACD nie zawsze jest w 100% dokładny i może dostarczać wielu fałszywych i mylących sygnałów - zwłaszcza w odniesieniu do zmiennych aktywó</w:t>
-      </w:r>
-      <w:bookmarkStart w:id="0" w:name="_GoBack"/>
-      <w:bookmarkEnd w:id="0"/>
-      <w:r>
-        <w:t>w</w:t>
+        <w:t>MACD nie zawsze jest w 100% dokładny i może dostarczać wielu fałszywych i mylących sygnałów - zwłaszcza w odniesieniu do zmiennych aktywów</w:t>
       </w:r>
       <w:r>
         <w:t xml:space="preserve"> na małym przedziale czasu </w:t>
@@ -1806,7 +5189,7 @@
       </w:r>
     </w:p>
     <w:sectPr>
-      <w:headerReference w:type="default" r:id="rId17"/>
+      <w:headerReference w:type="default" r:id="rId19"/>
       <w:pgSz w:w="11906" w:h="16838"/>
       <w:pgMar w:top="1417" w:right="1417" w:bottom="1417" w:left="1417" w:header="708" w:footer="708" w:gutter="0"/>
       <w:cols w:space="708"/>
@@ -1903,21 +5286,21 @@
         <v:path o:extrusionok="f" gradientshapeok="t" o:connecttype="rect"/>
         <o:lock v:ext="edit" aspectratio="t"/>
       </v:shapetype>
-      <v:shape id="_x0000_i1374" type="#_x0000_t75" style="width:10pt;height:9pt;visibility:visible" o:gfxdata="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" o:bullet="t">
+      <v:shape id="_x0000_i1198" type="#_x0000_t75" style="width:9.75pt;height:9pt;visibility:visible" o:gfxdata="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" o:bullet="t">
         <v:imagedata r:id="rId1" o:title="" croptop="-3810f" cropright="-2595f"/>
       </v:shape>
     </w:pict>
   </w:numPicBullet>
   <w:numPicBullet w:numPicBulletId="1">
     <w:pict>
-      <v:shape id="_x0000_i1375" type="#_x0000_t75" style="width:13pt;height:9pt;visibility:visible" o:gfxdata="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" o:bullet="t">
+      <v:shape id="_x0000_i1199" type="#_x0000_t75" style="width:12.75pt;height:9pt;visibility:visible" o:gfxdata="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" o:bullet="t">
         <v:imagedata r:id="rId2" o:title="" croptop="-3810f" cropright="-2783f"/>
       </v:shape>
     </w:pict>
   </w:numPicBullet>
   <w:numPicBullet w:numPicBulletId="2">
     <w:pict>
-      <v:shape id="_x0000_i1376" type="#_x0000_t75" style="width:9.5pt;height:9.5pt;visibility:visible" o:gfxdata="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" o:bullet="t">
+      <v:shape id="_x0000_i1200" type="#_x0000_t75" style="width:9.75pt;height:9.75pt;visibility:visible" o:gfxdata="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" o:bullet="t">
         <v:imagedata r:id="rId3" o:title="" cropbottom="-4681f"/>
       </v:shape>
     </w:pict>
@@ -3125,6 +6508,28 @@
       </w:tcPr>
     </w:tblStylePr>
   </w:style>
+  <w:style w:type="paragraph" w:styleId="NormalnyWeb">
+    <w:name w:val="Normal (Web)"/>
+    <w:basedOn w:val="Normalny"/>
+    <w:uiPriority w:val="99"/>
+    <w:semiHidden/>
+    <w:unhideWhenUsed/>
+    <w:rsid w:val="00892D52"/>
+    <w:pPr>
+      <w:spacing w:before="100" w:beforeAutospacing="1" w:after="100" w:afterAutospacing="1" w:line="240" w:lineRule="auto"/>
+    </w:pPr>
+    <w:rPr>
+      <w:rFonts w:ascii="Times New Roman" w:eastAsia="Times New Roman" w:hAnsi="Times New Roman" w:cs="Times New Roman"/>
+      <w:sz w:val="24"/>
+      <w:szCs w:val="24"/>
+      <w:lang w:eastAsia="pl-PL"/>
+    </w:rPr>
+  </w:style>
+  <w:style w:type="character" w:customStyle="1" w:styleId="mwe-math-mathml-inline">
+    <w:name w:val="mwe-math-mathml-inline"/>
+    <w:basedOn w:val="Domylnaczcionkaakapitu"/>
+    <w:rsid w:val="00892D52"/>
+  </w:style>
 </w:styles>
 </file>
 

</xml_diff>